<commit_message>
Dokumentáció kiegészítve kóddal, storyval
</commit_message>
<xml_diff>
--- a/dokumentáció.docx
+++ b/dokumentáció.docx
@@ -1,21 +1,20 @@
 
 <file path=word/document.xml><?xml version="1.0" encoding="utf-8"?>
-<w:document xmlns:wpc="http://schemas.microsoft.com/office/word/2010/wordprocessingCanvas" xmlns:cx="http://schemas.microsoft.com/office/drawing/2014/chartex" xmlns:cx1="http://schemas.microsoft.com/office/drawing/2015/9/8/chartex" xmlns:cx2="http://schemas.microsoft.com/office/drawing/2015/10/21/chartex" xmlns:cx3="http://schemas.microsoft.com/office/drawing/2016/5/9/chartex" xmlns:cx4="http://schemas.microsoft.com/office/drawing/2016/5/10/chartex" xmlns:cx5="http://schemas.microsoft.com/office/drawing/2016/5/11/chartex" xmlns:cx6="http://schemas.microsoft.com/office/drawing/2016/5/12/chartex" xmlns:cx7="http://schemas.microsoft.com/office/drawing/2016/5/13/chartex" xmlns:cx8="http://schemas.microsoft.com/office/drawing/2016/5/14/chartex" xmlns:mc="http://schemas.openxmlformats.org/markup-compatibility/2006" xmlns:aink="http://schemas.microsoft.com/office/drawing/2016/ink" xmlns:am3d="http://schemas.microsoft.com/office/drawing/2017/model3d" xmlns:o="urn:schemas-microsoft-com:office:office" xmlns:oel="http://schemas.microsoft.com/office/2019/extlst" xmlns:r="http://schemas.openxmlformats.org/officeDocument/2006/relationships" xmlns:m="http://schemas.openxmlformats.org/officeDocument/2006/math" xmlns:v="urn:schemas-microsoft-com:vml" xmlns:wp14="http://schemas.microsoft.com/office/word/2010/wordprocessingDrawing" xmlns:wp="http://schemas.openxmlformats.org/drawingml/2006/wordprocessingDrawing" xmlns:w10="urn:schemas-microsoft-com:office:word" xmlns:w="http://schemas.openxmlformats.org/wordprocessingml/2006/main" xmlns:w14="http://schemas.microsoft.com/office/word/2010/wordml" xmlns:w15="http://schemas.microsoft.com/office/word/2012/wordml" xmlns:w16cex="http://schemas.microsoft.com/office/word/2018/wordml/cex" xmlns:w16cid="http://schemas.microsoft.com/office/word/2016/wordml/cid" xmlns:w16="http://schemas.microsoft.com/office/word/2018/wordml" xmlns:w16sdtdh="http://schemas.microsoft.com/office/word/2020/wordml/sdtdatahash" xmlns:w16se="http://schemas.microsoft.com/office/word/2015/wordml/symex" xmlns:wpg="http://schemas.microsoft.com/office/word/2010/wordprocessingGroup" xmlns:wpi="http://schemas.microsoft.com/office/word/2010/wordprocessingInk" xmlns:wne="http://schemas.microsoft.com/office/word/2006/wordml" xmlns:wps="http://schemas.microsoft.com/office/word/2010/wordprocessingShape" mc:Ignorable="w14 w15 w16se w16cid w16 w16cex w16sdtdh wp14">
+<w:document xmlns:wpc="http://schemas.microsoft.com/office/word/2010/wordprocessingCanvas" xmlns:cx="http://schemas.microsoft.com/office/drawing/2014/chartex" xmlns:cx1="http://schemas.microsoft.com/office/drawing/2015/9/8/chartex" xmlns:cx2="http://schemas.microsoft.com/office/drawing/2015/10/21/chartex" xmlns:cx3="http://schemas.microsoft.com/office/drawing/2016/5/9/chartex" xmlns:cx4="http://schemas.microsoft.com/office/drawing/2016/5/10/chartex" xmlns:cx5="http://schemas.microsoft.com/office/drawing/2016/5/11/chartex" xmlns:cx6="http://schemas.microsoft.com/office/drawing/2016/5/12/chartex" xmlns:cx7="http://schemas.microsoft.com/office/drawing/2016/5/13/chartex" xmlns:cx8="http://schemas.microsoft.com/office/drawing/2016/5/14/chartex" xmlns:mc="http://schemas.openxmlformats.org/markup-compatibility/2006" xmlns:aink="http://schemas.microsoft.com/office/drawing/2016/ink" xmlns:am3d="http://schemas.microsoft.com/office/drawing/2017/model3d" xmlns:o="urn:schemas-microsoft-com:office:office" xmlns:oel="http://schemas.microsoft.com/office/2019/extlst" xmlns:r="http://schemas.openxmlformats.org/officeDocument/2006/relationships" xmlns:m="http://schemas.openxmlformats.org/officeDocument/2006/math" xmlns:v="urn:schemas-microsoft-com:vml" xmlns:wp14="http://schemas.microsoft.com/office/word/2010/wordprocessingDrawing" xmlns:wp="http://schemas.openxmlformats.org/drawingml/2006/wordprocessingDrawing" xmlns:w10="urn:schemas-microsoft-com:office:word" xmlns:w="http://schemas.openxmlformats.org/wordprocessingml/2006/main" xmlns:w14="http://schemas.microsoft.com/office/word/2010/wordml" xmlns:w15="http://schemas.microsoft.com/office/word/2012/wordml" xmlns:w16cex="http://schemas.microsoft.com/office/word/2018/wordml/cex" xmlns:w16cid="http://schemas.microsoft.com/office/word/2016/wordml/cid" xmlns:w16="http://schemas.microsoft.com/office/word/2018/wordml" xmlns:w16du="http://schemas.microsoft.com/office/word/2023/wordml/word16du" xmlns:w16sdtdh="http://schemas.microsoft.com/office/word/2020/wordml/sdtdatahash" xmlns:w16se="http://schemas.microsoft.com/office/word/2015/wordml/symex" xmlns:wpg="http://schemas.microsoft.com/office/word/2010/wordprocessingGroup" xmlns:wpi="http://schemas.microsoft.com/office/word/2010/wordprocessingInk" xmlns:wne="http://schemas.microsoft.com/office/word/2006/wordml" xmlns:wps="http://schemas.microsoft.com/office/word/2010/wordprocessingShape" mc:Ignorable="w14 w15 w16se w16cid w16 w16cex w16sdtdh w16du wp14">
   <w:body>
     <w:p>
-      <w:proofErr w:type="spellStart"/>
-      <w:r>
-        <w:t>Pokemon</w:t>
-      </w:r>
-      <w:proofErr w:type="spellEnd"/>
-      <w:r>
-        <w:t xml:space="preserve"> Red, újra gondolt, </w:t>
-      </w:r>
-      <w:r>
-        <w:t>fejlesztetett</w:t>
-      </w:r>
-      <w:r>
-        <w:t xml:space="preserve"> változata</w:t>
+      <w:pPr>
+        <w:rPr>
+          <w:i/>
+          <w:iCs/>
+        </w:rPr>
+      </w:pPr>
+      <w:r>
+        <w:rPr>
+          <w:i/>
+          <w:iCs/>
+        </w:rPr>
+        <w:t>Pokemon Red, újra gondolt, fejlesztetett változata</w:t>
       </w:r>
     </w:p>
     <w:p>
@@ -46,23 +45,7 @@
         <w:ind w:left="708"/>
       </w:pPr>
       <w:r>
-        <w:t xml:space="preserve">Egy nap sötét felhők jelentek meg az égen, a falura nagyon nehéz idők várnak, mert ez azt </w:t>
-      </w:r>
-      <w:proofErr w:type="gramStart"/>
-      <w:r>
-        <w:t>jelenti</w:t>
-      </w:r>
-      <w:proofErr w:type="gramEnd"/>
-      <w:r>
-        <w:t xml:space="preserve"> hogy gonoszok megpróbálják elpusztítani </w:t>
-      </w:r>
-      <w:proofErr w:type="spellStart"/>
-      <w:r>
-        <w:t>Gombafalvát</w:t>
-      </w:r>
-      <w:proofErr w:type="spellEnd"/>
-      <w:r>
-        <w:t>.</w:t>
+        <w:t>Egy nap sötét felhők jelentek meg az égen, a falura nagyon nehéz idők várnak, mert ez azt jelenti hogy gonoszok megpróbálják elpusztítani Gombafalvát.</w:t>
       </w:r>
     </w:p>
     <w:p>
@@ -70,28 +53,21 @@
         <w:ind w:left="708"/>
       </w:pPr>
       <w:r>
-        <w:t>A falu vezetői összehívják a tanácsot és kiválasztják a legbátrabb harcost vagy kalandort, hogy megvédje a falut a gonosz erőktől.</w:t>
+        <w:t>A falu vezetői összehívják a tanácsot és kiválasztják a legbátrabb harcos</w:t>
+      </w:r>
+      <w:r>
+        <w:t>t,</w:t>
+      </w:r>
+      <w:r>
+        <w:t xml:space="preserve"> hogy megvédje a falut a gonosz erőktől.</w:t>
       </w:r>
     </w:p>
     <w:p>
       <w:pPr>
         <w:ind w:left="708"/>
       </w:pPr>
-      <w:proofErr w:type="spellStart"/>
-      <w:r>
-        <w:t>Té͏ged</w:t>
-      </w:r>
-      <w:proofErr w:type="spellEnd"/>
-      <w:r>
-        <w:t xml:space="preserve"> </w:t>
-      </w:r>
-      <w:proofErr w:type="spellStart"/>
-      <w:r>
-        <w:t>v͏álasztottak</w:t>
-      </w:r>
-      <w:proofErr w:type="spellEnd"/>
-      <w:r>
-        <w:t>, Gombafalu fiatal és bátor lakóját.</w:t>
+      <w:r>
+        <w:t>Té͏ged v͏álasztottak, Gombafalu fiatal és bátor lakóját.</w:t>
       </w:r>
     </w:p>
     <w:p>
@@ -99,47 +75,7 @@
         <w:ind w:left="708"/>
       </w:pPr>
       <w:r>
-        <w:t xml:space="preserve">Sok kihívással͏ kell szembenézned: </w:t>
-      </w:r>
-      <w:proofErr w:type="spellStart"/>
-      <w:r>
-        <w:t>szörny͏ekkel</w:t>
-      </w:r>
-      <w:proofErr w:type="spellEnd"/>
-      <w:r>
-        <w:t xml:space="preserve"> és a sötét erők által </w:t>
-      </w:r>
-      <w:proofErr w:type="spellStart"/>
-      <w:r>
-        <w:t>k͏üldö͏tt</w:t>
-      </w:r>
-      <w:proofErr w:type="spellEnd"/>
-      <w:r>
-        <w:t xml:space="preserve"> gonosz lényekkel kell ͏küzdened. Új harci technikákat </w:t>
-      </w:r>
-      <w:proofErr w:type="spellStart"/>
-      <w:r>
-        <w:t>k͏ell</w:t>
-      </w:r>
-      <w:proofErr w:type="spellEnd"/>
-      <w:r>
-        <w:t xml:space="preserve"> tanulnod, és </w:t>
-      </w:r>
-      <w:proofErr w:type="spellStart"/>
-      <w:r>
-        <w:t>fej͏lesztened</w:t>
-      </w:r>
-      <w:proofErr w:type="spellEnd"/>
-      <w:r>
-        <w:t xml:space="preserve"> kell képességeidet, hogy erősebbé </w:t>
-      </w:r>
-      <w:proofErr w:type="spellStart"/>
-      <w:r>
-        <w:t>vál͏j</w:t>
-      </w:r>
-      <w:proofErr w:type="spellEnd"/>
-      <w:r>
-        <w:t xml:space="preserve"> a harcban.</w:t>
+        <w:t>Sok kihívással͏ kell szembenézned: szörny͏ekkel és a sötét erők által k͏üldö͏tt gonosz lényekkel kell ͏küzdened. Új harci technikákat k͏ell tanulnod, és fej͏lesztened kell képességeidet, hogy erősebbé vál͏j a harcban.</w:t>
       </w:r>
     </w:p>
     <w:p>
@@ -147,55 +83,7 @@
         <w:ind w:left="708"/>
       </w:pPr>
       <w:r>
-        <w:t xml:space="preserve">Ahogy haladsz a </w:t>
-      </w:r>
-      <w:proofErr w:type="spellStart"/>
-      <w:r>
-        <w:t>törté͏netben</w:t>
-      </w:r>
-      <w:proofErr w:type="spellEnd"/>
-      <w:r>
-        <w:t xml:space="preserve">, </w:t>
-      </w:r>
-      <w:proofErr w:type="spellStart"/>
-      <w:r>
-        <w:t>megtapas͏z͏talod</w:t>
-      </w:r>
-      <w:proofErr w:type="spellEnd"/>
-      <w:r>
-        <w:t xml:space="preserve"> a </w:t>
-      </w:r>
-      <w:proofErr w:type="spellStart"/>
-      <w:r>
-        <w:t>k͏épességeid</w:t>
-      </w:r>
-      <w:proofErr w:type="spellEnd"/>
-      <w:r>
-        <w:t xml:space="preserve"> </w:t>
-      </w:r>
-      <w:proofErr w:type="spellStart"/>
-      <w:r>
-        <w:t>fejlesz͏tésének</w:t>
-      </w:r>
-      <w:proofErr w:type="spellEnd"/>
-      <w:r>
-        <w:t xml:space="preserve"> nagy ͏előnyét͏. Új ͏</w:t>
-      </w:r>
-      <w:proofErr w:type="spellStart"/>
-      <w:r>
-        <w:t>b͏ará͏tokkal</w:t>
-      </w:r>
-      <w:proofErr w:type="spellEnd"/>
-      <w:r>
-        <w:t xml:space="preserve">͏ és </w:t>
-      </w:r>
-      <w:proofErr w:type="spellStart"/>
-      <w:r>
-        <w:t>el͏lensége͏kkel</w:t>
-      </w:r>
-      <w:proofErr w:type="spellEnd"/>
-      <w:r>
-        <w:t xml:space="preserve"> fogsz találkozni.</w:t>
+        <w:t>Ahogy haladsz a törté͏netben, megtapas͏z͏talod a k͏épességeid fejlesz͏tésének nagy ͏előnyét͏. Új ͏b͏ará͏tokkal͏ és el͏lensége͏kkel fogsz találkozni.</w:t>
       </w:r>
     </w:p>
     <w:p>
@@ -203,55 +91,7 @@
         <w:ind w:left="708"/>
       </w:pPr>
       <w:r>
-        <w:t xml:space="preserve">Végül, készen kell </w:t>
-      </w:r>
-      <w:proofErr w:type="spellStart"/>
-      <w:r>
-        <w:t>álnod</w:t>
-      </w:r>
-      <w:proofErr w:type="spellEnd"/>
-      <w:r>
-        <w:t xml:space="preserve"> a végső leszámolásra. </w:t>
-      </w:r>
-      <w:proofErr w:type="spellStart"/>
-      <w:r>
-        <w:t>Hatalm͏as</w:t>
-      </w:r>
-      <w:proofErr w:type="spellEnd"/>
-      <w:r>
-        <w:t xml:space="preserve"> </w:t>
-      </w:r>
-      <w:proofErr w:type="spellStart"/>
-      <w:r>
-        <w:t>cs͏ata</w:t>
-      </w:r>
-      <w:proofErr w:type="spellEnd"/>
-      <w:r>
-        <w:t xml:space="preserve"> veszi͏ ͏kezdetét, ahol minden </w:t>
-      </w:r>
-      <w:proofErr w:type="spellStart"/>
-      <w:r>
-        <w:t>megtanul͏t</w:t>
-      </w:r>
-      <w:proofErr w:type="spellEnd"/>
-      <w:r>
-        <w:t xml:space="preserve">͏ </w:t>
-      </w:r>
-      <w:proofErr w:type="spellStart"/>
-      <w:r>
-        <w:t>készségedr͏e</w:t>
-      </w:r>
-      <w:proofErr w:type="spellEnd"/>
-      <w:r>
-        <w:t xml:space="preserve"> és tapasztalatodra ͏szükséged ͏lesz. Reméljük győzelemmel zárod </w:t>
-      </w:r>
-      <w:proofErr w:type="spellStart"/>
-      <w:r>
-        <w:t>kalanodat</w:t>
-      </w:r>
-      <w:proofErr w:type="spellEnd"/>
-      <w:r>
-        <w:t>, és Gombafalva biztonságban marad.</w:t>
+        <w:t>Végül, készen kell álnod a végső leszámolásra. Hatalm͏as cs͏ata veszi͏ ͏kezdetét, ahol minden megtanul͏t͏ készségedr͏e és tapasztalatodra ͏szükséged ͏lesz. Reméljük győzelemmel zárod kalanodat, és Gombafalva biztonságban marad.</w:t>
       </w:r>
     </w:p>
     <w:p>
@@ -328,15 +168,7 @@
         <w:t>Cél:</w:t>
       </w:r>
       <w:r>
-        <w:t xml:space="preserve"> Zárt játékterű pályán random megjelenő ellenségekkel (</w:t>
-      </w:r>
-      <w:proofErr w:type="spellStart"/>
-      <w:r>
-        <w:t>Pokemonhoz</w:t>
-      </w:r>
-      <w:proofErr w:type="spellEnd"/>
-      <w:r>
-        <w:t xml:space="preserve"> hasonlóan), </w:t>
+        <w:t xml:space="preserve"> Zárt játékterű pályán random megjelenő ellenségekkel (Pokemonhoz hasonlóan), </w:t>
       </w:r>
     </w:p>
     <w:p>
@@ -362,7 +194,6 @@
         <w:t>melyet megadott helyen elkölthet/eladhat/fejleszthet.</w:t>
       </w:r>
     </w:p>
-    <w:p/>
     <w:p>
       <w:pPr>
         <w:rPr>
@@ -374,8 +205,2884 @@
         <w:rPr>
           <w:b/>
           <w:bCs/>
-        </w:rPr>
-        <w:t>Játék Mechanikái</w:t>
+          <w:noProof/>
+          <w:lang w:val="en-US"/>
+        </w:rPr>
+        <w:drawing>
+          <wp:anchor distT="0" distB="0" distL="114300" distR="114300" simplePos="0" relativeHeight="251658240" behindDoc="0" locked="0" layoutInCell="1" allowOverlap="1" wp14:anchorId="23B28605" wp14:editId="6B86F6A2">
+            <wp:simplePos x="0" y="0"/>
+            <wp:positionH relativeFrom="column">
+              <wp:posOffset>957256</wp:posOffset>
+            </wp:positionH>
+            <wp:positionV relativeFrom="paragraph">
+              <wp:posOffset>291549</wp:posOffset>
+            </wp:positionV>
+            <wp:extent cx="3786505" cy="2484755"/>
+            <wp:effectExtent l="0" t="0" r="4445" b="0"/>
+            <wp:wrapTopAndBottom/>
+            <wp:docPr id="2" name="Kép 2" descr="A képen szöveg, képernyőkép, képernyő, szoftver látható&#10;&#10;Automatikusan generált leírás"/>
+            <wp:cNvGraphicFramePr>
+              <a:graphicFrameLocks xmlns:a="http://schemas.openxmlformats.org/drawingml/2006/main" noChangeAspect="1"/>
+            </wp:cNvGraphicFramePr>
+            <a:graphic xmlns:a="http://schemas.openxmlformats.org/drawingml/2006/main">
+              <a:graphicData uri="http://schemas.openxmlformats.org/drawingml/2006/picture">
+                <pic:pic xmlns:pic="http://schemas.openxmlformats.org/drawingml/2006/picture">
+                  <pic:nvPicPr>
+                    <pic:cNvPr id="2" name="Kép 2" descr="A képen szöveg, képernyőkép, képernyő, szoftver látható&#10;&#10;Automatikusan generált leírás"/>
+                    <pic:cNvPicPr/>
+                  </pic:nvPicPr>
+                  <pic:blipFill>
+                    <a:blip r:embed="rId5">
+                      <a:extLst>
+                        <a:ext uri="{28A0092B-C50C-407E-A947-70E740481C1C}">
+                          <a14:useLocalDpi xmlns:a14="http://schemas.microsoft.com/office/drawing/2010/main" val="0"/>
+                        </a:ext>
+                      </a:extLst>
+                    </a:blip>
+                    <a:stretch>
+                      <a:fillRect/>
+                    </a:stretch>
+                  </pic:blipFill>
+                  <pic:spPr>
+                    <a:xfrm>
+                      <a:off x="0" y="0"/>
+                      <a:ext cx="3786505" cy="2484755"/>
+                    </a:xfrm>
+                    <a:prstGeom prst="rect">
+                      <a:avLst/>
+                    </a:prstGeom>
+                  </pic:spPr>
+                </pic:pic>
+              </a:graphicData>
+            </a:graphic>
+            <wp14:sizeRelH relativeFrom="margin">
+              <wp14:pctWidth>0</wp14:pctWidth>
+            </wp14:sizeRelH>
+            <wp14:sizeRelV relativeFrom="margin">
+              <wp14:pctHeight>0</wp14:pctHeight>
+            </wp14:sizeRelV>
+          </wp:anchor>
+        </w:drawing>
+      </w:r>
+      <w:r>
+        <w:rPr>
+          <w:b/>
+          <w:bCs/>
+        </w:rPr>
+        <w:t>A pálya beolvasása</w:t>
+      </w:r>
+      <w:r>
+        <w:rPr>
+          <w:b/>
+          <w:bCs/>
+        </w:rPr>
+        <w:t>:</w:t>
+      </w:r>
+    </w:p>
+    <w:p>
+      <w:pPr>
+        <w:rPr>
+          <w:lang w:val="en-US"/>
+        </w:rPr>
+      </w:pPr>
+    </w:p>
+    <w:p>
+      <w:pPr>
+        <w:rPr>
+          <w:lang w:val="en-US"/>
+        </w:rPr>
+      </w:pPr>
+      <w:r>
+        <w:rPr>
+          <w:lang w:val="en-US"/>
+        </w:rPr>
+        <w:lastRenderedPageBreak/>
+        <w:t>A játékos körülötti tér renderelése</w:t>
+      </w:r>
+      <w:r>
+        <w:rPr>
+          <w:lang w:val="en-US"/>
+        </w:rPr>
+        <w:t>, a villogás elkerülése érdekében egy változóban összetesszük a karakter látóterének képét, majd utána írjuk ki egyben.</w:t>
+      </w:r>
+    </w:p>
+    <w:p>
+      <w:pPr>
+        <w:rPr>
+          <w:lang w:val="en-US"/>
+        </w:rPr>
+      </w:pPr>
+      <w:r>
+        <w:rPr>
+          <w:lang w:val="en-US"/>
+        </w:rPr>
+        <w:drawing>
+          <wp:inline distT="0" distB="0" distL="0" distR="0" wp14:anchorId="579308AC" wp14:editId="3EC0A5EC">
+            <wp:extent cx="5220429" cy="2867425"/>
+            <wp:effectExtent l="0" t="0" r="0" b="9525"/>
+            <wp:docPr id="167369970" name="Kép 1" descr="A képen szöveg, képernyőkép, Betűtípus, szoftver látható&#10;&#10;Automatikusan generált leírás"/>
+            <wp:cNvGraphicFramePr>
+              <a:graphicFrameLocks xmlns:a="http://schemas.openxmlformats.org/drawingml/2006/main" noChangeAspect="1"/>
+            </wp:cNvGraphicFramePr>
+            <a:graphic xmlns:a="http://schemas.openxmlformats.org/drawingml/2006/main">
+              <a:graphicData uri="http://schemas.openxmlformats.org/drawingml/2006/picture">
+                <pic:pic xmlns:pic="http://schemas.openxmlformats.org/drawingml/2006/picture">
+                  <pic:nvPicPr>
+                    <pic:cNvPr id="167369970" name="Kép 1" descr="A képen szöveg, képernyőkép, Betűtípus, szoftver látható&#10;&#10;Automatikusan generált leírás"/>
+                    <pic:cNvPicPr/>
+                  </pic:nvPicPr>
+                  <pic:blipFill>
+                    <a:blip r:embed="rId6"/>
+                    <a:stretch>
+                      <a:fillRect/>
+                    </a:stretch>
+                  </pic:blipFill>
+                  <pic:spPr>
+                    <a:xfrm>
+                      <a:off x="0" y="0"/>
+                      <a:ext cx="5220429" cy="2867425"/>
+                    </a:xfrm>
+                    <a:prstGeom prst="rect">
+                      <a:avLst/>
+                    </a:prstGeom>
+                  </pic:spPr>
+                </pic:pic>
+              </a:graphicData>
+            </a:graphic>
+          </wp:inline>
+        </w:drawing>
+      </w:r>
+    </w:p>
+    <w:p>
+      <w:pPr>
+        <w:rPr>
+          <w:b/>
+          <w:bCs/>
+        </w:rPr>
+      </w:pPr>
+      <w:r>
+        <w:rPr>
+          <w:b/>
+          <w:bCs/>
+          <w:noProof/>
+        </w:rPr>
+        <w:drawing>
+          <wp:anchor distT="0" distB="0" distL="114300" distR="114300" simplePos="0" relativeHeight="251659264" behindDoc="0" locked="0" layoutInCell="1" allowOverlap="1" wp14:anchorId="19997162" wp14:editId="49B2A3D3">
+            <wp:simplePos x="0" y="0"/>
+            <wp:positionH relativeFrom="column">
+              <wp:posOffset>-69215</wp:posOffset>
+            </wp:positionH>
+            <wp:positionV relativeFrom="paragraph">
+              <wp:posOffset>379095</wp:posOffset>
+            </wp:positionV>
+            <wp:extent cx="2207895" cy="2719705"/>
+            <wp:effectExtent l="0" t="0" r="1905" b="4445"/>
+            <wp:wrapTopAndBottom/>
+            <wp:docPr id="3" name="Kép 3" descr="A képen szöveg, képernyőkép, szoftver látható&#10;&#10;Automatikusan generált leírás"/>
+            <wp:cNvGraphicFramePr>
+              <a:graphicFrameLocks xmlns:a="http://schemas.openxmlformats.org/drawingml/2006/main" noChangeAspect="1"/>
+            </wp:cNvGraphicFramePr>
+            <a:graphic xmlns:a="http://schemas.openxmlformats.org/drawingml/2006/main">
+              <a:graphicData uri="http://schemas.openxmlformats.org/drawingml/2006/picture">
+                <pic:pic xmlns:pic="http://schemas.openxmlformats.org/drawingml/2006/picture">
+                  <pic:nvPicPr>
+                    <pic:cNvPr id="3" name="Kép 3" descr="A képen szöveg, képernyőkép, szoftver látható&#10;&#10;Automatikusan generált leírás"/>
+                    <pic:cNvPicPr/>
+                  </pic:nvPicPr>
+                  <pic:blipFill>
+                    <a:blip r:embed="rId7">
+                      <a:extLst>
+                        <a:ext uri="{28A0092B-C50C-407E-A947-70E740481C1C}">
+                          <a14:useLocalDpi xmlns:a14="http://schemas.microsoft.com/office/drawing/2010/main" val="0"/>
+                        </a:ext>
+                      </a:extLst>
+                    </a:blip>
+                    <a:stretch>
+                      <a:fillRect/>
+                    </a:stretch>
+                  </pic:blipFill>
+                  <pic:spPr>
+                    <a:xfrm>
+                      <a:off x="0" y="0"/>
+                      <a:ext cx="2207895" cy="2719705"/>
+                    </a:xfrm>
+                    <a:prstGeom prst="rect">
+                      <a:avLst/>
+                    </a:prstGeom>
+                  </pic:spPr>
+                </pic:pic>
+              </a:graphicData>
+            </a:graphic>
+            <wp14:sizeRelH relativeFrom="margin">
+              <wp14:pctWidth>0</wp14:pctWidth>
+            </wp14:sizeRelH>
+            <wp14:sizeRelV relativeFrom="margin">
+              <wp14:pctHeight>0</wp14:pctHeight>
+            </wp14:sizeRelV>
+          </wp:anchor>
+        </w:drawing>
+      </w:r>
+      <w:r>
+        <w:rPr>
+          <w:b/>
+          <w:bCs/>
+          <w:lang w:val="en-US"/>
+        </w:rPr>
+        <w:t>Menü</w:t>
+      </w:r>
+      <w:r>
+        <w:rPr>
+          <w:b/>
+          <w:bCs/>
+          <w:lang w:val="en-US"/>
+        </w:rPr>
+        <w:t xml:space="preserve"> megnyitása</w:t>
+      </w:r>
+      <w:r>
+        <w:rPr>
+          <w:b/>
+          <w:bCs/>
+        </w:rPr>
+        <w:t>:</w:t>
+      </w:r>
+      <w:r>
+        <w:rPr>
+          <w:b/>
+          <w:bCs/>
+        </w:rPr>
+        <w:t xml:space="preserve"> </w:t>
+      </w:r>
+    </w:p>
+    <w:p>
+      <w:pPr>
+        <w:spacing w:after="0" w:line="285" w:lineRule="atLeast"/>
+        <w:rPr>
+          <w:rFonts w:ascii="Consolas" w:eastAsia="Times New Roman" w:hAnsi="Consolas" w:cs="Times New Roman"/>
+          <w:color w:val="CCCCCC"/>
+          <w:sz w:val="21"/>
+          <w:szCs w:val="21"/>
+          <w:lang w:eastAsia="hu-HU"/>
+        </w:rPr>
+      </w:pPr>
+      <w:r>
+        <w:rPr>
+          <w:rFonts w:ascii="Consolas" w:eastAsia="Times New Roman" w:hAnsi="Consolas" w:cs="Times New Roman"/>
+          <w:color w:val="569CD6"/>
+          <w:sz w:val="21"/>
+          <w:szCs w:val="21"/>
+          <w:lang w:eastAsia="hu-HU"/>
+        </w:rPr>
+        <w:t>int</w:t>
+      </w:r>
+      <w:r>
+        <w:rPr>
+          <w:rFonts w:ascii="Consolas" w:eastAsia="Times New Roman" w:hAnsi="Consolas" w:cs="Times New Roman"/>
+          <w:color w:val="CCCCCC"/>
+          <w:sz w:val="21"/>
+          <w:szCs w:val="21"/>
+          <w:lang w:eastAsia="hu-HU"/>
+        </w:rPr>
+        <w:t xml:space="preserve"> </w:t>
+      </w:r>
+      <w:r>
+        <w:rPr>
+          <w:rFonts w:ascii="Consolas" w:eastAsia="Times New Roman" w:hAnsi="Consolas" w:cs="Times New Roman"/>
+          <w:color w:val="9CDCFE"/>
+          <w:sz w:val="21"/>
+          <w:szCs w:val="21"/>
+          <w:lang w:eastAsia="hu-HU"/>
+        </w:rPr>
+        <w:t>display</w:t>
+      </w:r>
+      <w:r>
+        <w:rPr>
+          <w:rFonts w:ascii="Consolas" w:eastAsia="Times New Roman" w:hAnsi="Consolas" w:cs="Times New Roman"/>
+          <w:color w:val="CCCCCC"/>
+          <w:sz w:val="21"/>
+          <w:szCs w:val="21"/>
+          <w:lang w:eastAsia="hu-HU"/>
+        </w:rPr>
+        <w:t xml:space="preserve"> </w:t>
+      </w:r>
+      <w:r>
+        <w:rPr>
+          <w:rFonts w:ascii="Consolas" w:eastAsia="Times New Roman" w:hAnsi="Consolas" w:cs="Times New Roman"/>
+          <w:color w:val="D4D4D4"/>
+          <w:sz w:val="21"/>
+          <w:szCs w:val="21"/>
+          <w:lang w:eastAsia="hu-HU"/>
+        </w:rPr>
+        <w:t>=</w:t>
+      </w:r>
+      <w:r>
+        <w:rPr>
+          <w:rFonts w:ascii="Consolas" w:eastAsia="Times New Roman" w:hAnsi="Consolas" w:cs="Times New Roman"/>
+          <w:color w:val="CCCCCC"/>
+          <w:sz w:val="21"/>
+          <w:szCs w:val="21"/>
+          <w:lang w:eastAsia="hu-HU"/>
+        </w:rPr>
+        <w:t xml:space="preserve"> </w:t>
+      </w:r>
+      <w:r>
+        <w:rPr>
+          <w:rFonts w:ascii="Consolas" w:eastAsia="Times New Roman" w:hAnsi="Consolas" w:cs="Times New Roman"/>
+          <w:color w:val="B5CEA8"/>
+          <w:sz w:val="21"/>
+          <w:szCs w:val="21"/>
+          <w:lang w:eastAsia="hu-HU"/>
+        </w:rPr>
+        <w:t>0</w:t>
+      </w:r>
+      <w:r>
+        <w:rPr>
+          <w:rFonts w:ascii="Consolas" w:eastAsia="Times New Roman" w:hAnsi="Consolas" w:cs="Times New Roman"/>
+          <w:color w:val="CCCCCC"/>
+          <w:sz w:val="21"/>
+          <w:szCs w:val="21"/>
+          <w:lang w:eastAsia="hu-HU"/>
+        </w:rPr>
+        <w:t xml:space="preserve">; </w:t>
+      </w:r>
+      <w:r>
+        <w:rPr>
+          <w:rFonts w:ascii="Consolas" w:eastAsia="Times New Roman" w:hAnsi="Consolas" w:cs="Times New Roman"/>
+          <w:color w:val="6A9955"/>
+          <w:sz w:val="21"/>
+          <w:szCs w:val="21"/>
+          <w:lang w:eastAsia="hu-HU"/>
+        </w:rPr>
+        <w:t>// 0 = game 1 = menü 2 = map, 3 = inventory, 4 = shop, 5 = harc, 6 = beállítások</w:t>
+      </w:r>
+    </w:p>
+    <w:p/>
+    <w:p/>
+    <w:p/>
+    <w:p/>
+    <w:p/>
+    <w:p/>
+    <w:p/>
+    <w:p>
+      <w:pPr>
+        <w:rPr>
+          <w:b/>
+          <w:bCs/>
+          <w:u w:val="single"/>
+        </w:rPr>
+      </w:pPr>
+      <w:r>
+        <w:rPr>
+          <w:b/>
+          <w:bCs/>
+          <w:u w:val="single"/>
+        </w:rPr>
+        <w:lastRenderedPageBreak/>
+        <w:t>Mozgás:</w:t>
+      </w:r>
+    </w:p>
+    <w:p>
+      <w:pPr>
+        <w:spacing w:after="0" w:line="285" w:lineRule="atLeast"/>
+        <w:rPr>
+          <w:rFonts w:ascii="Consolas" w:eastAsia="Times New Roman" w:hAnsi="Consolas" w:cs="Times New Roman"/>
+          <w:color w:val="CCCCCC"/>
+          <w:lang w:eastAsia="hu-HU"/>
+        </w:rPr>
+      </w:pPr>
+      <w:r>
+        <w:rPr>
+          <w:rFonts w:ascii="Consolas" w:eastAsia="Times New Roman" w:hAnsi="Consolas" w:cs="Times New Roman"/>
+          <w:color w:val="569CD6"/>
+          <w:lang w:eastAsia="hu-HU"/>
+        </w:rPr>
+        <w:t>void</w:t>
+      </w:r>
+      <w:r>
+        <w:rPr>
+          <w:rFonts w:ascii="Consolas" w:eastAsia="Times New Roman" w:hAnsi="Consolas" w:cs="Times New Roman"/>
+          <w:color w:val="CCCCCC"/>
+          <w:lang w:eastAsia="hu-HU"/>
+        </w:rPr>
+        <w:t xml:space="preserve"> </w:t>
+      </w:r>
+      <w:r>
+        <w:rPr>
+          <w:rFonts w:ascii="Consolas" w:eastAsia="Times New Roman" w:hAnsi="Consolas" w:cs="Times New Roman"/>
+          <w:color w:val="DCDCAA"/>
+          <w:lang w:eastAsia="hu-HU"/>
+        </w:rPr>
+        <w:t>mozgas</w:t>
+      </w:r>
+      <w:r>
+        <w:rPr>
+          <w:rFonts w:ascii="Consolas" w:eastAsia="Times New Roman" w:hAnsi="Consolas" w:cs="Times New Roman"/>
+          <w:color w:val="CCCCCC"/>
+          <w:lang w:eastAsia="hu-HU"/>
+        </w:rPr>
+        <w:t>()</w:t>
+      </w:r>
+    </w:p>
+    <w:p>
+      <w:pPr>
+        <w:spacing w:after="0" w:line="285" w:lineRule="atLeast"/>
+        <w:rPr>
+          <w:rFonts w:ascii="Consolas" w:eastAsia="Times New Roman" w:hAnsi="Consolas" w:cs="Times New Roman"/>
+          <w:color w:val="CCCCCC"/>
+          <w:lang w:eastAsia="hu-HU"/>
+        </w:rPr>
+      </w:pPr>
+      <w:r>
+        <w:rPr>
+          <w:rFonts w:ascii="Consolas" w:eastAsia="Times New Roman" w:hAnsi="Consolas" w:cs="Times New Roman"/>
+          <w:color w:val="CCCCCC"/>
+          <w:lang w:eastAsia="hu-HU"/>
+        </w:rPr>
+        <w:t>{</w:t>
+      </w:r>
+    </w:p>
+    <w:p>
+      <w:pPr>
+        <w:spacing w:after="0" w:line="285" w:lineRule="atLeast"/>
+        <w:rPr>
+          <w:rFonts w:ascii="Consolas" w:eastAsia="Times New Roman" w:hAnsi="Consolas" w:cs="Times New Roman"/>
+          <w:color w:val="CCCCCC"/>
+          <w:lang w:eastAsia="hu-HU"/>
+        </w:rPr>
+      </w:pPr>
+      <w:r>
+        <w:rPr>
+          <w:rFonts w:ascii="Consolas" w:eastAsia="Times New Roman" w:hAnsi="Consolas" w:cs="Times New Roman"/>
+          <w:color w:val="CCCCCC"/>
+          <w:lang w:eastAsia="hu-HU"/>
+        </w:rPr>
+        <w:t xml:space="preserve">    </w:t>
+      </w:r>
+      <w:r>
+        <w:rPr>
+          <w:rFonts w:ascii="Consolas" w:eastAsia="Times New Roman" w:hAnsi="Consolas" w:cs="Times New Roman"/>
+          <w:color w:val="9CDCFE"/>
+          <w:lang w:eastAsia="hu-HU"/>
+        </w:rPr>
+        <w:t>ConsoleKeyInfo</w:t>
+      </w:r>
+      <w:r>
+        <w:rPr>
+          <w:rFonts w:ascii="Consolas" w:eastAsia="Times New Roman" w:hAnsi="Consolas" w:cs="Times New Roman"/>
+          <w:color w:val="CCCCCC"/>
+          <w:lang w:eastAsia="hu-HU"/>
+        </w:rPr>
+        <w:t xml:space="preserve"> </w:t>
+      </w:r>
+      <w:r>
+        <w:rPr>
+          <w:rFonts w:ascii="Consolas" w:eastAsia="Times New Roman" w:hAnsi="Consolas" w:cs="Times New Roman"/>
+          <w:color w:val="9CDCFE"/>
+          <w:lang w:eastAsia="hu-HU"/>
+        </w:rPr>
+        <w:t>key</w:t>
+      </w:r>
+      <w:r>
+        <w:rPr>
+          <w:rFonts w:ascii="Consolas" w:eastAsia="Times New Roman" w:hAnsi="Consolas" w:cs="Times New Roman"/>
+          <w:color w:val="CCCCCC"/>
+          <w:lang w:eastAsia="hu-HU"/>
+        </w:rPr>
+        <w:t xml:space="preserve"> </w:t>
+      </w:r>
+      <w:r>
+        <w:rPr>
+          <w:rFonts w:ascii="Consolas" w:eastAsia="Times New Roman" w:hAnsi="Consolas" w:cs="Times New Roman"/>
+          <w:color w:val="D4D4D4"/>
+          <w:lang w:eastAsia="hu-HU"/>
+        </w:rPr>
+        <w:t>=</w:t>
+      </w:r>
+      <w:r>
+        <w:rPr>
+          <w:rFonts w:ascii="Consolas" w:eastAsia="Times New Roman" w:hAnsi="Consolas" w:cs="Times New Roman"/>
+          <w:color w:val="CCCCCC"/>
+          <w:lang w:eastAsia="hu-HU"/>
+        </w:rPr>
+        <w:t xml:space="preserve"> </w:t>
+      </w:r>
+      <w:r>
+        <w:rPr>
+          <w:rFonts w:ascii="Consolas" w:eastAsia="Times New Roman" w:hAnsi="Consolas" w:cs="Times New Roman"/>
+          <w:color w:val="9CDCFE"/>
+          <w:lang w:eastAsia="hu-HU"/>
+        </w:rPr>
+        <w:t>Console</w:t>
+      </w:r>
+      <w:r>
+        <w:rPr>
+          <w:rFonts w:ascii="Consolas" w:eastAsia="Times New Roman" w:hAnsi="Consolas" w:cs="Times New Roman"/>
+          <w:color w:val="D4D4D4"/>
+          <w:lang w:eastAsia="hu-HU"/>
+        </w:rPr>
+        <w:t>.</w:t>
+      </w:r>
+      <w:r>
+        <w:rPr>
+          <w:rFonts w:ascii="Consolas" w:eastAsia="Times New Roman" w:hAnsi="Consolas" w:cs="Times New Roman"/>
+          <w:color w:val="9CDCFE"/>
+          <w:lang w:eastAsia="hu-HU"/>
+        </w:rPr>
+        <w:t>ReadKey</w:t>
+      </w:r>
+      <w:r>
+        <w:rPr>
+          <w:rFonts w:ascii="Consolas" w:eastAsia="Times New Roman" w:hAnsi="Consolas" w:cs="Times New Roman"/>
+          <w:color w:val="CCCCCC"/>
+          <w:lang w:eastAsia="hu-HU"/>
+        </w:rPr>
+        <w:t>();</w:t>
+      </w:r>
+    </w:p>
+    <w:p>
+      <w:pPr>
+        <w:spacing w:after="0" w:line="285" w:lineRule="atLeast"/>
+        <w:rPr>
+          <w:rFonts w:ascii="Consolas" w:eastAsia="Times New Roman" w:hAnsi="Consolas" w:cs="Times New Roman"/>
+          <w:color w:val="CCCCCC"/>
+          <w:lang w:eastAsia="hu-HU"/>
+        </w:rPr>
+      </w:pPr>
+      <w:r>
+        <w:rPr>
+          <w:rFonts w:ascii="Consolas" w:eastAsia="Times New Roman" w:hAnsi="Consolas" w:cs="Times New Roman"/>
+          <w:color w:val="CCCCCC"/>
+          <w:lang w:eastAsia="hu-HU"/>
+        </w:rPr>
+        <w:t xml:space="preserve">    </w:t>
+      </w:r>
+      <w:r>
+        <w:rPr>
+          <w:rFonts w:ascii="Consolas" w:eastAsia="Times New Roman" w:hAnsi="Consolas" w:cs="Times New Roman"/>
+          <w:color w:val="C586C0"/>
+          <w:lang w:eastAsia="hu-HU"/>
+        </w:rPr>
+        <w:t>if</w:t>
+      </w:r>
+      <w:r>
+        <w:rPr>
+          <w:rFonts w:ascii="Consolas" w:eastAsia="Times New Roman" w:hAnsi="Consolas" w:cs="Times New Roman"/>
+          <w:color w:val="CCCCCC"/>
+          <w:lang w:eastAsia="hu-HU"/>
+        </w:rPr>
+        <w:t xml:space="preserve"> (</w:t>
+      </w:r>
+      <w:r>
+        <w:rPr>
+          <w:rFonts w:ascii="Consolas" w:eastAsia="Times New Roman" w:hAnsi="Consolas" w:cs="Times New Roman"/>
+          <w:color w:val="9CDCFE"/>
+          <w:lang w:eastAsia="hu-HU"/>
+        </w:rPr>
+        <w:t>key</w:t>
+      </w:r>
+      <w:r>
+        <w:rPr>
+          <w:rFonts w:ascii="Consolas" w:eastAsia="Times New Roman" w:hAnsi="Consolas" w:cs="Times New Roman"/>
+          <w:color w:val="D4D4D4"/>
+          <w:lang w:eastAsia="hu-HU"/>
+        </w:rPr>
+        <w:t>.</w:t>
+      </w:r>
+      <w:r>
+        <w:rPr>
+          <w:rFonts w:ascii="Consolas" w:eastAsia="Times New Roman" w:hAnsi="Consolas" w:cs="Times New Roman"/>
+          <w:color w:val="9CDCFE"/>
+          <w:lang w:eastAsia="hu-HU"/>
+        </w:rPr>
+        <w:t>Key</w:t>
+      </w:r>
+      <w:r>
+        <w:rPr>
+          <w:rFonts w:ascii="Consolas" w:eastAsia="Times New Roman" w:hAnsi="Consolas" w:cs="Times New Roman"/>
+          <w:color w:val="CCCCCC"/>
+          <w:lang w:eastAsia="hu-HU"/>
+        </w:rPr>
+        <w:t xml:space="preserve"> </w:t>
+      </w:r>
+      <w:r>
+        <w:rPr>
+          <w:rFonts w:ascii="Consolas" w:eastAsia="Times New Roman" w:hAnsi="Consolas" w:cs="Times New Roman"/>
+          <w:color w:val="D4D4D4"/>
+          <w:lang w:eastAsia="hu-HU"/>
+        </w:rPr>
+        <w:t>==</w:t>
+      </w:r>
+      <w:r>
+        <w:rPr>
+          <w:rFonts w:ascii="Consolas" w:eastAsia="Times New Roman" w:hAnsi="Consolas" w:cs="Times New Roman"/>
+          <w:color w:val="CCCCCC"/>
+          <w:lang w:eastAsia="hu-HU"/>
+        </w:rPr>
+        <w:t xml:space="preserve"> </w:t>
+      </w:r>
+      <w:r>
+        <w:rPr>
+          <w:rFonts w:ascii="Consolas" w:eastAsia="Times New Roman" w:hAnsi="Consolas" w:cs="Times New Roman"/>
+          <w:color w:val="9CDCFE"/>
+          <w:lang w:eastAsia="hu-HU"/>
+        </w:rPr>
+        <w:t>ConsoleKey</w:t>
+      </w:r>
+      <w:r>
+        <w:rPr>
+          <w:rFonts w:ascii="Consolas" w:eastAsia="Times New Roman" w:hAnsi="Consolas" w:cs="Times New Roman"/>
+          <w:color w:val="D4D4D4"/>
+          <w:lang w:eastAsia="hu-HU"/>
+        </w:rPr>
+        <w:t>.</w:t>
+      </w:r>
+      <w:r>
+        <w:rPr>
+          <w:rFonts w:ascii="Consolas" w:eastAsia="Times New Roman" w:hAnsi="Consolas" w:cs="Times New Roman"/>
+          <w:color w:val="9CDCFE"/>
+          <w:lang w:eastAsia="hu-HU"/>
+        </w:rPr>
+        <w:t>W</w:t>
+      </w:r>
+      <w:r>
+        <w:rPr>
+          <w:rFonts w:ascii="Consolas" w:eastAsia="Times New Roman" w:hAnsi="Consolas" w:cs="Times New Roman"/>
+          <w:color w:val="CCCCCC"/>
+          <w:lang w:eastAsia="hu-HU"/>
+        </w:rPr>
+        <w:t>)</w:t>
+      </w:r>
+    </w:p>
+    <w:p>
+      <w:pPr>
+        <w:spacing w:after="0" w:line="285" w:lineRule="atLeast"/>
+        <w:rPr>
+          <w:rFonts w:ascii="Consolas" w:eastAsia="Times New Roman" w:hAnsi="Consolas" w:cs="Times New Roman"/>
+          <w:color w:val="CCCCCC"/>
+          <w:lang w:eastAsia="hu-HU"/>
+        </w:rPr>
+      </w:pPr>
+      <w:r>
+        <w:rPr>
+          <w:rFonts w:ascii="Consolas" w:eastAsia="Times New Roman" w:hAnsi="Consolas" w:cs="Times New Roman"/>
+          <w:color w:val="CCCCCC"/>
+          <w:lang w:eastAsia="hu-HU"/>
+        </w:rPr>
+        <w:t>    {</w:t>
+      </w:r>
+    </w:p>
+    <w:p>
+      <w:pPr>
+        <w:spacing w:after="0" w:line="285" w:lineRule="atLeast"/>
+        <w:rPr>
+          <w:rFonts w:ascii="Consolas" w:eastAsia="Times New Roman" w:hAnsi="Consolas" w:cs="Times New Roman"/>
+          <w:color w:val="CCCCCC"/>
+          <w:lang w:eastAsia="hu-HU"/>
+        </w:rPr>
+      </w:pPr>
+      <w:r>
+        <w:rPr>
+          <w:rFonts w:ascii="Consolas" w:eastAsia="Times New Roman" w:hAnsi="Consolas" w:cs="Times New Roman"/>
+          <w:color w:val="CCCCCC"/>
+          <w:lang w:eastAsia="hu-HU"/>
+        </w:rPr>
+        <w:t xml:space="preserve">        </w:t>
+      </w:r>
+      <w:r>
+        <w:rPr>
+          <w:rFonts w:ascii="Consolas" w:eastAsia="Times New Roman" w:hAnsi="Consolas" w:cs="Times New Roman"/>
+          <w:color w:val="C586C0"/>
+          <w:lang w:eastAsia="hu-HU"/>
+        </w:rPr>
+        <w:t>if</w:t>
+      </w:r>
+      <w:r>
+        <w:rPr>
+          <w:rFonts w:ascii="Consolas" w:eastAsia="Times New Roman" w:hAnsi="Consolas" w:cs="Times New Roman"/>
+          <w:color w:val="CCCCCC"/>
+          <w:lang w:eastAsia="hu-HU"/>
+        </w:rPr>
+        <w:t xml:space="preserve"> (</w:t>
+      </w:r>
+      <w:r>
+        <w:rPr>
+          <w:rFonts w:ascii="Consolas" w:eastAsia="Times New Roman" w:hAnsi="Consolas" w:cs="Times New Roman"/>
+          <w:color w:val="9CDCFE"/>
+          <w:lang w:eastAsia="hu-HU"/>
+        </w:rPr>
+        <w:t>map1</w:t>
+      </w:r>
+      <w:r>
+        <w:rPr>
+          <w:rFonts w:ascii="Consolas" w:eastAsia="Times New Roman" w:hAnsi="Consolas" w:cs="Times New Roman"/>
+          <w:color w:val="CCCCCC"/>
+          <w:lang w:eastAsia="hu-HU"/>
+        </w:rPr>
+        <w:t>[</w:t>
+      </w:r>
+      <w:r>
+        <w:rPr>
+          <w:rFonts w:ascii="Consolas" w:eastAsia="Times New Roman" w:hAnsi="Consolas" w:cs="Times New Roman"/>
+          <w:color w:val="9CDCFE"/>
+          <w:lang w:eastAsia="hu-HU"/>
+        </w:rPr>
+        <w:t>x</w:t>
+      </w:r>
+      <w:r>
+        <w:rPr>
+          <w:rFonts w:ascii="Consolas" w:eastAsia="Times New Roman" w:hAnsi="Consolas" w:cs="Times New Roman"/>
+          <w:color w:val="D4D4D4"/>
+          <w:lang w:eastAsia="hu-HU"/>
+        </w:rPr>
+        <w:t>-</w:t>
+      </w:r>
+      <w:r>
+        <w:rPr>
+          <w:rFonts w:ascii="Consolas" w:eastAsia="Times New Roman" w:hAnsi="Consolas" w:cs="Times New Roman"/>
+          <w:color w:val="B5CEA8"/>
+          <w:lang w:eastAsia="hu-HU"/>
+        </w:rPr>
+        <w:t>1</w:t>
+      </w:r>
+      <w:r>
+        <w:rPr>
+          <w:rFonts w:ascii="Consolas" w:eastAsia="Times New Roman" w:hAnsi="Consolas" w:cs="Times New Roman"/>
+          <w:color w:val="CCCCCC"/>
+          <w:lang w:eastAsia="hu-HU"/>
+        </w:rPr>
+        <w:t xml:space="preserve">, </w:t>
+      </w:r>
+      <w:r>
+        <w:rPr>
+          <w:rFonts w:ascii="Consolas" w:eastAsia="Times New Roman" w:hAnsi="Consolas" w:cs="Times New Roman"/>
+          <w:color w:val="9CDCFE"/>
+          <w:lang w:eastAsia="hu-HU"/>
+        </w:rPr>
+        <w:t>y</w:t>
+      </w:r>
+      <w:r>
+        <w:rPr>
+          <w:rFonts w:ascii="Consolas" w:eastAsia="Times New Roman" w:hAnsi="Consolas" w:cs="Times New Roman"/>
+          <w:color w:val="CCCCCC"/>
+          <w:lang w:eastAsia="hu-HU"/>
+        </w:rPr>
+        <w:t xml:space="preserve">] </w:t>
+      </w:r>
+      <w:r>
+        <w:rPr>
+          <w:rFonts w:ascii="Consolas" w:eastAsia="Times New Roman" w:hAnsi="Consolas" w:cs="Times New Roman"/>
+          <w:color w:val="D4D4D4"/>
+          <w:lang w:eastAsia="hu-HU"/>
+        </w:rPr>
+        <w:t>==</w:t>
+      </w:r>
+      <w:r>
+        <w:rPr>
+          <w:rFonts w:ascii="Consolas" w:eastAsia="Times New Roman" w:hAnsi="Consolas" w:cs="Times New Roman"/>
+          <w:color w:val="CCCCCC"/>
+          <w:lang w:eastAsia="hu-HU"/>
+        </w:rPr>
+        <w:t xml:space="preserve"> </w:t>
+      </w:r>
+      <w:r>
+        <w:rPr>
+          <w:rFonts w:ascii="Consolas" w:eastAsia="Times New Roman" w:hAnsi="Consolas" w:cs="Times New Roman"/>
+          <w:color w:val="CE9178"/>
+          <w:lang w:eastAsia="hu-HU"/>
+        </w:rPr>
+        <w:t>" "</w:t>
+      </w:r>
+      <w:r>
+        <w:rPr>
+          <w:rFonts w:ascii="Consolas" w:eastAsia="Times New Roman" w:hAnsi="Consolas" w:cs="Times New Roman"/>
+          <w:color w:val="CCCCCC"/>
+          <w:lang w:eastAsia="hu-HU"/>
+        </w:rPr>
+        <w:t>)</w:t>
+      </w:r>
+    </w:p>
+    <w:p>
+      <w:pPr>
+        <w:spacing w:after="0" w:line="285" w:lineRule="atLeast"/>
+        <w:rPr>
+          <w:rFonts w:ascii="Consolas" w:eastAsia="Times New Roman" w:hAnsi="Consolas" w:cs="Times New Roman"/>
+          <w:color w:val="CCCCCC"/>
+          <w:lang w:eastAsia="hu-HU"/>
+        </w:rPr>
+      </w:pPr>
+      <w:r>
+        <w:rPr>
+          <w:rFonts w:ascii="Consolas" w:eastAsia="Times New Roman" w:hAnsi="Consolas" w:cs="Times New Roman"/>
+          <w:color w:val="CCCCCC"/>
+          <w:lang w:eastAsia="hu-HU"/>
+        </w:rPr>
+        <w:t>        {</w:t>
+      </w:r>
+    </w:p>
+    <w:p>
+      <w:pPr>
+        <w:spacing w:after="0" w:line="285" w:lineRule="atLeast"/>
+        <w:rPr>
+          <w:rFonts w:ascii="Consolas" w:eastAsia="Times New Roman" w:hAnsi="Consolas" w:cs="Times New Roman"/>
+          <w:color w:val="CCCCCC"/>
+          <w:lang w:eastAsia="hu-HU"/>
+        </w:rPr>
+      </w:pPr>
+      <w:r>
+        <w:rPr>
+          <w:rFonts w:ascii="Consolas" w:eastAsia="Times New Roman" w:hAnsi="Consolas" w:cs="Times New Roman"/>
+          <w:color w:val="CCCCCC"/>
+          <w:lang w:eastAsia="hu-HU"/>
+        </w:rPr>
+        <w:t xml:space="preserve">            </w:t>
+      </w:r>
+      <w:r>
+        <w:rPr>
+          <w:rFonts w:ascii="Consolas" w:eastAsia="Times New Roman" w:hAnsi="Consolas" w:cs="Times New Roman"/>
+          <w:color w:val="9CDCFE"/>
+          <w:lang w:eastAsia="hu-HU"/>
+        </w:rPr>
+        <w:t>map1</w:t>
+      </w:r>
+      <w:r>
+        <w:rPr>
+          <w:rFonts w:ascii="Consolas" w:eastAsia="Times New Roman" w:hAnsi="Consolas" w:cs="Times New Roman"/>
+          <w:color w:val="CCCCCC"/>
+          <w:lang w:eastAsia="hu-HU"/>
+        </w:rPr>
+        <w:t>[</w:t>
+      </w:r>
+      <w:r>
+        <w:rPr>
+          <w:rFonts w:ascii="Consolas" w:eastAsia="Times New Roman" w:hAnsi="Consolas" w:cs="Times New Roman"/>
+          <w:color w:val="9CDCFE"/>
+          <w:lang w:eastAsia="hu-HU"/>
+        </w:rPr>
+        <w:t>x</w:t>
+      </w:r>
+      <w:r>
+        <w:rPr>
+          <w:rFonts w:ascii="Consolas" w:eastAsia="Times New Roman" w:hAnsi="Consolas" w:cs="Times New Roman"/>
+          <w:color w:val="CCCCCC"/>
+          <w:lang w:eastAsia="hu-HU"/>
+        </w:rPr>
+        <w:t xml:space="preserve">, </w:t>
+      </w:r>
+      <w:r>
+        <w:rPr>
+          <w:rFonts w:ascii="Consolas" w:eastAsia="Times New Roman" w:hAnsi="Consolas" w:cs="Times New Roman"/>
+          <w:color w:val="9CDCFE"/>
+          <w:lang w:eastAsia="hu-HU"/>
+        </w:rPr>
+        <w:t>y</w:t>
+      </w:r>
+      <w:r>
+        <w:rPr>
+          <w:rFonts w:ascii="Consolas" w:eastAsia="Times New Roman" w:hAnsi="Consolas" w:cs="Times New Roman"/>
+          <w:color w:val="CCCCCC"/>
+          <w:lang w:eastAsia="hu-HU"/>
+        </w:rPr>
+        <w:t xml:space="preserve">] </w:t>
+      </w:r>
+      <w:r>
+        <w:rPr>
+          <w:rFonts w:ascii="Consolas" w:eastAsia="Times New Roman" w:hAnsi="Consolas" w:cs="Times New Roman"/>
+          <w:color w:val="D4D4D4"/>
+          <w:lang w:eastAsia="hu-HU"/>
+        </w:rPr>
+        <w:t>=</w:t>
+      </w:r>
+      <w:r>
+        <w:rPr>
+          <w:rFonts w:ascii="Consolas" w:eastAsia="Times New Roman" w:hAnsi="Consolas" w:cs="Times New Roman"/>
+          <w:color w:val="CCCCCC"/>
+          <w:lang w:eastAsia="hu-HU"/>
+        </w:rPr>
+        <w:t xml:space="preserve"> </w:t>
+      </w:r>
+      <w:r>
+        <w:rPr>
+          <w:rFonts w:ascii="Consolas" w:eastAsia="Times New Roman" w:hAnsi="Consolas" w:cs="Times New Roman"/>
+          <w:color w:val="CE9178"/>
+          <w:lang w:eastAsia="hu-HU"/>
+        </w:rPr>
+        <w:t>" "</w:t>
+      </w:r>
+      <w:r>
+        <w:rPr>
+          <w:rFonts w:ascii="Consolas" w:eastAsia="Times New Roman" w:hAnsi="Consolas" w:cs="Times New Roman"/>
+          <w:color w:val="CCCCCC"/>
+          <w:lang w:eastAsia="hu-HU"/>
+        </w:rPr>
+        <w:t>;</w:t>
+      </w:r>
+    </w:p>
+    <w:p>
+      <w:pPr>
+        <w:spacing w:after="0" w:line="285" w:lineRule="atLeast"/>
+        <w:rPr>
+          <w:rFonts w:ascii="Consolas" w:eastAsia="Times New Roman" w:hAnsi="Consolas" w:cs="Times New Roman"/>
+          <w:color w:val="CCCCCC"/>
+          <w:lang w:eastAsia="hu-HU"/>
+        </w:rPr>
+      </w:pPr>
+      <w:r>
+        <w:rPr>
+          <w:rFonts w:ascii="Consolas" w:eastAsia="Times New Roman" w:hAnsi="Consolas" w:cs="Times New Roman"/>
+          <w:color w:val="CCCCCC"/>
+          <w:lang w:eastAsia="hu-HU"/>
+        </w:rPr>
+        <w:t xml:space="preserve">            </w:t>
+      </w:r>
+      <w:r>
+        <w:rPr>
+          <w:rFonts w:ascii="Consolas" w:eastAsia="Times New Roman" w:hAnsi="Consolas" w:cs="Times New Roman"/>
+          <w:color w:val="9CDCFE"/>
+          <w:lang w:eastAsia="hu-HU"/>
+        </w:rPr>
+        <w:t>x</w:t>
+      </w:r>
+      <w:r>
+        <w:rPr>
+          <w:rFonts w:ascii="Consolas" w:eastAsia="Times New Roman" w:hAnsi="Consolas" w:cs="Times New Roman"/>
+          <w:color w:val="D4D4D4"/>
+          <w:lang w:eastAsia="hu-HU"/>
+        </w:rPr>
+        <w:t>--</w:t>
+      </w:r>
+      <w:r>
+        <w:rPr>
+          <w:rFonts w:ascii="Consolas" w:eastAsia="Times New Roman" w:hAnsi="Consolas" w:cs="Times New Roman"/>
+          <w:color w:val="CCCCCC"/>
+          <w:lang w:eastAsia="hu-HU"/>
+        </w:rPr>
+        <w:t>;</w:t>
+      </w:r>
+    </w:p>
+    <w:p>
+      <w:pPr>
+        <w:spacing w:after="0" w:line="285" w:lineRule="atLeast"/>
+        <w:rPr>
+          <w:rFonts w:ascii="Consolas" w:eastAsia="Times New Roman" w:hAnsi="Consolas" w:cs="Times New Roman"/>
+          <w:color w:val="CCCCCC"/>
+          <w:lang w:eastAsia="hu-HU"/>
+        </w:rPr>
+      </w:pPr>
+      <w:r>
+        <w:rPr>
+          <w:rFonts w:ascii="Consolas" w:eastAsia="Times New Roman" w:hAnsi="Consolas" w:cs="Times New Roman"/>
+          <w:color w:val="CCCCCC"/>
+          <w:lang w:eastAsia="hu-HU"/>
+        </w:rPr>
+        <w:t xml:space="preserve">            </w:t>
+      </w:r>
+      <w:r>
+        <w:rPr>
+          <w:rFonts w:ascii="Consolas" w:eastAsia="Times New Roman" w:hAnsi="Consolas" w:cs="Times New Roman"/>
+          <w:color w:val="9CDCFE"/>
+          <w:lang w:eastAsia="hu-HU"/>
+        </w:rPr>
+        <w:t>map1</w:t>
+      </w:r>
+      <w:r>
+        <w:rPr>
+          <w:rFonts w:ascii="Consolas" w:eastAsia="Times New Roman" w:hAnsi="Consolas" w:cs="Times New Roman"/>
+          <w:color w:val="CCCCCC"/>
+          <w:lang w:eastAsia="hu-HU"/>
+        </w:rPr>
+        <w:t>[</w:t>
+      </w:r>
+      <w:r>
+        <w:rPr>
+          <w:rFonts w:ascii="Consolas" w:eastAsia="Times New Roman" w:hAnsi="Consolas" w:cs="Times New Roman"/>
+          <w:color w:val="9CDCFE"/>
+          <w:lang w:eastAsia="hu-HU"/>
+        </w:rPr>
+        <w:t>x</w:t>
+      </w:r>
+      <w:r>
+        <w:rPr>
+          <w:rFonts w:ascii="Consolas" w:eastAsia="Times New Roman" w:hAnsi="Consolas" w:cs="Times New Roman"/>
+          <w:color w:val="CCCCCC"/>
+          <w:lang w:eastAsia="hu-HU"/>
+        </w:rPr>
+        <w:t xml:space="preserve">, </w:t>
+      </w:r>
+      <w:r>
+        <w:rPr>
+          <w:rFonts w:ascii="Consolas" w:eastAsia="Times New Roman" w:hAnsi="Consolas" w:cs="Times New Roman"/>
+          <w:color w:val="9CDCFE"/>
+          <w:lang w:eastAsia="hu-HU"/>
+        </w:rPr>
+        <w:t>y</w:t>
+      </w:r>
+      <w:r>
+        <w:rPr>
+          <w:rFonts w:ascii="Consolas" w:eastAsia="Times New Roman" w:hAnsi="Consolas" w:cs="Times New Roman"/>
+          <w:color w:val="CCCCCC"/>
+          <w:lang w:eastAsia="hu-HU"/>
+        </w:rPr>
+        <w:t xml:space="preserve">] </w:t>
+      </w:r>
+      <w:r>
+        <w:rPr>
+          <w:rFonts w:ascii="Consolas" w:eastAsia="Times New Roman" w:hAnsi="Consolas" w:cs="Times New Roman"/>
+          <w:color w:val="D4D4D4"/>
+          <w:lang w:eastAsia="hu-HU"/>
+        </w:rPr>
+        <w:t>=</w:t>
+      </w:r>
+      <w:r>
+        <w:rPr>
+          <w:rFonts w:ascii="Consolas" w:eastAsia="Times New Roman" w:hAnsi="Consolas" w:cs="Times New Roman"/>
+          <w:color w:val="CCCCCC"/>
+          <w:lang w:eastAsia="hu-HU"/>
+        </w:rPr>
+        <w:t xml:space="preserve"> </w:t>
+      </w:r>
+      <w:r>
+        <w:rPr>
+          <w:rFonts w:ascii="Consolas" w:eastAsia="Times New Roman" w:hAnsi="Consolas" w:cs="Times New Roman"/>
+          <w:color w:val="CE9178"/>
+          <w:lang w:eastAsia="hu-HU"/>
+        </w:rPr>
+        <w:t>"X"</w:t>
+      </w:r>
+      <w:r>
+        <w:rPr>
+          <w:rFonts w:ascii="Consolas" w:eastAsia="Times New Roman" w:hAnsi="Consolas" w:cs="Times New Roman"/>
+          <w:color w:val="CCCCCC"/>
+          <w:lang w:eastAsia="hu-HU"/>
+        </w:rPr>
+        <w:t>;</w:t>
+      </w:r>
+    </w:p>
+    <w:p>
+      <w:pPr>
+        <w:spacing w:after="0" w:line="285" w:lineRule="atLeast"/>
+        <w:rPr>
+          <w:rFonts w:ascii="Consolas" w:eastAsia="Times New Roman" w:hAnsi="Consolas" w:cs="Times New Roman"/>
+          <w:color w:val="CCCCCC"/>
+          <w:lang w:eastAsia="hu-HU"/>
+        </w:rPr>
+      </w:pPr>
+      <w:r>
+        <w:rPr>
+          <w:rFonts w:ascii="Consolas" w:eastAsia="Times New Roman" w:hAnsi="Consolas" w:cs="Times New Roman"/>
+          <w:color w:val="CCCCCC"/>
+          <w:lang w:eastAsia="hu-HU"/>
+        </w:rPr>
+        <w:t>        }</w:t>
+      </w:r>
+    </w:p>
+    <w:p>
+      <w:pPr>
+        <w:spacing w:after="0" w:line="285" w:lineRule="atLeast"/>
+        <w:rPr>
+          <w:rFonts w:ascii="Consolas" w:eastAsia="Times New Roman" w:hAnsi="Consolas" w:cs="Times New Roman"/>
+          <w:color w:val="CCCCCC"/>
+          <w:lang w:eastAsia="hu-HU"/>
+        </w:rPr>
+      </w:pPr>
+      <w:r>
+        <w:rPr>
+          <w:rFonts w:ascii="Consolas" w:eastAsia="Times New Roman" w:hAnsi="Consolas" w:cs="Times New Roman"/>
+          <w:color w:val="CCCCCC"/>
+          <w:lang w:eastAsia="hu-HU"/>
+        </w:rPr>
+        <w:t>    }</w:t>
+      </w:r>
+    </w:p>
+    <w:p>
+      <w:pPr>
+        <w:spacing w:after="0" w:line="285" w:lineRule="atLeast"/>
+        <w:rPr>
+          <w:rFonts w:ascii="Consolas" w:eastAsia="Times New Roman" w:hAnsi="Consolas" w:cs="Times New Roman"/>
+          <w:color w:val="CCCCCC"/>
+          <w:lang w:eastAsia="hu-HU"/>
+        </w:rPr>
+      </w:pPr>
+      <w:r>
+        <w:rPr>
+          <w:rFonts w:ascii="Consolas" w:eastAsia="Times New Roman" w:hAnsi="Consolas" w:cs="Times New Roman"/>
+          <w:color w:val="CCCCCC"/>
+          <w:lang w:eastAsia="hu-HU"/>
+        </w:rPr>
+        <w:t xml:space="preserve">    </w:t>
+      </w:r>
+      <w:r>
+        <w:rPr>
+          <w:rFonts w:ascii="Consolas" w:eastAsia="Times New Roman" w:hAnsi="Consolas" w:cs="Times New Roman"/>
+          <w:color w:val="C586C0"/>
+          <w:lang w:eastAsia="hu-HU"/>
+        </w:rPr>
+        <w:t>if</w:t>
+      </w:r>
+      <w:r>
+        <w:rPr>
+          <w:rFonts w:ascii="Consolas" w:eastAsia="Times New Roman" w:hAnsi="Consolas" w:cs="Times New Roman"/>
+          <w:color w:val="CCCCCC"/>
+          <w:lang w:eastAsia="hu-HU"/>
+        </w:rPr>
+        <w:t xml:space="preserve"> (</w:t>
+      </w:r>
+      <w:r>
+        <w:rPr>
+          <w:rFonts w:ascii="Consolas" w:eastAsia="Times New Roman" w:hAnsi="Consolas" w:cs="Times New Roman"/>
+          <w:color w:val="9CDCFE"/>
+          <w:lang w:eastAsia="hu-HU"/>
+        </w:rPr>
+        <w:t>key</w:t>
+      </w:r>
+      <w:r>
+        <w:rPr>
+          <w:rFonts w:ascii="Consolas" w:eastAsia="Times New Roman" w:hAnsi="Consolas" w:cs="Times New Roman"/>
+          <w:color w:val="D4D4D4"/>
+          <w:lang w:eastAsia="hu-HU"/>
+        </w:rPr>
+        <w:t>.</w:t>
+      </w:r>
+      <w:r>
+        <w:rPr>
+          <w:rFonts w:ascii="Consolas" w:eastAsia="Times New Roman" w:hAnsi="Consolas" w:cs="Times New Roman"/>
+          <w:color w:val="9CDCFE"/>
+          <w:lang w:eastAsia="hu-HU"/>
+        </w:rPr>
+        <w:t>Key</w:t>
+      </w:r>
+      <w:r>
+        <w:rPr>
+          <w:rFonts w:ascii="Consolas" w:eastAsia="Times New Roman" w:hAnsi="Consolas" w:cs="Times New Roman"/>
+          <w:color w:val="CCCCCC"/>
+          <w:lang w:eastAsia="hu-HU"/>
+        </w:rPr>
+        <w:t xml:space="preserve"> </w:t>
+      </w:r>
+      <w:r>
+        <w:rPr>
+          <w:rFonts w:ascii="Consolas" w:eastAsia="Times New Roman" w:hAnsi="Consolas" w:cs="Times New Roman"/>
+          <w:color w:val="D4D4D4"/>
+          <w:lang w:eastAsia="hu-HU"/>
+        </w:rPr>
+        <w:t>==</w:t>
+      </w:r>
+      <w:r>
+        <w:rPr>
+          <w:rFonts w:ascii="Consolas" w:eastAsia="Times New Roman" w:hAnsi="Consolas" w:cs="Times New Roman"/>
+          <w:color w:val="CCCCCC"/>
+          <w:lang w:eastAsia="hu-HU"/>
+        </w:rPr>
+        <w:t xml:space="preserve"> </w:t>
+      </w:r>
+      <w:r>
+        <w:rPr>
+          <w:rFonts w:ascii="Consolas" w:eastAsia="Times New Roman" w:hAnsi="Consolas" w:cs="Times New Roman"/>
+          <w:color w:val="9CDCFE"/>
+          <w:lang w:eastAsia="hu-HU"/>
+        </w:rPr>
+        <w:t>ConsoleKey</w:t>
+      </w:r>
+      <w:r>
+        <w:rPr>
+          <w:rFonts w:ascii="Consolas" w:eastAsia="Times New Roman" w:hAnsi="Consolas" w:cs="Times New Roman"/>
+          <w:color w:val="D4D4D4"/>
+          <w:lang w:eastAsia="hu-HU"/>
+        </w:rPr>
+        <w:t>.</w:t>
+      </w:r>
+      <w:r>
+        <w:rPr>
+          <w:rFonts w:ascii="Consolas" w:eastAsia="Times New Roman" w:hAnsi="Consolas" w:cs="Times New Roman"/>
+          <w:color w:val="9CDCFE"/>
+          <w:lang w:eastAsia="hu-HU"/>
+        </w:rPr>
+        <w:t>S</w:t>
+      </w:r>
+      <w:r>
+        <w:rPr>
+          <w:rFonts w:ascii="Consolas" w:eastAsia="Times New Roman" w:hAnsi="Consolas" w:cs="Times New Roman"/>
+          <w:color w:val="CCCCCC"/>
+          <w:lang w:eastAsia="hu-HU"/>
+        </w:rPr>
+        <w:t>)</w:t>
+      </w:r>
+    </w:p>
+    <w:p>
+      <w:pPr>
+        <w:spacing w:after="0" w:line="285" w:lineRule="atLeast"/>
+        <w:rPr>
+          <w:rFonts w:ascii="Consolas" w:eastAsia="Times New Roman" w:hAnsi="Consolas" w:cs="Times New Roman"/>
+          <w:color w:val="CCCCCC"/>
+          <w:lang w:eastAsia="hu-HU"/>
+        </w:rPr>
+      </w:pPr>
+      <w:r>
+        <w:rPr>
+          <w:rFonts w:ascii="Consolas" w:eastAsia="Times New Roman" w:hAnsi="Consolas" w:cs="Times New Roman"/>
+          <w:color w:val="CCCCCC"/>
+          <w:lang w:eastAsia="hu-HU"/>
+        </w:rPr>
+        <w:t>    {</w:t>
+      </w:r>
+    </w:p>
+    <w:p>
+      <w:pPr>
+        <w:spacing w:after="0" w:line="285" w:lineRule="atLeast"/>
+        <w:rPr>
+          <w:rFonts w:ascii="Consolas" w:eastAsia="Times New Roman" w:hAnsi="Consolas" w:cs="Times New Roman"/>
+          <w:color w:val="CCCCCC"/>
+          <w:lang w:eastAsia="hu-HU"/>
+        </w:rPr>
+      </w:pPr>
+      <w:r>
+        <w:rPr>
+          <w:rFonts w:ascii="Consolas" w:eastAsia="Times New Roman" w:hAnsi="Consolas" w:cs="Times New Roman"/>
+          <w:color w:val="CCCCCC"/>
+          <w:lang w:eastAsia="hu-HU"/>
+        </w:rPr>
+        <w:t xml:space="preserve">        </w:t>
+      </w:r>
+      <w:r>
+        <w:rPr>
+          <w:rFonts w:ascii="Consolas" w:eastAsia="Times New Roman" w:hAnsi="Consolas" w:cs="Times New Roman"/>
+          <w:color w:val="C586C0"/>
+          <w:lang w:eastAsia="hu-HU"/>
+        </w:rPr>
+        <w:t>if</w:t>
+      </w:r>
+      <w:r>
+        <w:rPr>
+          <w:rFonts w:ascii="Consolas" w:eastAsia="Times New Roman" w:hAnsi="Consolas" w:cs="Times New Roman"/>
+          <w:color w:val="CCCCCC"/>
+          <w:lang w:eastAsia="hu-HU"/>
+        </w:rPr>
+        <w:t xml:space="preserve"> (</w:t>
+      </w:r>
+      <w:r>
+        <w:rPr>
+          <w:rFonts w:ascii="Consolas" w:eastAsia="Times New Roman" w:hAnsi="Consolas" w:cs="Times New Roman"/>
+          <w:color w:val="9CDCFE"/>
+          <w:lang w:eastAsia="hu-HU"/>
+        </w:rPr>
+        <w:t>map1</w:t>
+      </w:r>
+      <w:r>
+        <w:rPr>
+          <w:rFonts w:ascii="Consolas" w:eastAsia="Times New Roman" w:hAnsi="Consolas" w:cs="Times New Roman"/>
+          <w:color w:val="CCCCCC"/>
+          <w:lang w:eastAsia="hu-HU"/>
+        </w:rPr>
+        <w:t>[</w:t>
+      </w:r>
+      <w:r>
+        <w:rPr>
+          <w:rFonts w:ascii="Consolas" w:eastAsia="Times New Roman" w:hAnsi="Consolas" w:cs="Times New Roman"/>
+          <w:color w:val="9CDCFE"/>
+          <w:lang w:eastAsia="hu-HU"/>
+        </w:rPr>
+        <w:t>x</w:t>
+      </w:r>
+      <w:r>
+        <w:rPr>
+          <w:rFonts w:ascii="Consolas" w:eastAsia="Times New Roman" w:hAnsi="Consolas" w:cs="Times New Roman"/>
+          <w:color w:val="D4D4D4"/>
+          <w:lang w:eastAsia="hu-HU"/>
+        </w:rPr>
+        <w:t>+</w:t>
+      </w:r>
+      <w:r>
+        <w:rPr>
+          <w:rFonts w:ascii="Consolas" w:eastAsia="Times New Roman" w:hAnsi="Consolas" w:cs="Times New Roman"/>
+          <w:color w:val="B5CEA8"/>
+          <w:lang w:eastAsia="hu-HU"/>
+        </w:rPr>
+        <w:t>1</w:t>
+      </w:r>
+      <w:r>
+        <w:rPr>
+          <w:rFonts w:ascii="Consolas" w:eastAsia="Times New Roman" w:hAnsi="Consolas" w:cs="Times New Roman"/>
+          <w:color w:val="CCCCCC"/>
+          <w:lang w:eastAsia="hu-HU"/>
+        </w:rPr>
+        <w:t xml:space="preserve">, </w:t>
+      </w:r>
+      <w:r>
+        <w:rPr>
+          <w:rFonts w:ascii="Consolas" w:eastAsia="Times New Roman" w:hAnsi="Consolas" w:cs="Times New Roman"/>
+          <w:color w:val="9CDCFE"/>
+          <w:lang w:eastAsia="hu-HU"/>
+        </w:rPr>
+        <w:t>y</w:t>
+      </w:r>
+      <w:r>
+        <w:rPr>
+          <w:rFonts w:ascii="Consolas" w:eastAsia="Times New Roman" w:hAnsi="Consolas" w:cs="Times New Roman"/>
+          <w:color w:val="CCCCCC"/>
+          <w:lang w:eastAsia="hu-HU"/>
+        </w:rPr>
+        <w:t xml:space="preserve">] </w:t>
+      </w:r>
+      <w:r>
+        <w:rPr>
+          <w:rFonts w:ascii="Consolas" w:eastAsia="Times New Roman" w:hAnsi="Consolas" w:cs="Times New Roman"/>
+          <w:color w:val="D4D4D4"/>
+          <w:lang w:eastAsia="hu-HU"/>
+        </w:rPr>
+        <w:t>==</w:t>
+      </w:r>
+      <w:r>
+        <w:rPr>
+          <w:rFonts w:ascii="Consolas" w:eastAsia="Times New Roman" w:hAnsi="Consolas" w:cs="Times New Roman"/>
+          <w:color w:val="CCCCCC"/>
+          <w:lang w:eastAsia="hu-HU"/>
+        </w:rPr>
+        <w:t xml:space="preserve"> </w:t>
+      </w:r>
+      <w:r>
+        <w:rPr>
+          <w:rFonts w:ascii="Consolas" w:eastAsia="Times New Roman" w:hAnsi="Consolas" w:cs="Times New Roman"/>
+          <w:color w:val="CE9178"/>
+          <w:lang w:eastAsia="hu-HU"/>
+        </w:rPr>
+        <w:t>" "</w:t>
+      </w:r>
+      <w:r>
+        <w:rPr>
+          <w:rFonts w:ascii="Consolas" w:eastAsia="Times New Roman" w:hAnsi="Consolas" w:cs="Times New Roman"/>
+          <w:color w:val="CCCCCC"/>
+          <w:lang w:eastAsia="hu-HU"/>
+        </w:rPr>
+        <w:t>)</w:t>
+      </w:r>
+    </w:p>
+    <w:p>
+      <w:pPr>
+        <w:spacing w:after="0" w:line="285" w:lineRule="atLeast"/>
+        <w:rPr>
+          <w:rFonts w:ascii="Consolas" w:eastAsia="Times New Roman" w:hAnsi="Consolas" w:cs="Times New Roman"/>
+          <w:color w:val="CCCCCC"/>
+          <w:lang w:eastAsia="hu-HU"/>
+        </w:rPr>
+      </w:pPr>
+      <w:r>
+        <w:rPr>
+          <w:rFonts w:ascii="Consolas" w:eastAsia="Times New Roman" w:hAnsi="Consolas" w:cs="Times New Roman"/>
+          <w:color w:val="CCCCCC"/>
+          <w:lang w:eastAsia="hu-HU"/>
+        </w:rPr>
+        <w:t>        {</w:t>
+      </w:r>
+    </w:p>
+    <w:p>
+      <w:pPr>
+        <w:spacing w:after="0" w:line="285" w:lineRule="atLeast"/>
+        <w:rPr>
+          <w:rFonts w:ascii="Consolas" w:eastAsia="Times New Roman" w:hAnsi="Consolas" w:cs="Times New Roman"/>
+          <w:color w:val="CCCCCC"/>
+          <w:lang w:eastAsia="hu-HU"/>
+        </w:rPr>
+      </w:pPr>
+      <w:r>
+        <w:rPr>
+          <w:rFonts w:ascii="Consolas" w:eastAsia="Times New Roman" w:hAnsi="Consolas" w:cs="Times New Roman"/>
+          <w:color w:val="CCCCCC"/>
+          <w:lang w:eastAsia="hu-HU"/>
+        </w:rPr>
+        <w:t xml:space="preserve">            </w:t>
+      </w:r>
+      <w:r>
+        <w:rPr>
+          <w:rFonts w:ascii="Consolas" w:eastAsia="Times New Roman" w:hAnsi="Consolas" w:cs="Times New Roman"/>
+          <w:color w:val="9CDCFE"/>
+          <w:lang w:eastAsia="hu-HU"/>
+        </w:rPr>
+        <w:t>map1</w:t>
+      </w:r>
+      <w:r>
+        <w:rPr>
+          <w:rFonts w:ascii="Consolas" w:eastAsia="Times New Roman" w:hAnsi="Consolas" w:cs="Times New Roman"/>
+          <w:color w:val="CCCCCC"/>
+          <w:lang w:eastAsia="hu-HU"/>
+        </w:rPr>
+        <w:t>[</w:t>
+      </w:r>
+      <w:r>
+        <w:rPr>
+          <w:rFonts w:ascii="Consolas" w:eastAsia="Times New Roman" w:hAnsi="Consolas" w:cs="Times New Roman"/>
+          <w:color w:val="9CDCFE"/>
+          <w:lang w:eastAsia="hu-HU"/>
+        </w:rPr>
+        <w:t>x</w:t>
+      </w:r>
+      <w:r>
+        <w:rPr>
+          <w:rFonts w:ascii="Consolas" w:eastAsia="Times New Roman" w:hAnsi="Consolas" w:cs="Times New Roman"/>
+          <w:color w:val="CCCCCC"/>
+          <w:lang w:eastAsia="hu-HU"/>
+        </w:rPr>
+        <w:t xml:space="preserve">, </w:t>
+      </w:r>
+      <w:r>
+        <w:rPr>
+          <w:rFonts w:ascii="Consolas" w:eastAsia="Times New Roman" w:hAnsi="Consolas" w:cs="Times New Roman"/>
+          <w:color w:val="9CDCFE"/>
+          <w:lang w:eastAsia="hu-HU"/>
+        </w:rPr>
+        <w:t>y</w:t>
+      </w:r>
+      <w:r>
+        <w:rPr>
+          <w:rFonts w:ascii="Consolas" w:eastAsia="Times New Roman" w:hAnsi="Consolas" w:cs="Times New Roman"/>
+          <w:color w:val="CCCCCC"/>
+          <w:lang w:eastAsia="hu-HU"/>
+        </w:rPr>
+        <w:t xml:space="preserve">] </w:t>
+      </w:r>
+      <w:r>
+        <w:rPr>
+          <w:rFonts w:ascii="Consolas" w:eastAsia="Times New Roman" w:hAnsi="Consolas" w:cs="Times New Roman"/>
+          <w:color w:val="D4D4D4"/>
+          <w:lang w:eastAsia="hu-HU"/>
+        </w:rPr>
+        <w:t>=</w:t>
+      </w:r>
+      <w:r>
+        <w:rPr>
+          <w:rFonts w:ascii="Consolas" w:eastAsia="Times New Roman" w:hAnsi="Consolas" w:cs="Times New Roman"/>
+          <w:color w:val="CCCCCC"/>
+          <w:lang w:eastAsia="hu-HU"/>
+        </w:rPr>
+        <w:t xml:space="preserve"> </w:t>
+      </w:r>
+      <w:r>
+        <w:rPr>
+          <w:rFonts w:ascii="Consolas" w:eastAsia="Times New Roman" w:hAnsi="Consolas" w:cs="Times New Roman"/>
+          <w:color w:val="CE9178"/>
+          <w:lang w:eastAsia="hu-HU"/>
+        </w:rPr>
+        <w:t>" "</w:t>
+      </w:r>
+      <w:r>
+        <w:rPr>
+          <w:rFonts w:ascii="Consolas" w:eastAsia="Times New Roman" w:hAnsi="Consolas" w:cs="Times New Roman"/>
+          <w:color w:val="CCCCCC"/>
+          <w:lang w:eastAsia="hu-HU"/>
+        </w:rPr>
+        <w:t>;</w:t>
+      </w:r>
+    </w:p>
+    <w:p>
+      <w:pPr>
+        <w:spacing w:after="0" w:line="285" w:lineRule="atLeast"/>
+        <w:rPr>
+          <w:rFonts w:ascii="Consolas" w:eastAsia="Times New Roman" w:hAnsi="Consolas" w:cs="Times New Roman"/>
+          <w:color w:val="CCCCCC"/>
+          <w:lang w:eastAsia="hu-HU"/>
+        </w:rPr>
+      </w:pPr>
+      <w:r>
+        <w:rPr>
+          <w:rFonts w:ascii="Consolas" w:eastAsia="Times New Roman" w:hAnsi="Consolas" w:cs="Times New Roman"/>
+          <w:color w:val="CCCCCC"/>
+          <w:lang w:eastAsia="hu-HU"/>
+        </w:rPr>
+        <w:t xml:space="preserve">            </w:t>
+      </w:r>
+      <w:r>
+        <w:rPr>
+          <w:rFonts w:ascii="Consolas" w:eastAsia="Times New Roman" w:hAnsi="Consolas" w:cs="Times New Roman"/>
+          <w:color w:val="9CDCFE"/>
+          <w:lang w:eastAsia="hu-HU"/>
+        </w:rPr>
+        <w:t>x</w:t>
+      </w:r>
+      <w:r>
+        <w:rPr>
+          <w:rFonts w:ascii="Consolas" w:eastAsia="Times New Roman" w:hAnsi="Consolas" w:cs="Times New Roman"/>
+          <w:color w:val="D4D4D4"/>
+          <w:lang w:eastAsia="hu-HU"/>
+        </w:rPr>
+        <w:t>++</w:t>
+      </w:r>
+      <w:r>
+        <w:rPr>
+          <w:rFonts w:ascii="Consolas" w:eastAsia="Times New Roman" w:hAnsi="Consolas" w:cs="Times New Roman"/>
+          <w:color w:val="CCCCCC"/>
+          <w:lang w:eastAsia="hu-HU"/>
+        </w:rPr>
+        <w:t>;</w:t>
+      </w:r>
+    </w:p>
+    <w:p>
+      <w:pPr>
+        <w:spacing w:after="0" w:line="285" w:lineRule="atLeast"/>
+        <w:rPr>
+          <w:rFonts w:ascii="Consolas" w:eastAsia="Times New Roman" w:hAnsi="Consolas" w:cs="Times New Roman"/>
+          <w:color w:val="CCCCCC"/>
+          <w:lang w:eastAsia="hu-HU"/>
+        </w:rPr>
+      </w:pPr>
+      <w:r>
+        <w:rPr>
+          <w:rFonts w:ascii="Consolas" w:eastAsia="Times New Roman" w:hAnsi="Consolas" w:cs="Times New Roman"/>
+          <w:color w:val="CCCCCC"/>
+          <w:lang w:eastAsia="hu-HU"/>
+        </w:rPr>
+        <w:t xml:space="preserve">            </w:t>
+      </w:r>
+      <w:r>
+        <w:rPr>
+          <w:rFonts w:ascii="Consolas" w:eastAsia="Times New Roman" w:hAnsi="Consolas" w:cs="Times New Roman"/>
+          <w:color w:val="9CDCFE"/>
+          <w:lang w:eastAsia="hu-HU"/>
+        </w:rPr>
+        <w:t>map1</w:t>
+      </w:r>
+      <w:r>
+        <w:rPr>
+          <w:rFonts w:ascii="Consolas" w:eastAsia="Times New Roman" w:hAnsi="Consolas" w:cs="Times New Roman"/>
+          <w:color w:val="CCCCCC"/>
+          <w:lang w:eastAsia="hu-HU"/>
+        </w:rPr>
+        <w:t>[</w:t>
+      </w:r>
+      <w:r>
+        <w:rPr>
+          <w:rFonts w:ascii="Consolas" w:eastAsia="Times New Roman" w:hAnsi="Consolas" w:cs="Times New Roman"/>
+          <w:color w:val="9CDCFE"/>
+          <w:lang w:eastAsia="hu-HU"/>
+        </w:rPr>
+        <w:t>x</w:t>
+      </w:r>
+      <w:r>
+        <w:rPr>
+          <w:rFonts w:ascii="Consolas" w:eastAsia="Times New Roman" w:hAnsi="Consolas" w:cs="Times New Roman"/>
+          <w:color w:val="CCCCCC"/>
+          <w:lang w:eastAsia="hu-HU"/>
+        </w:rPr>
+        <w:t xml:space="preserve">, </w:t>
+      </w:r>
+      <w:r>
+        <w:rPr>
+          <w:rFonts w:ascii="Consolas" w:eastAsia="Times New Roman" w:hAnsi="Consolas" w:cs="Times New Roman"/>
+          <w:color w:val="9CDCFE"/>
+          <w:lang w:eastAsia="hu-HU"/>
+        </w:rPr>
+        <w:t>y</w:t>
+      </w:r>
+      <w:r>
+        <w:rPr>
+          <w:rFonts w:ascii="Consolas" w:eastAsia="Times New Roman" w:hAnsi="Consolas" w:cs="Times New Roman"/>
+          <w:color w:val="CCCCCC"/>
+          <w:lang w:eastAsia="hu-HU"/>
+        </w:rPr>
+        <w:t xml:space="preserve">] </w:t>
+      </w:r>
+      <w:r>
+        <w:rPr>
+          <w:rFonts w:ascii="Consolas" w:eastAsia="Times New Roman" w:hAnsi="Consolas" w:cs="Times New Roman"/>
+          <w:color w:val="D4D4D4"/>
+          <w:lang w:eastAsia="hu-HU"/>
+        </w:rPr>
+        <w:t>=</w:t>
+      </w:r>
+      <w:r>
+        <w:rPr>
+          <w:rFonts w:ascii="Consolas" w:eastAsia="Times New Roman" w:hAnsi="Consolas" w:cs="Times New Roman"/>
+          <w:color w:val="CCCCCC"/>
+          <w:lang w:eastAsia="hu-HU"/>
+        </w:rPr>
+        <w:t xml:space="preserve"> </w:t>
+      </w:r>
+      <w:r>
+        <w:rPr>
+          <w:rFonts w:ascii="Consolas" w:eastAsia="Times New Roman" w:hAnsi="Consolas" w:cs="Times New Roman"/>
+          <w:color w:val="CE9178"/>
+          <w:lang w:eastAsia="hu-HU"/>
+        </w:rPr>
+        <w:t>"X"</w:t>
+      </w:r>
+      <w:r>
+        <w:rPr>
+          <w:rFonts w:ascii="Consolas" w:eastAsia="Times New Roman" w:hAnsi="Consolas" w:cs="Times New Roman"/>
+          <w:color w:val="CCCCCC"/>
+          <w:lang w:eastAsia="hu-HU"/>
+        </w:rPr>
+        <w:t>;</w:t>
+      </w:r>
+    </w:p>
+    <w:p>
+      <w:pPr>
+        <w:spacing w:after="0" w:line="285" w:lineRule="atLeast"/>
+        <w:rPr>
+          <w:rFonts w:ascii="Consolas" w:eastAsia="Times New Roman" w:hAnsi="Consolas" w:cs="Times New Roman"/>
+          <w:color w:val="CCCCCC"/>
+          <w:lang w:eastAsia="hu-HU"/>
+        </w:rPr>
+      </w:pPr>
+      <w:r>
+        <w:rPr>
+          <w:rFonts w:ascii="Consolas" w:eastAsia="Times New Roman" w:hAnsi="Consolas" w:cs="Times New Roman"/>
+          <w:color w:val="CCCCCC"/>
+          <w:lang w:eastAsia="hu-HU"/>
+        </w:rPr>
+        <w:t>        }</w:t>
+      </w:r>
+    </w:p>
+    <w:p>
+      <w:pPr>
+        <w:spacing w:after="0" w:line="285" w:lineRule="atLeast"/>
+        <w:rPr>
+          <w:rFonts w:ascii="Consolas" w:eastAsia="Times New Roman" w:hAnsi="Consolas" w:cs="Times New Roman"/>
+          <w:color w:val="CCCCCC"/>
+          <w:lang w:eastAsia="hu-HU"/>
+        </w:rPr>
+      </w:pPr>
+      <w:r>
+        <w:rPr>
+          <w:rFonts w:ascii="Consolas" w:eastAsia="Times New Roman" w:hAnsi="Consolas" w:cs="Times New Roman"/>
+          <w:color w:val="CCCCCC"/>
+          <w:lang w:eastAsia="hu-HU"/>
+        </w:rPr>
+        <w:t>    }</w:t>
+      </w:r>
+    </w:p>
+    <w:p>
+      <w:pPr>
+        <w:spacing w:after="0" w:line="285" w:lineRule="atLeast"/>
+        <w:rPr>
+          <w:rFonts w:ascii="Consolas" w:eastAsia="Times New Roman" w:hAnsi="Consolas" w:cs="Times New Roman"/>
+          <w:color w:val="CCCCCC"/>
+          <w:lang w:eastAsia="hu-HU"/>
+        </w:rPr>
+      </w:pPr>
+      <w:r>
+        <w:rPr>
+          <w:rFonts w:ascii="Consolas" w:eastAsia="Times New Roman" w:hAnsi="Consolas" w:cs="Times New Roman"/>
+          <w:color w:val="CCCCCC"/>
+          <w:lang w:eastAsia="hu-HU"/>
+        </w:rPr>
+        <w:t xml:space="preserve">    </w:t>
+      </w:r>
+      <w:r>
+        <w:rPr>
+          <w:rFonts w:ascii="Consolas" w:eastAsia="Times New Roman" w:hAnsi="Consolas" w:cs="Times New Roman"/>
+          <w:color w:val="C586C0"/>
+          <w:lang w:eastAsia="hu-HU"/>
+        </w:rPr>
+        <w:t>if</w:t>
+      </w:r>
+      <w:r>
+        <w:rPr>
+          <w:rFonts w:ascii="Consolas" w:eastAsia="Times New Roman" w:hAnsi="Consolas" w:cs="Times New Roman"/>
+          <w:color w:val="CCCCCC"/>
+          <w:lang w:eastAsia="hu-HU"/>
+        </w:rPr>
+        <w:t xml:space="preserve"> (</w:t>
+      </w:r>
+      <w:r>
+        <w:rPr>
+          <w:rFonts w:ascii="Consolas" w:eastAsia="Times New Roman" w:hAnsi="Consolas" w:cs="Times New Roman"/>
+          <w:color w:val="9CDCFE"/>
+          <w:lang w:eastAsia="hu-HU"/>
+        </w:rPr>
+        <w:t>key</w:t>
+      </w:r>
+      <w:r>
+        <w:rPr>
+          <w:rFonts w:ascii="Consolas" w:eastAsia="Times New Roman" w:hAnsi="Consolas" w:cs="Times New Roman"/>
+          <w:color w:val="D4D4D4"/>
+          <w:lang w:eastAsia="hu-HU"/>
+        </w:rPr>
+        <w:t>.</w:t>
+      </w:r>
+      <w:r>
+        <w:rPr>
+          <w:rFonts w:ascii="Consolas" w:eastAsia="Times New Roman" w:hAnsi="Consolas" w:cs="Times New Roman"/>
+          <w:color w:val="9CDCFE"/>
+          <w:lang w:eastAsia="hu-HU"/>
+        </w:rPr>
+        <w:t>Key</w:t>
+      </w:r>
+      <w:r>
+        <w:rPr>
+          <w:rFonts w:ascii="Consolas" w:eastAsia="Times New Roman" w:hAnsi="Consolas" w:cs="Times New Roman"/>
+          <w:color w:val="CCCCCC"/>
+          <w:lang w:eastAsia="hu-HU"/>
+        </w:rPr>
+        <w:t xml:space="preserve"> </w:t>
+      </w:r>
+      <w:r>
+        <w:rPr>
+          <w:rFonts w:ascii="Consolas" w:eastAsia="Times New Roman" w:hAnsi="Consolas" w:cs="Times New Roman"/>
+          <w:color w:val="D4D4D4"/>
+          <w:lang w:eastAsia="hu-HU"/>
+        </w:rPr>
+        <w:t>==</w:t>
+      </w:r>
+      <w:r>
+        <w:rPr>
+          <w:rFonts w:ascii="Consolas" w:eastAsia="Times New Roman" w:hAnsi="Consolas" w:cs="Times New Roman"/>
+          <w:color w:val="CCCCCC"/>
+          <w:lang w:eastAsia="hu-HU"/>
+        </w:rPr>
+        <w:t xml:space="preserve"> </w:t>
+      </w:r>
+      <w:r>
+        <w:rPr>
+          <w:rFonts w:ascii="Consolas" w:eastAsia="Times New Roman" w:hAnsi="Consolas" w:cs="Times New Roman"/>
+          <w:color w:val="9CDCFE"/>
+          <w:lang w:eastAsia="hu-HU"/>
+        </w:rPr>
+        <w:t>ConsoleKey</w:t>
+      </w:r>
+      <w:r>
+        <w:rPr>
+          <w:rFonts w:ascii="Consolas" w:eastAsia="Times New Roman" w:hAnsi="Consolas" w:cs="Times New Roman"/>
+          <w:color w:val="D4D4D4"/>
+          <w:lang w:eastAsia="hu-HU"/>
+        </w:rPr>
+        <w:t>.</w:t>
+      </w:r>
+      <w:r>
+        <w:rPr>
+          <w:rFonts w:ascii="Consolas" w:eastAsia="Times New Roman" w:hAnsi="Consolas" w:cs="Times New Roman"/>
+          <w:color w:val="9CDCFE"/>
+          <w:lang w:eastAsia="hu-HU"/>
+        </w:rPr>
+        <w:t>A</w:t>
+      </w:r>
+      <w:r>
+        <w:rPr>
+          <w:rFonts w:ascii="Consolas" w:eastAsia="Times New Roman" w:hAnsi="Consolas" w:cs="Times New Roman"/>
+          <w:color w:val="CCCCCC"/>
+          <w:lang w:eastAsia="hu-HU"/>
+        </w:rPr>
+        <w:t>)</w:t>
+      </w:r>
+    </w:p>
+    <w:p>
+      <w:pPr>
+        <w:spacing w:after="0" w:line="285" w:lineRule="atLeast"/>
+        <w:rPr>
+          <w:rFonts w:ascii="Consolas" w:eastAsia="Times New Roman" w:hAnsi="Consolas" w:cs="Times New Roman"/>
+          <w:color w:val="CCCCCC"/>
+          <w:lang w:eastAsia="hu-HU"/>
+        </w:rPr>
+      </w:pPr>
+      <w:r>
+        <w:rPr>
+          <w:rFonts w:ascii="Consolas" w:eastAsia="Times New Roman" w:hAnsi="Consolas" w:cs="Times New Roman"/>
+          <w:color w:val="CCCCCC"/>
+          <w:lang w:eastAsia="hu-HU"/>
+        </w:rPr>
+        <w:t>    {</w:t>
+      </w:r>
+    </w:p>
+    <w:p>
+      <w:pPr>
+        <w:spacing w:after="0" w:line="285" w:lineRule="atLeast"/>
+        <w:rPr>
+          <w:rFonts w:ascii="Consolas" w:eastAsia="Times New Roman" w:hAnsi="Consolas" w:cs="Times New Roman"/>
+          <w:color w:val="CCCCCC"/>
+          <w:lang w:eastAsia="hu-HU"/>
+        </w:rPr>
+      </w:pPr>
+      <w:r>
+        <w:rPr>
+          <w:rFonts w:ascii="Consolas" w:eastAsia="Times New Roman" w:hAnsi="Consolas" w:cs="Times New Roman"/>
+          <w:color w:val="CCCCCC"/>
+          <w:lang w:eastAsia="hu-HU"/>
+        </w:rPr>
+        <w:t xml:space="preserve">        </w:t>
+      </w:r>
+      <w:r>
+        <w:rPr>
+          <w:rFonts w:ascii="Consolas" w:eastAsia="Times New Roman" w:hAnsi="Consolas" w:cs="Times New Roman"/>
+          <w:color w:val="C586C0"/>
+          <w:lang w:eastAsia="hu-HU"/>
+        </w:rPr>
+        <w:t>if</w:t>
+      </w:r>
+      <w:r>
+        <w:rPr>
+          <w:rFonts w:ascii="Consolas" w:eastAsia="Times New Roman" w:hAnsi="Consolas" w:cs="Times New Roman"/>
+          <w:color w:val="CCCCCC"/>
+          <w:lang w:eastAsia="hu-HU"/>
+        </w:rPr>
+        <w:t xml:space="preserve"> (</w:t>
+      </w:r>
+      <w:r>
+        <w:rPr>
+          <w:rFonts w:ascii="Consolas" w:eastAsia="Times New Roman" w:hAnsi="Consolas" w:cs="Times New Roman"/>
+          <w:color w:val="9CDCFE"/>
+          <w:lang w:eastAsia="hu-HU"/>
+        </w:rPr>
+        <w:t>map1</w:t>
+      </w:r>
+      <w:r>
+        <w:rPr>
+          <w:rFonts w:ascii="Consolas" w:eastAsia="Times New Roman" w:hAnsi="Consolas" w:cs="Times New Roman"/>
+          <w:color w:val="CCCCCC"/>
+          <w:lang w:eastAsia="hu-HU"/>
+        </w:rPr>
+        <w:t>[</w:t>
+      </w:r>
+      <w:r>
+        <w:rPr>
+          <w:rFonts w:ascii="Consolas" w:eastAsia="Times New Roman" w:hAnsi="Consolas" w:cs="Times New Roman"/>
+          <w:color w:val="9CDCFE"/>
+          <w:lang w:eastAsia="hu-HU"/>
+        </w:rPr>
+        <w:t>x</w:t>
+      </w:r>
+      <w:r>
+        <w:rPr>
+          <w:rFonts w:ascii="Consolas" w:eastAsia="Times New Roman" w:hAnsi="Consolas" w:cs="Times New Roman"/>
+          <w:color w:val="CCCCCC"/>
+          <w:lang w:eastAsia="hu-HU"/>
+        </w:rPr>
+        <w:t xml:space="preserve">, </w:t>
+      </w:r>
+      <w:r>
+        <w:rPr>
+          <w:rFonts w:ascii="Consolas" w:eastAsia="Times New Roman" w:hAnsi="Consolas" w:cs="Times New Roman"/>
+          <w:color w:val="9CDCFE"/>
+          <w:lang w:eastAsia="hu-HU"/>
+        </w:rPr>
+        <w:t>y</w:t>
+      </w:r>
+      <w:r>
+        <w:rPr>
+          <w:rFonts w:ascii="Consolas" w:eastAsia="Times New Roman" w:hAnsi="Consolas" w:cs="Times New Roman"/>
+          <w:color w:val="D4D4D4"/>
+          <w:lang w:eastAsia="hu-HU"/>
+        </w:rPr>
+        <w:t>-</w:t>
+      </w:r>
+      <w:r>
+        <w:rPr>
+          <w:rFonts w:ascii="Consolas" w:eastAsia="Times New Roman" w:hAnsi="Consolas" w:cs="Times New Roman"/>
+          <w:color w:val="B5CEA8"/>
+          <w:lang w:eastAsia="hu-HU"/>
+        </w:rPr>
+        <w:t>1</w:t>
+      </w:r>
+      <w:r>
+        <w:rPr>
+          <w:rFonts w:ascii="Consolas" w:eastAsia="Times New Roman" w:hAnsi="Consolas" w:cs="Times New Roman"/>
+          <w:color w:val="CCCCCC"/>
+          <w:lang w:eastAsia="hu-HU"/>
+        </w:rPr>
+        <w:t xml:space="preserve">] </w:t>
+      </w:r>
+      <w:r>
+        <w:rPr>
+          <w:rFonts w:ascii="Consolas" w:eastAsia="Times New Roman" w:hAnsi="Consolas" w:cs="Times New Roman"/>
+          <w:color w:val="D4D4D4"/>
+          <w:lang w:eastAsia="hu-HU"/>
+        </w:rPr>
+        <w:t>==</w:t>
+      </w:r>
+      <w:r>
+        <w:rPr>
+          <w:rFonts w:ascii="Consolas" w:eastAsia="Times New Roman" w:hAnsi="Consolas" w:cs="Times New Roman"/>
+          <w:color w:val="CCCCCC"/>
+          <w:lang w:eastAsia="hu-HU"/>
+        </w:rPr>
+        <w:t xml:space="preserve"> </w:t>
+      </w:r>
+      <w:r>
+        <w:rPr>
+          <w:rFonts w:ascii="Consolas" w:eastAsia="Times New Roman" w:hAnsi="Consolas" w:cs="Times New Roman"/>
+          <w:color w:val="CE9178"/>
+          <w:lang w:eastAsia="hu-HU"/>
+        </w:rPr>
+        <w:t>" "</w:t>
+      </w:r>
+      <w:r>
+        <w:rPr>
+          <w:rFonts w:ascii="Consolas" w:eastAsia="Times New Roman" w:hAnsi="Consolas" w:cs="Times New Roman"/>
+          <w:color w:val="CCCCCC"/>
+          <w:lang w:eastAsia="hu-HU"/>
+        </w:rPr>
+        <w:t>)</w:t>
+      </w:r>
+    </w:p>
+    <w:p>
+      <w:pPr>
+        <w:spacing w:after="0" w:line="285" w:lineRule="atLeast"/>
+        <w:rPr>
+          <w:rFonts w:ascii="Consolas" w:eastAsia="Times New Roman" w:hAnsi="Consolas" w:cs="Times New Roman"/>
+          <w:color w:val="CCCCCC"/>
+          <w:lang w:eastAsia="hu-HU"/>
+        </w:rPr>
+      </w:pPr>
+      <w:r>
+        <w:rPr>
+          <w:rFonts w:ascii="Consolas" w:eastAsia="Times New Roman" w:hAnsi="Consolas" w:cs="Times New Roman"/>
+          <w:color w:val="CCCCCC"/>
+          <w:lang w:eastAsia="hu-HU"/>
+        </w:rPr>
+        <w:t>        {</w:t>
+      </w:r>
+    </w:p>
+    <w:p>
+      <w:pPr>
+        <w:spacing w:after="0" w:line="285" w:lineRule="atLeast"/>
+        <w:rPr>
+          <w:rFonts w:ascii="Consolas" w:eastAsia="Times New Roman" w:hAnsi="Consolas" w:cs="Times New Roman"/>
+          <w:color w:val="CCCCCC"/>
+          <w:lang w:eastAsia="hu-HU"/>
+        </w:rPr>
+      </w:pPr>
+      <w:r>
+        <w:rPr>
+          <w:rFonts w:ascii="Consolas" w:eastAsia="Times New Roman" w:hAnsi="Consolas" w:cs="Times New Roman"/>
+          <w:color w:val="CCCCCC"/>
+          <w:lang w:eastAsia="hu-HU"/>
+        </w:rPr>
+        <w:t xml:space="preserve">            </w:t>
+      </w:r>
+      <w:r>
+        <w:rPr>
+          <w:rFonts w:ascii="Consolas" w:eastAsia="Times New Roman" w:hAnsi="Consolas" w:cs="Times New Roman"/>
+          <w:color w:val="9CDCFE"/>
+          <w:lang w:eastAsia="hu-HU"/>
+        </w:rPr>
+        <w:t>map1</w:t>
+      </w:r>
+      <w:r>
+        <w:rPr>
+          <w:rFonts w:ascii="Consolas" w:eastAsia="Times New Roman" w:hAnsi="Consolas" w:cs="Times New Roman"/>
+          <w:color w:val="CCCCCC"/>
+          <w:lang w:eastAsia="hu-HU"/>
+        </w:rPr>
+        <w:t>[</w:t>
+      </w:r>
+      <w:r>
+        <w:rPr>
+          <w:rFonts w:ascii="Consolas" w:eastAsia="Times New Roman" w:hAnsi="Consolas" w:cs="Times New Roman"/>
+          <w:color w:val="9CDCFE"/>
+          <w:lang w:eastAsia="hu-HU"/>
+        </w:rPr>
+        <w:t>x</w:t>
+      </w:r>
+      <w:r>
+        <w:rPr>
+          <w:rFonts w:ascii="Consolas" w:eastAsia="Times New Roman" w:hAnsi="Consolas" w:cs="Times New Roman"/>
+          <w:color w:val="CCCCCC"/>
+          <w:lang w:eastAsia="hu-HU"/>
+        </w:rPr>
+        <w:t xml:space="preserve">, </w:t>
+      </w:r>
+      <w:r>
+        <w:rPr>
+          <w:rFonts w:ascii="Consolas" w:eastAsia="Times New Roman" w:hAnsi="Consolas" w:cs="Times New Roman"/>
+          <w:color w:val="9CDCFE"/>
+          <w:lang w:eastAsia="hu-HU"/>
+        </w:rPr>
+        <w:t>y</w:t>
+      </w:r>
+      <w:r>
+        <w:rPr>
+          <w:rFonts w:ascii="Consolas" w:eastAsia="Times New Roman" w:hAnsi="Consolas" w:cs="Times New Roman"/>
+          <w:color w:val="CCCCCC"/>
+          <w:lang w:eastAsia="hu-HU"/>
+        </w:rPr>
+        <w:t xml:space="preserve">] </w:t>
+      </w:r>
+      <w:r>
+        <w:rPr>
+          <w:rFonts w:ascii="Consolas" w:eastAsia="Times New Roman" w:hAnsi="Consolas" w:cs="Times New Roman"/>
+          <w:color w:val="D4D4D4"/>
+          <w:lang w:eastAsia="hu-HU"/>
+        </w:rPr>
+        <w:t>=</w:t>
+      </w:r>
+      <w:r>
+        <w:rPr>
+          <w:rFonts w:ascii="Consolas" w:eastAsia="Times New Roman" w:hAnsi="Consolas" w:cs="Times New Roman"/>
+          <w:color w:val="CCCCCC"/>
+          <w:lang w:eastAsia="hu-HU"/>
+        </w:rPr>
+        <w:t xml:space="preserve"> </w:t>
+      </w:r>
+      <w:r>
+        <w:rPr>
+          <w:rFonts w:ascii="Consolas" w:eastAsia="Times New Roman" w:hAnsi="Consolas" w:cs="Times New Roman"/>
+          <w:color w:val="CE9178"/>
+          <w:lang w:eastAsia="hu-HU"/>
+        </w:rPr>
+        <w:t>" "</w:t>
+      </w:r>
+      <w:r>
+        <w:rPr>
+          <w:rFonts w:ascii="Consolas" w:eastAsia="Times New Roman" w:hAnsi="Consolas" w:cs="Times New Roman"/>
+          <w:color w:val="CCCCCC"/>
+          <w:lang w:eastAsia="hu-HU"/>
+        </w:rPr>
+        <w:t>;</w:t>
+      </w:r>
+    </w:p>
+    <w:p>
+      <w:pPr>
+        <w:spacing w:after="0" w:line="285" w:lineRule="atLeast"/>
+        <w:rPr>
+          <w:rFonts w:ascii="Consolas" w:eastAsia="Times New Roman" w:hAnsi="Consolas" w:cs="Times New Roman"/>
+          <w:color w:val="CCCCCC"/>
+          <w:lang w:eastAsia="hu-HU"/>
+        </w:rPr>
+      </w:pPr>
+      <w:r>
+        <w:rPr>
+          <w:rFonts w:ascii="Consolas" w:eastAsia="Times New Roman" w:hAnsi="Consolas" w:cs="Times New Roman"/>
+          <w:color w:val="CCCCCC"/>
+          <w:lang w:eastAsia="hu-HU"/>
+        </w:rPr>
+        <w:t xml:space="preserve">            </w:t>
+      </w:r>
+      <w:r>
+        <w:rPr>
+          <w:rFonts w:ascii="Consolas" w:eastAsia="Times New Roman" w:hAnsi="Consolas" w:cs="Times New Roman"/>
+          <w:color w:val="9CDCFE"/>
+          <w:lang w:eastAsia="hu-HU"/>
+        </w:rPr>
+        <w:t>y</w:t>
+      </w:r>
+      <w:r>
+        <w:rPr>
+          <w:rFonts w:ascii="Consolas" w:eastAsia="Times New Roman" w:hAnsi="Consolas" w:cs="Times New Roman"/>
+          <w:color w:val="D4D4D4"/>
+          <w:lang w:eastAsia="hu-HU"/>
+        </w:rPr>
+        <w:t>--</w:t>
+      </w:r>
+      <w:r>
+        <w:rPr>
+          <w:rFonts w:ascii="Consolas" w:eastAsia="Times New Roman" w:hAnsi="Consolas" w:cs="Times New Roman"/>
+          <w:color w:val="CCCCCC"/>
+          <w:lang w:eastAsia="hu-HU"/>
+        </w:rPr>
+        <w:t>;</w:t>
+      </w:r>
+    </w:p>
+    <w:p>
+      <w:pPr>
+        <w:spacing w:after="0" w:line="285" w:lineRule="atLeast"/>
+        <w:rPr>
+          <w:rFonts w:ascii="Consolas" w:eastAsia="Times New Roman" w:hAnsi="Consolas" w:cs="Times New Roman"/>
+          <w:color w:val="CCCCCC"/>
+          <w:lang w:eastAsia="hu-HU"/>
+        </w:rPr>
+      </w:pPr>
+      <w:r>
+        <w:rPr>
+          <w:rFonts w:ascii="Consolas" w:eastAsia="Times New Roman" w:hAnsi="Consolas" w:cs="Times New Roman"/>
+          <w:color w:val="CCCCCC"/>
+          <w:lang w:eastAsia="hu-HU"/>
+        </w:rPr>
+        <w:t xml:space="preserve">            </w:t>
+      </w:r>
+      <w:r>
+        <w:rPr>
+          <w:rFonts w:ascii="Consolas" w:eastAsia="Times New Roman" w:hAnsi="Consolas" w:cs="Times New Roman"/>
+          <w:color w:val="9CDCFE"/>
+          <w:lang w:eastAsia="hu-HU"/>
+        </w:rPr>
+        <w:t>map1</w:t>
+      </w:r>
+      <w:r>
+        <w:rPr>
+          <w:rFonts w:ascii="Consolas" w:eastAsia="Times New Roman" w:hAnsi="Consolas" w:cs="Times New Roman"/>
+          <w:color w:val="CCCCCC"/>
+          <w:lang w:eastAsia="hu-HU"/>
+        </w:rPr>
+        <w:t>[</w:t>
+      </w:r>
+      <w:r>
+        <w:rPr>
+          <w:rFonts w:ascii="Consolas" w:eastAsia="Times New Roman" w:hAnsi="Consolas" w:cs="Times New Roman"/>
+          <w:color w:val="9CDCFE"/>
+          <w:lang w:eastAsia="hu-HU"/>
+        </w:rPr>
+        <w:t>x</w:t>
+      </w:r>
+      <w:r>
+        <w:rPr>
+          <w:rFonts w:ascii="Consolas" w:eastAsia="Times New Roman" w:hAnsi="Consolas" w:cs="Times New Roman"/>
+          <w:color w:val="CCCCCC"/>
+          <w:lang w:eastAsia="hu-HU"/>
+        </w:rPr>
+        <w:t xml:space="preserve">, </w:t>
+      </w:r>
+      <w:r>
+        <w:rPr>
+          <w:rFonts w:ascii="Consolas" w:eastAsia="Times New Roman" w:hAnsi="Consolas" w:cs="Times New Roman"/>
+          <w:color w:val="9CDCFE"/>
+          <w:lang w:eastAsia="hu-HU"/>
+        </w:rPr>
+        <w:t>y</w:t>
+      </w:r>
+      <w:r>
+        <w:rPr>
+          <w:rFonts w:ascii="Consolas" w:eastAsia="Times New Roman" w:hAnsi="Consolas" w:cs="Times New Roman"/>
+          <w:color w:val="CCCCCC"/>
+          <w:lang w:eastAsia="hu-HU"/>
+        </w:rPr>
+        <w:t xml:space="preserve">] </w:t>
+      </w:r>
+      <w:r>
+        <w:rPr>
+          <w:rFonts w:ascii="Consolas" w:eastAsia="Times New Roman" w:hAnsi="Consolas" w:cs="Times New Roman"/>
+          <w:color w:val="D4D4D4"/>
+          <w:lang w:eastAsia="hu-HU"/>
+        </w:rPr>
+        <w:t>=</w:t>
+      </w:r>
+      <w:r>
+        <w:rPr>
+          <w:rFonts w:ascii="Consolas" w:eastAsia="Times New Roman" w:hAnsi="Consolas" w:cs="Times New Roman"/>
+          <w:color w:val="CCCCCC"/>
+          <w:lang w:eastAsia="hu-HU"/>
+        </w:rPr>
+        <w:t xml:space="preserve"> </w:t>
+      </w:r>
+      <w:r>
+        <w:rPr>
+          <w:rFonts w:ascii="Consolas" w:eastAsia="Times New Roman" w:hAnsi="Consolas" w:cs="Times New Roman"/>
+          <w:color w:val="CE9178"/>
+          <w:lang w:eastAsia="hu-HU"/>
+        </w:rPr>
+        <w:t>"X"</w:t>
+      </w:r>
+      <w:r>
+        <w:rPr>
+          <w:rFonts w:ascii="Consolas" w:eastAsia="Times New Roman" w:hAnsi="Consolas" w:cs="Times New Roman"/>
+          <w:color w:val="CCCCCC"/>
+          <w:lang w:eastAsia="hu-HU"/>
+        </w:rPr>
+        <w:t>;</w:t>
+      </w:r>
+    </w:p>
+    <w:p>
+      <w:pPr>
+        <w:spacing w:after="0" w:line="285" w:lineRule="atLeast"/>
+        <w:rPr>
+          <w:rFonts w:ascii="Consolas" w:eastAsia="Times New Roman" w:hAnsi="Consolas" w:cs="Times New Roman"/>
+          <w:color w:val="CCCCCC"/>
+          <w:lang w:eastAsia="hu-HU"/>
+        </w:rPr>
+      </w:pPr>
+      <w:r>
+        <w:rPr>
+          <w:rFonts w:ascii="Consolas" w:eastAsia="Times New Roman" w:hAnsi="Consolas" w:cs="Times New Roman"/>
+          <w:color w:val="CCCCCC"/>
+          <w:lang w:eastAsia="hu-HU"/>
+        </w:rPr>
+        <w:t>        }</w:t>
+      </w:r>
+    </w:p>
+    <w:p>
+      <w:pPr>
+        <w:spacing w:after="0" w:line="285" w:lineRule="atLeast"/>
+        <w:rPr>
+          <w:rFonts w:ascii="Consolas" w:eastAsia="Times New Roman" w:hAnsi="Consolas" w:cs="Times New Roman"/>
+          <w:color w:val="CCCCCC"/>
+          <w:lang w:eastAsia="hu-HU"/>
+        </w:rPr>
+      </w:pPr>
+      <w:r>
+        <w:rPr>
+          <w:rFonts w:ascii="Consolas" w:eastAsia="Times New Roman" w:hAnsi="Consolas" w:cs="Times New Roman"/>
+          <w:color w:val="CCCCCC"/>
+          <w:lang w:eastAsia="hu-HU"/>
+        </w:rPr>
+        <w:t>    }</w:t>
+      </w:r>
+    </w:p>
+    <w:p>
+      <w:pPr>
+        <w:spacing w:after="0" w:line="285" w:lineRule="atLeast"/>
+        <w:rPr>
+          <w:rFonts w:ascii="Consolas" w:eastAsia="Times New Roman" w:hAnsi="Consolas" w:cs="Times New Roman"/>
+          <w:color w:val="CCCCCC"/>
+          <w:lang w:eastAsia="hu-HU"/>
+        </w:rPr>
+      </w:pPr>
+      <w:r>
+        <w:rPr>
+          <w:rFonts w:ascii="Consolas" w:eastAsia="Times New Roman" w:hAnsi="Consolas" w:cs="Times New Roman"/>
+          <w:color w:val="CCCCCC"/>
+          <w:lang w:eastAsia="hu-HU"/>
+        </w:rPr>
+        <w:t xml:space="preserve">    </w:t>
+      </w:r>
+      <w:r>
+        <w:rPr>
+          <w:rFonts w:ascii="Consolas" w:eastAsia="Times New Roman" w:hAnsi="Consolas" w:cs="Times New Roman"/>
+          <w:color w:val="C586C0"/>
+          <w:lang w:eastAsia="hu-HU"/>
+        </w:rPr>
+        <w:t>if</w:t>
+      </w:r>
+      <w:r>
+        <w:rPr>
+          <w:rFonts w:ascii="Consolas" w:eastAsia="Times New Roman" w:hAnsi="Consolas" w:cs="Times New Roman"/>
+          <w:color w:val="CCCCCC"/>
+          <w:lang w:eastAsia="hu-HU"/>
+        </w:rPr>
+        <w:t xml:space="preserve"> (</w:t>
+      </w:r>
+      <w:r>
+        <w:rPr>
+          <w:rFonts w:ascii="Consolas" w:eastAsia="Times New Roman" w:hAnsi="Consolas" w:cs="Times New Roman"/>
+          <w:color w:val="9CDCFE"/>
+          <w:lang w:eastAsia="hu-HU"/>
+        </w:rPr>
+        <w:t>key</w:t>
+      </w:r>
+      <w:r>
+        <w:rPr>
+          <w:rFonts w:ascii="Consolas" w:eastAsia="Times New Roman" w:hAnsi="Consolas" w:cs="Times New Roman"/>
+          <w:color w:val="D4D4D4"/>
+          <w:lang w:eastAsia="hu-HU"/>
+        </w:rPr>
+        <w:t>.</w:t>
+      </w:r>
+      <w:r>
+        <w:rPr>
+          <w:rFonts w:ascii="Consolas" w:eastAsia="Times New Roman" w:hAnsi="Consolas" w:cs="Times New Roman"/>
+          <w:color w:val="9CDCFE"/>
+          <w:lang w:eastAsia="hu-HU"/>
+        </w:rPr>
+        <w:t>Key</w:t>
+      </w:r>
+      <w:r>
+        <w:rPr>
+          <w:rFonts w:ascii="Consolas" w:eastAsia="Times New Roman" w:hAnsi="Consolas" w:cs="Times New Roman"/>
+          <w:color w:val="CCCCCC"/>
+          <w:lang w:eastAsia="hu-HU"/>
+        </w:rPr>
+        <w:t xml:space="preserve"> </w:t>
+      </w:r>
+      <w:r>
+        <w:rPr>
+          <w:rFonts w:ascii="Consolas" w:eastAsia="Times New Roman" w:hAnsi="Consolas" w:cs="Times New Roman"/>
+          <w:color w:val="D4D4D4"/>
+          <w:lang w:eastAsia="hu-HU"/>
+        </w:rPr>
+        <w:t>==</w:t>
+      </w:r>
+      <w:r>
+        <w:rPr>
+          <w:rFonts w:ascii="Consolas" w:eastAsia="Times New Roman" w:hAnsi="Consolas" w:cs="Times New Roman"/>
+          <w:color w:val="CCCCCC"/>
+          <w:lang w:eastAsia="hu-HU"/>
+        </w:rPr>
+        <w:t xml:space="preserve"> </w:t>
+      </w:r>
+      <w:r>
+        <w:rPr>
+          <w:rFonts w:ascii="Consolas" w:eastAsia="Times New Roman" w:hAnsi="Consolas" w:cs="Times New Roman"/>
+          <w:color w:val="9CDCFE"/>
+          <w:lang w:eastAsia="hu-HU"/>
+        </w:rPr>
+        <w:t>ConsoleKey</w:t>
+      </w:r>
+      <w:r>
+        <w:rPr>
+          <w:rFonts w:ascii="Consolas" w:eastAsia="Times New Roman" w:hAnsi="Consolas" w:cs="Times New Roman"/>
+          <w:color w:val="D4D4D4"/>
+          <w:lang w:eastAsia="hu-HU"/>
+        </w:rPr>
+        <w:t>.</w:t>
+      </w:r>
+      <w:r>
+        <w:rPr>
+          <w:rFonts w:ascii="Consolas" w:eastAsia="Times New Roman" w:hAnsi="Consolas" w:cs="Times New Roman"/>
+          <w:color w:val="9CDCFE"/>
+          <w:lang w:eastAsia="hu-HU"/>
+        </w:rPr>
+        <w:t>D</w:t>
+      </w:r>
+      <w:r>
+        <w:rPr>
+          <w:rFonts w:ascii="Consolas" w:eastAsia="Times New Roman" w:hAnsi="Consolas" w:cs="Times New Roman"/>
+          <w:color w:val="CCCCCC"/>
+          <w:lang w:eastAsia="hu-HU"/>
+        </w:rPr>
+        <w:t>)</w:t>
+      </w:r>
+    </w:p>
+    <w:p>
+      <w:pPr>
+        <w:spacing w:after="0" w:line="285" w:lineRule="atLeast"/>
+        <w:rPr>
+          <w:rFonts w:ascii="Consolas" w:eastAsia="Times New Roman" w:hAnsi="Consolas" w:cs="Times New Roman"/>
+          <w:color w:val="CCCCCC"/>
+          <w:lang w:eastAsia="hu-HU"/>
+        </w:rPr>
+      </w:pPr>
+      <w:r>
+        <w:rPr>
+          <w:rFonts w:ascii="Consolas" w:eastAsia="Times New Roman" w:hAnsi="Consolas" w:cs="Times New Roman"/>
+          <w:color w:val="CCCCCC"/>
+          <w:lang w:eastAsia="hu-HU"/>
+        </w:rPr>
+        <w:t>    {</w:t>
+      </w:r>
+    </w:p>
+    <w:p>
+      <w:pPr>
+        <w:spacing w:after="0" w:line="285" w:lineRule="atLeast"/>
+        <w:rPr>
+          <w:rFonts w:ascii="Consolas" w:eastAsia="Times New Roman" w:hAnsi="Consolas" w:cs="Times New Roman"/>
+          <w:color w:val="CCCCCC"/>
+          <w:lang w:eastAsia="hu-HU"/>
+        </w:rPr>
+      </w:pPr>
+      <w:r>
+        <w:rPr>
+          <w:rFonts w:ascii="Consolas" w:eastAsia="Times New Roman" w:hAnsi="Consolas" w:cs="Times New Roman"/>
+          <w:color w:val="CCCCCC"/>
+          <w:lang w:eastAsia="hu-HU"/>
+        </w:rPr>
+        <w:t xml:space="preserve">        </w:t>
+      </w:r>
+      <w:r>
+        <w:rPr>
+          <w:rFonts w:ascii="Consolas" w:eastAsia="Times New Roman" w:hAnsi="Consolas" w:cs="Times New Roman"/>
+          <w:color w:val="C586C0"/>
+          <w:lang w:eastAsia="hu-HU"/>
+        </w:rPr>
+        <w:t>if</w:t>
+      </w:r>
+      <w:r>
+        <w:rPr>
+          <w:rFonts w:ascii="Consolas" w:eastAsia="Times New Roman" w:hAnsi="Consolas" w:cs="Times New Roman"/>
+          <w:color w:val="CCCCCC"/>
+          <w:lang w:eastAsia="hu-HU"/>
+        </w:rPr>
+        <w:t xml:space="preserve"> (</w:t>
+      </w:r>
+      <w:r>
+        <w:rPr>
+          <w:rFonts w:ascii="Consolas" w:eastAsia="Times New Roman" w:hAnsi="Consolas" w:cs="Times New Roman"/>
+          <w:color w:val="9CDCFE"/>
+          <w:lang w:eastAsia="hu-HU"/>
+        </w:rPr>
+        <w:t>map1</w:t>
+      </w:r>
+      <w:r>
+        <w:rPr>
+          <w:rFonts w:ascii="Consolas" w:eastAsia="Times New Roman" w:hAnsi="Consolas" w:cs="Times New Roman"/>
+          <w:color w:val="CCCCCC"/>
+          <w:lang w:eastAsia="hu-HU"/>
+        </w:rPr>
+        <w:t>[</w:t>
+      </w:r>
+      <w:r>
+        <w:rPr>
+          <w:rFonts w:ascii="Consolas" w:eastAsia="Times New Roman" w:hAnsi="Consolas" w:cs="Times New Roman"/>
+          <w:color w:val="9CDCFE"/>
+          <w:lang w:eastAsia="hu-HU"/>
+        </w:rPr>
+        <w:t>x</w:t>
+      </w:r>
+      <w:r>
+        <w:rPr>
+          <w:rFonts w:ascii="Consolas" w:eastAsia="Times New Roman" w:hAnsi="Consolas" w:cs="Times New Roman"/>
+          <w:color w:val="CCCCCC"/>
+          <w:lang w:eastAsia="hu-HU"/>
+        </w:rPr>
+        <w:t xml:space="preserve">, </w:t>
+      </w:r>
+      <w:r>
+        <w:rPr>
+          <w:rFonts w:ascii="Consolas" w:eastAsia="Times New Roman" w:hAnsi="Consolas" w:cs="Times New Roman"/>
+          <w:color w:val="9CDCFE"/>
+          <w:lang w:eastAsia="hu-HU"/>
+        </w:rPr>
+        <w:t>y</w:t>
+      </w:r>
+      <w:r>
+        <w:rPr>
+          <w:rFonts w:ascii="Consolas" w:eastAsia="Times New Roman" w:hAnsi="Consolas" w:cs="Times New Roman"/>
+          <w:color w:val="D4D4D4"/>
+          <w:lang w:eastAsia="hu-HU"/>
+        </w:rPr>
+        <w:t>+</w:t>
+      </w:r>
+      <w:r>
+        <w:rPr>
+          <w:rFonts w:ascii="Consolas" w:eastAsia="Times New Roman" w:hAnsi="Consolas" w:cs="Times New Roman"/>
+          <w:color w:val="B5CEA8"/>
+          <w:lang w:eastAsia="hu-HU"/>
+        </w:rPr>
+        <w:t>1</w:t>
+      </w:r>
+      <w:r>
+        <w:rPr>
+          <w:rFonts w:ascii="Consolas" w:eastAsia="Times New Roman" w:hAnsi="Consolas" w:cs="Times New Roman"/>
+          <w:color w:val="CCCCCC"/>
+          <w:lang w:eastAsia="hu-HU"/>
+        </w:rPr>
+        <w:t xml:space="preserve">] </w:t>
+      </w:r>
+      <w:r>
+        <w:rPr>
+          <w:rFonts w:ascii="Consolas" w:eastAsia="Times New Roman" w:hAnsi="Consolas" w:cs="Times New Roman"/>
+          <w:color w:val="D4D4D4"/>
+          <w:lang w:eastAsia="hu-HU"/>
+        </w:rPr>
+        <w:t>==</w:t>
+      </w:r>
+      <w:r>
+        <w:rPr>
+          <w:rFonts w:ascii="Consolas" w:eastAsia="Times New Roman" w:hAnsi="Consolas" w:cs="Times New Roman"/>
+          <w:color w:val="CCCCCC"/>
+          <w:lang w:eastAsia="hu-HU"/>
+        </w:rPr>
+        <w:t xml:space="preserve"> </w:t>
+      </w:r>
+      <w:r>
+        <w:rPr>
+          <w:rFonts w:ascii="Consolas" w:eastAsia="Times New Roman" w:hAnsi="Consolas" w:cs="Times New Roman"/>
+          <w:color w:val="CE9178"/>
+          <w:lang w:eastAsia="hu-HU"/>
+        </w:rPr>
+        <w:t>" "</w:t>
+      </w:r>
+      <w:r>
+        <w:rPr>
+          <w:rFonts w:ascii="Consolas" w:eastAsia="Times New Roman" w:hAnsi="Consolas" w:cs="Times New Roman"/>
+          <w:color w:val="CCCCCC"/>
+          <w:lang w:eastAsia="hu-HU"/>
+        </w:rPr>
+        <w:t>)</w:t>
+      </w:r>
+    </w:p>
+    <w:p>
+      <w:pPr>
+        <w:spacing w:after="0" w:line="285" w:lineRule="atLeast"/>
+        <w:rPr>
+          <w:rFonts w:ascii="Consolas" w:eastAsia="Times New Roman" w:hAnsi="Consolas" w:cs="Times New Roman"/>
+          <w:color w:val="CCCCCC"/>
+          <w:lang w:eastAsia="hu-HU"/>
+        </w:rPr>
+      </w:pPr>
+      <w:r>
+        <w:rPr>
+          <w:rFonts w:ascii="Consolas" w:eastAsia="Times New Roman" w:hAnsi="Consolas" w:cs="Times New Roman"/>
+          <w:color w:val="CCCCCC"/>
+          <w:lang w:eastAsia="hu-HU"/>
+        </w:rPr>
+        <w:t>        {</w:t>
+      </w:r>
+    </w:p>
+    <w:p>
+      <w:pPr>
+        <w:spacing w:after="0" w:line="285" w:lineRule="atLeast"/>
+        <w:rPr>
+          <w:rFonts w:ascii="Consolas" w:eastAsia="Times New Roman" w:hAnsi="Consolas" w:cs="Times New Roman"/>
+          <w:color w:val="CCCCCC"/>
+          <w:lang w:eastAsia="hu-HU"/>
+        </w:rPr>
+      </w:pPr>
+      <w:r>
+        <w:rPr>
+          <w:rFonts w:ascii="Consolas" w:eastAsia="Times New Roman" w:hAnsi="Consolas" w:cs="Times New Roman"/>
+          <w:color w:val="CCCCCC"/>
+          <w:lang w:eastAsia="hu-HU"/>
+        </w:rPr>
+        <w:t xml:space="preserve">            </w:t>
+      </w:r>
+      <w:r>
+        <w:rPr>
+          <w:rFonts w:ascii="Consolas" w:eastAsia="Times New Roman" w:hAnsi="Consolas" w:cs="Times New Roman"/>
+          <w:color w:val="9CDCFE"/>
+          <w:lang w:eastAsia="hu-HU"/>
+        </w:rPr>
+        <w:t>map1</w:t>
+      </w:r>
+      <w:r>
+        <w:rPr>
+          <w:rFonts w:ascii="Consolas" w:eastAsia="Times New Roman" w:hAnsi="Consolas" w:cs="Times New Roman"/>
+          <w:color w:val="CCCCCC"/>
+          <w:lang w:eastAsia="hu-HU"/>
+        </w:rPr>
+        <w:t>[</w:t>
+      </w:r>
+      <w:r>
+        <w:rPr>
+          <w:rFonts w:ascii="Consolas" w:eastAsia="Times New Roman" w:hAnsi="Consolas" w:cs="Times New Roman"/>
+          <w:color w:val="9CDCFE"/>
+          <w:lang w:eastAsia="hu-HU"/>
+        </w:rPr>
+        <w:t>x</w:t>
+      </w:r>
+      <w:r>
+        <w:rPr>
+          <w:rFonts w:ascii="Consolas" w:eastAsia="Times New Roman" w:hAnsi="Consolas" w:cs="Times New Roman"/>
+          <w:color w:val="CCCCCC"/>
+          <w:lang w:eastAsia="hu-HU"/>
+        </w:rPr>
+        <w:t xml:space="preserve">, </w:t>
+      </w:r>
+      <w:r>
+        <w:rPr>
+          <w:rFonts w:ascii="Consolas" w:eastAsia="Times New Roman" w:hAnsi="Consolas" w:cs="Times New Roman"/>
+          <w:color w:val="9CDCFE"/>
+          <w:lang w:eastAsia="hu-HU"/>
+        </w:rPr>
+        <w:t>y</w:t>
+      </w:r>
+      <w:r>
+        <w:rPr>
+          <w:rFonts w:ascii="Consolas" w:eastAsia="Times New Roman" w:hAnsi="Consolas" w:cs="Times New Roman"/>
+          <w:color w:val="CCCCCC"/>
+          <w:lang w:eastAsia="hu-HU"/>
+        </w:rPr>
+        <w:t xml:space="preserve">] </w:t>
+      </w:r>
+      <w:r>
+        <w:rPr>
+          <w:rFonts w:ascii="Consolas" w:eastAsia="Times New Roman" w:hAnsi="Consolas" w:cs="Times New Roman"/>
+          <w:color w:val="D4D4D4"/>
+          <w:lang w:eastAsia="hu-HU"/>
+        </w:rPr>
+        <w:t>=</w:t>
+      </w:r>
+      <w:r>
+        <w:rPr>
+          <w:rFonts w:ascii="Consolas" w:eastAsia="Times New Roman" w:hAnsi="Consolas" w:cs="Times New Roman"/>
+          <w:color w:val="CCCCCC"/>
+          <w:lang w:eastAsia="hu-HU"/>
+        </w:rPr>
+        <w:t xml:space="preserve"> </w:t>
+      </w:r>
+      <w:r>
+        <w:rPr>
+          <w:rFonts w:ascii="Consolas" w:eastAsia="Times New Roman" w:hAnsi="Consolas" w:cs="Times New Roman"/>
+          <w:color w:val="CE9178"/>
+          <w:lang w:eastAsia="hu-HU"/>
+        </w:rPr>
+        <w:t>" "</w:t>
+      </w:r>
+      <w:r>
+        <w:rPr>
+          <w:rFonts w:ascii="Consolas" w:eastAsia="Times New Roman" w:hAnsi="Consolas" w:cs="Times New Roman"/>
+          <w:color w:val="CCCCCC"/>
+          <w:lang w:eastAsia="hu-HU"/>
+        </w:rPr>
+        <w:t>;</w:t>
+      </w:r>
+    </w:p>
+    <w:p>
+      <w:pPr>
+        <w:spacing w:after="0" w:line="285" w:lineRule="atLeast"/>
+        <w:rPr>
+          <w:rFonts w:ascii="Consolas" w:eastAsia="Times New Roman" w:hAnsi="Consolas" w:cs="Times New Roman"/>
+          <w:color w:val="CCCCCC"/>
+          <w:lang w:eastAsia="hu-HU"/>
+        </w:rPr>
+      </w:pPr>
+      <w:r>
+        <w:rPr>
+          <w:rFonts w:ascii="Consolas" w:eastAsia="Times New Roman" w:hAnsi="Consolas" w:cs="Times New Roman"/>
+          <w:color w:val="CCCCCC"/>
+          <w:lang w:eastAsia="hu-HU"/>
+        </w:rPr>
+        <w:t xml:space="preserve">            </w:t>
+      </w:r>
+      <w:r>
+        <w:rPr>
+          <w:rFonts w:ascii="Consolas" w:eastAsia="Times New Roman" w:hAnsi="Consolas" w:cs="Times New Roman"/>
+          <w:color w:val="9CDCFE"/>
+          <w:lang w:eastAsia="hu-HU"/>
+        </w:rPr>
+        <w:t>y</w:t>
+      </w:r>
+      <w:r>
+        <w:rPr>
+          <w:rFonts w:ascii="Consolas" w:eastAsia="Times New Roman" w:hAnsi="Consolas" w:cs="Times New Roman"/>
+          <w:color w:val="D4D4D4"/>
+          <w:lang w:eastAsia="hu-HU"/>
+        </w:rPr>
+        <w:t>++</w:t>
+      </w:r>
+      <w:r>
+        <w:rPr>
+          <w:rFonts w:ascii="Consolas" w:eastAsia="Times New Roman" w:hAnsi="Consolas" w:cs="Times New Roman"/>
+          <w:color w:val="CCCCCC"/>
+          <w:lang w:eastAsia="hu-HU"/>
+        </w:rPr>
+        <w:t>;</w:t>
+      </w:r>
+    </w:p>
+    <w:p>
+      <w:pPr>
+        <w:spacing w:after="0" w:line="285" w:lineRule="atLeast"/>
+        <w:rPr>
+          <w:rFonts w:ascii="Consolas" w:eastAsia="Times New Roman" w:hAnsi="Consolas" w:cs="Times New Roman"/>
+          <w:color w:val="CCCCCC"/>
+          <w:lang w:eastAsia="hu-HU"/>
+        </w:rPr>
+      </w:pPr>
+      <w:r>
+        <w:rPr>
+          <w:rFonts w:ascii="Consolas" w:eastAsia="Times New Roman" w:hAnsi="Consolas" w:cs="Times New Roman"/>
+          <w:color w:val="CCCCCC"/>
+          <w:lang w:eastAsia="hu-HU"/>
+        </w:rPr>
+        <w:t xml:space="preserve">            </w:t>
+      </w:r>
+      <w:r>
+        <w:rPr>
+          <w:rFonts w:ascii="Consolas" w:eastAsia="Times New Roman" w:hAnsi="Consolas" w:cs="Times New Roman"/>
+          <w:color w:val="9CDCFE"/>
+          <w:lang w:eastAsia="hu-HU"/>
+        </w:rPr>
+        <w:t>map1</w:t>
+      </w:r>
+      <w:r>
+        <w:rPr>
+          <w:rFonts w:ascii="Consolas" w:eastAsia="Times New Roman" w:hAnsi="Consolas" w:cs="Times New Roman"/>
+          <w:color w:val="CCCCCC"/>
+          <w:lang w:eastAsia="hu-HU"/>
+        </w:rPr>
+        <w:t>[</w:t>
+      </w:r>
+      <w:r>
+        <w:rPr>
+          <w:rFonts w:ascii="Consolas" w:eastAsia="Times New Roman" w:hAnsi="Consolas" w:cs="Times New Roman"/>
+          <w:color w:val="9CDCFE"/>
+          <w:lang w:eastAsia="hu-HU"/>
+        </w:rPr>
+        <w:t>x</w:t>
+      </w:r>
+      <w:r>
+        <w:rPr>
+          <w:rFonts w:ascii="Consolas" w:eastAsia="Times New Roman" w:hAnsi="Consolas" w:cs="Times New Roman"/>
+          <w:color w:val="CCCCCC"/>
+          <w:lang w:eastAsia="hu-HU"/>
+        </w:rPr>
+        <w:t xml:space="preserve">, </w:t>
+      </w:r>
+      <w:r>
+        <w:rPr>
+          <w:rFonts w:ascii="Consolas" w:eastAsia="Times New Roman" w:hAnsi="Consolas" w:cs="Times New Roman"/>
+          <w:color w:val="9CDCFE"/>
+          <w:lang w:eastAsia="hu-HU"/>
+        </w:rPr>
+        <w:t>y</w:t>
+      </w:r>
+      <w:r>
+        <w:rPr>
+          <w:rFonts w:ascii="Consolas" w:eastAsia="Times New Roman" w:hAnsi="Consolas" w:cs="Times New Roman"/>
+          <w:color w:val="CCCCCC"/>
+          <w:lang w:eastAsia="hu-HU"/>
+        </w:rPr>
+        <w:t xml:space="preserve">] </w:t>
+      </w:r>
+      <w:r>
+        <w:rPr>
+          <w:rFonts w:ascii="Consolas" w:eastAsia="Times New Roman" w:hAnsi="Consolas" w:cs="Times New Roman"/>
+          <w:color w:val="D4D4D4"/>
+          <w:lang w:eastAsia="hu-HU"/>
+        </w:rPr>
+        <w:t>=</w:t>
+      </w:r>
+      <w:r>
+        <w:rPr>
+          <w:rFonts w:ascii="Consolas" w:eastAsia="Times New Roman" w:hAnsi="Consolas" w:cs="Times New Roman"/>
+          <w:color w:val="CCCCCC"/>
+          <w:lang w:eastAsia="hu-HU"/>
+        </w:rPr>
+        <w:t xml:space="preserve"> </w:t>
+      </w:r>
+      <w:r>
+        <w:rPr>
+          <w:rFonts w:ascii="Consolas" w:eastAsia="Times New Roman" w:hAnsi="Consolas" w:cs="Times New Roman"/>
+          <w:color w:val="CE9178"/>
+          <w:lang w:eastAsia="hu-HU"/>
+        </w:rPr>
+        <w:t>"X"</w:t>
+      </w:r>
+      <w:r>
+        <w:rPr>
+          <w:rFonts w:ascii="Consolas" w:eastAsia="Times New Roman" w:hAnsi="Consolas" w:cs="Times New Roman"/>
+          <w:color w:val="CCCCCC"/>
+          <w:lang w:eastAsia="hu-HU"/>
+        </w:rPr>
+        <w:t>;</w:t>
+      </w:r>
+    </w:p>
+    <w:p>
+      <w:pPr>
+        <w:spacing w:after="0" w:line="285" w:lineRule="atLeast"/>
+        <w:rPr>
+          <w:rFonts w:ascii="Consolas" w:eastAsia="Times New Roman" w:hAnsi="Consolas" w:cs="Times New Roman"/>
+          <w:color w:val="CCCCCC"/>
+          <w:lang w:eastAsia="hu-HU"/>
+        </w:rPr>
+      </w:pPr>
+      <w:r>
+        <w:rPr>
+          <w:rFonts w:ascii="Consolas" w:eastAsia="Times New Roman" w:hAnsi="Consolas" w:cs="Times New Roman"/>
+          <w:color w:val="CCCCCC"/>
+          <w:lang w:eastAsia="hu-HU"/>
+        </w:rPr>
+        <w:t>        }</w:t>
+      </w:r>
+    </w:p>
+    <w:p>
+      <w:pPr>
+        <w:spacing w:after="0" w:line="285" w:lineRule="atLeast"/>
+        <w:rPr>
+          <w:rFonts w:ascii="Consolas" w:eastAsia="Times New Roman" w:hAnsi="Consolas" w:cs="Times New Roman"/>
+          <w:color w:val="CCCCCC"/>
+          <w:lang w:eastAsia="hu-HU"/>
+        </w:rPr>
+      </w:pPr>
+      <w:r>
+        <w:rPr>
+          <w:rFonts w:ascii="Consolas" w:eastAsia="Times New Roman" w:hAnsi="Consolas" w:cs="Times New Roman"/>
+          <w:color w:val="CCCCCC"/>
+          <w:lang w:eastAsia="hu-HU"/>
+        </w:rPr>
+        <w:t>    }</w:t>
+      </w:r>
+    </w:p>
+    <w:p>
+      <w:pPr>
+        <w:spacing w:after="0" w:line="285" w:lineRule="atLeast"/>
+        <w:rPr>
+          <w:rFonts w:ascii="Consolas" w:eastAsia="Times New Roman" w:hAnsi="Consolas" w:cs="Times New Roman"/>
+          <w:color w:val="CCCCCC"/>
+          <w:lang w:eastAsia="hu-HU"/>
+        </w:rPr>
+      </w:pPr>
+      <w:r>
+        <w:rPr>
+          <w:rFonts w:ascii="Consolas" w:eastAsia="Times New Roman" w:hAnsi="Consolas" w:cs="Times New Roman"/>
+          <w:color w:val="CCCCCC"/>
+          <w:lang w:eastAsia="hu-HU"/>
+        </w:rPr>
+        <w:t xml:space="preserve">    </w:t>
+      </w:r>
+    </w:p>
+    <w:p>
+      <w:pPr>
+        <w:spacing w:after="0" w:line="285" w:lineRule="atLeast"/>
+        <w:rPr>
+          <w:rFonts w:ascii="Consolas" w:eastAsia="Times New Roman" w:hAnsi="Consolas" w:cs="Times New Roman"/>
+          <w:color w:val="CCCCCC"/>
+          <w:sz w:val="21"/>
+          <w:szCs w:val="21"/>
+          <w:lang w:eastAsia="hu-HU"/>
+        </w:rPr>
+      </w:pPr>
+      <w:r>
+        <w:rPr>
+          <w:rFonts w:ascii="Consolas" w:eastAsia="Times New Roman" w:hAnsi="Consolas" w:cs="Times New Roman"/>
+          <w:color w:val="CCCCCC"/>
+          <w:lang w:eastAsia="hu-HU"/>
+        </w:rPr>
+        <w:t>}</w:t>
+      </w:r>
+    </w:p>
+    <w:p>
+      <w:pPr>
+        <w:rPr>
+          <w:b/>
+          <w:bCs/>
+          <w:u w:val="single"/>
+        </w:rPr>
+      </w:pPr>
+    </w:p>
+    <w:p/>
+    <w:p>
+      <w:pPr>
+        <w:rPr>
+          <w:b/>
+          <w:bCs/>
+        </w:rPr>
+      </w:pPr>
+      <w:r>
+        <w:rPr>
+          <w:noProof/>
+        </w:rPr>
+        <w:lastRenderedPageBreak/>
+        <w:drawing>
+          <wp:anchor distT="0" distB="0" distL="114300" distR="114300" simplePos="0" relativeHeight="251663360" behindDoc="0" locked="0" layoutInCell="1" allowOverlap="1" wp14:anchorId="740DE7C9" wp14:editId="1211B0C4">
+            <wp:simplePos x="0" y="0"/>
+            <wp:positionH relativeFrom="column">
+              <wp:posOffset>4036384</wp:posOffset>
+            </wp:positionH>
+            <wp:positionV relativeFrom="paragraph">
+              <wp:posOffset>1982901</wp:posOffset>
+            </wp:positionV>
+            <wp:extent cx="2259965" cy="1486535"/>
+            <wp:effectExtent l="0" t="0" r="6985" b="0"/>
+            <wp:wrapSquare wrapText="bothSides"/>
+            <wp:docPr id="7" name="Kép 7" descr="A képen képernyőkép, szöveg, diagram látható&#10;&#10;Automatikusan generált leírás"/>
+            <wp:cNvGraphicFramePr>
+              <a:graphicFrameLocks xmlns:a="http://schemas.openxmlformats.org/drawingml/2006/main" noChangeAspect="1"/>
+            </wp:cNvGraphicFramePr>
+            <a:graphic xmlns:a="http://schemas.openxmlformats.org/drawingml/2006/main">
+              <a:graphicData uri="http://schemas.openxmlformats.org/drawingml/2006/picture">
+                <pic:pic xmlns:pic="http://schemas.openxmlformats.org/drawingml/2006/picture">
+                  <pic:nvPicPr>
+                    <pic:cNvPr id="7" name="Kép 7" descr="A képen képernyőkép, szöveg, diagram látható&#10;&#10;Automatikusan generált leírás"/>
+                    <pic:cNvPicPr/>
+                  </pic:nvPicPr>
+                  <pic:blipFill>
+                    <a:blip r:embed="rId8" cstate="print">
+                      <a:extLst>
+                        <a:ext uri="{28A0092B-C50C-407E-A947-70E740481C1C}">
+                          <a14:useLocalDpi xmlns:a14="http://schemas.microsoft.com/office/drawing/2010/main" val="0"/>
+                        </a:ext>
+                      </a:extLst>
+                    </a:blip>
+                    <a:stretch>
+                      <a:fillRect/>
+                    </a:stretch>
+                  </pic:blipFill>
+                  <pic:spPr>
+                    <a:xfrm>
+                      <a:off x="0" y="0"/>
+                      <a:ext cx="2259965" cy="1486535"/>
+                    </a:xfrm>
+                    <a:prstGeom prst="rect">
+                      <a:avLst/>
+                    </a:prstGeom>
+                  </pic:spPr>
+                </pic:pic>
+              </a:graphicData>
+            </a:graphic>
+            <wp14:sizeRelH relativeFrom="margin">
+              <wp14:pctWidth>0</wp14:pctWidth>
+            </wp14:sizeRelH>
+            <wp14:sizeRelV relativeFrom="margin">
+              <wp14:pctHeight>0</wp14:pctHeight>
+            </wp14:sizeRelV>
+          </wp:anchor>
+        </w:drawing>
+      </w:r>
+      <w:r>
+        <w:rPr>
+          <w:b/>
+          <w:bCs/>
+        </w:rPr>
+        <w:t>J</w:t>
+      </w:r>
+      <w:r>
+        <w:rPr>
+          <w:b/>
+          <w:bCs/>
+        </w:rPr>
+        <w:t>áték Mechanikái</w:t>
       </w:r>
     </w:p>
     <w:p>
@@ -453,24 +3160,6 @@
     <w:p>
       <w:pPr>
         <w:rPr>
-          <w:i/>
-          <w:iCs/>
-        </w:rPr>
-      </w:pPr>
-      <w:proofErr w:type="spellStart"/>
-      <w:r>
-        <w:rPr>
-          <w:i/>
-          <w:iCs/>
-        </w:rPr>
-        <w:t>Kodreszlet</w:t>
-      </w:r>
-      <w:proofErr w:type="spellEnd"/>
-    </w:p>
-    <w:p/>
-    <w:p>
-      <w:pPr>
-        <w:rPr>
           <w:b/>
           <w:bCs/>
         </w:rPr>
@@ -502,8 +3191,10 @@
         </w:numPr>
       </w:pPr>
       <w:r>
-        <w:lastRenderedPageBreak/>
         <w:t>Egyszerű, átlagos fegyverek</w:t>
+      </w:r>
+      <w:r>
+        <w:t>, melyeket fejleszthetünk a boltban</w:t>
       </w:r>
     </w:p>
     <w:p>
@@ -514,31 +3205,13 @@
           <w:iCs/>
         </w:rPr>
       </w:pPr>
-      <w:proofErr w:type="spellStart"/>
       <w:r>
         <w:rPr>
           <w:i/>
           <w:iCs/>
         </w:rPr>
-        <w:t>Targyakrol</w:t>
-      </w:r>
-      <w:proofErr w:type="spellEnd"/>
-      <w:r>
-        <w:rPr>
-          <w:i/>
-          <w:iCs/>
-        </w:rPr>
-        <w:t xml:space="preserve"> </w:t>
-      </w:r>
-      <w:proofErr w:type="spellStart"/>
-      <w:r>
-        <w:rPr>
-          <w:i/>
-          <w:iCs/>
-        </w:rPr>
-        <w:t>kep</w:t>
-      </w:r>
-      <w:proofErr w:type="spellEnd"/>
+        <w:t>Targyakrol kep</w:t>
+      </w:r>
     </w:p>
     <w:p>
       <w:pPr>
@@ -572,15 +3245,7 @@
         </w:numPr>
       </w:pPr>
       <w:r>
-        <w:t xml:space="preserve">Járj </w:t>
-      </w:r>
-      <w:proofErr w:type="spellStart"/>
-      <w:r>
-        <w:t>gymbe</w:t>
-      </w:r>
-      <w:proofErr w:type="spellEnd"/>
-      <w:r>
-        <w:t xml:space="preserve"> -&gt; erősebb leszel</w:t>
+        <w:t>Járj gymbe -&gt; erősebb leszel</w:t>
       </w:r>
     </w:p>
     <w:p>
@@ -592,56 +3257,148 @@
         </w:numPr>
       </w:pPr>
       <w:r>
-        <w:t xml:space="preserve">Fogyj le -&gt; jobb </w:t>
-      </w:r>
-      <w:proofErr w:type="spellStart"/>
-      <w:r>
-        <w:t>stamina</w:t>
-      </w:r>
-      <w:proofErr w:type="spellEnd"/>
-    </w:p>
-    <w:p>
-      <w:pPr>
-        <w:rPr>
-          <w:i/>
-          <w:iCs/>
-        </w:rPr>
-      </w:pPr>
-      <w:r>
-        <w:rPr>
-          <w:i/>
-          <w:iCs/>
-        </w:rPr>
-        <w:t xml:space="preserve">Mondjuk ide a </w:t>
-      </w:r>
-      <w:proofErr w:type="spellStart"/>
-      <w:r>
-        <w:rPr>
-          <w:i/>
-          <w:iCs/>
-        </w:rPr>
-        <w:t>gymrol</w:t>
-      </w:r>
-      <w:proofErr w:type="spellEnd"/>
-      <w:r>
-        <w:rPr>
-          <w:i/>
-          <w:iCs/>
-        </w:rPr>
-        <w:t xml:space="preserve"> egy </w:t>
-      </w:r>
-      <w:proofErr w:type="spellStart"/>
-      <w:r>
-        <w:rPr>
-          <w:i/>
-          <w:iCs/>
-        </w:rPr>
-        <w:t>kepet</w:t>
-      </w:r>
-      <w:proofErr w:type="spellEnd"/>
-    </w:p>
-    <w:p/>
-    <w:p/>
+        <w:t>Fogyj le -&gt; jobb stamina</w:t>
+      </w:r>
+    </w:p>
+    <w:p>
+      <w:pPr>
+        <w:pStyle w:val="Listaszerbekezds"/>
+      </w:pPr>
+    </w:p>
+    <w:p>
+      <w:pPr>
+        <w:ind w:left="708"/>
+      </w:pPr>
+      <w:r>
+        <w:rPr>
+          <w:noProof/>
+        </w:rPr>
+        <w:drawing>
+          <wp:anchor distT="0" distB="0" distL="114300" distR="114300" simplePos="0" relativeHeight="251664384" behindDoc="0" locked="0" layoutInCell="1" allowOverlap="1" wp14:anchorId="15448359" wp14:editId="614B67CD">
+            <wp:simplePos x="0" y="0"/>
+            <wp:positionH relativeFrom="column">
+              <wp:posOffset>3415087</wp:posOffset>
+            </wp:positionH>
+            <wp:positionV relativeFrom="paragraph">
+              <wp:posOffset>178274</wp:posOffset>
+            </wp:positionV>
+            <wp:extent cx="2967355" cy="1906270"/>
+            <wp:effectExtent l="0" t="0" r="4445" b="0"/>
+            <wp:wrapSquare wrapText="bothSides"/>
+            <wp:docPr id="1" name="Kép 1" descr="A képen képernyőkép, fekete látható&#10;&#10;Automatikusan generált leírás"/>
+            <wp:cNvGraphicFramePr>
+              <a:graphicFrameLocks xmlns:a="http://schemas.openxmlformats.org/drawingml/2006/main" noChangeAspect="1"/>
+            </wp:cNvGraphicFramePr>
+            <a:graphic xmlns:a="http://schemas.openxmlformats.org/drawingml/2006/main">
+              <a:graphicData uri="http://schemas.openxmlformats.org/drawingml/2006/picture">
+                <pic:pic xmlns:pic="http://schemas.openxmlformats.org/drawingml/2006/picture">
+                  <pic:nvPicPr>
+                    <pic:cNvPr id="1" name="Kép 1" descr="A képen képernyőkép, fekete látható&#10;&#10;Automatikusan generált leírás"/>
+                    <pic:cNvPicPr>
+                      <a:picLocks noChangeAspect="1" noChangeArrowheads="1"/>
+                    </pic:cNvPicPr>
+                  </pic:nvPicPr>
+                  <pic:blipFill>
+                    <a:blip r:embed="rId9" cstate="print">
+                      <a:extLst>
+                        <a:ext uri="{28A0092B-C50C-407E-A947-70E740481C1C}">
+                          <a14:useLocalDpi xmlns:a14="http://schemas.microsoft.com/office/drawing/2010/main" val="0"/>
+                        </a:ext>
+                      </a:extLst>
+                    </a:blip>
+                    <a:srcRect/>
+                    <a:stretch>
+                      <a:fillRect/>
+                    </a:stretch>
+                  </pic:blipFill>
+                  <pic:spPr bwMode="auto">
+                    <a:xfrm>
+                      <a:off x="0" y="0"/>
+                      <a:ext cx="2967355" cy="1906270"/>
+                    </a:xfrm>
+                    <a:prstGeom prst="rect">
+                      <a:avLst/>
+                    </a:prstGeom>
+                    <a:noFill/>
+                    <a:ln>
+                      <a:noFill/>
+                    </a:ln>
+                  </pic:spPr>
+                </pic:pic>
+              </a:graphicData>
+            </a:graphic>
+            <wp14:sizeRelH relativeFrom="margin">
+              <wp14:pctWidth>0</wp14:pctWidth>
+            </wp14:sizeRelH>
+            <wp14:sizeRelV relativeFrom="margin">
+              <wp14:pctHeight>0</wp14:pctHeight>
+            </wp14:sizeRelV>
+          </wp:anchor>
+        </w:drawing>
+      </w:r>
+    </w:p>
+    <w:p>
+      <w:pPr>
+        <w:ind w:left="708"/>
+      </w:pPr>
+      <w:r>
+        <w:t xml:space="preserve">    </w:t>
+      </w:r>
+    </w:p>
+    <w:p>
+      <w:pPr>
+        <w:rPr>
+          <w:b/>
+          <w:bCs/>
+          <w:u w:val="single"/>
+        </w:rPr>
+      </w:pPr>
+      <w:r>
+        <w:t xml:space="preserve">            </w:t>
+      </w:r>
+      <w:r>
+        <w:rPr>
+          <w:b/>
+          <w:bCs/>
+          <w:u w:val="single"/>
+        </w:rPr>
+        <w:t>Hogyan játssz a játékkal?</w:t>
+      </w:r>
+    </w:p>
+    <w:p>
+      <w:r>
+        <w:t>WASD-vel irányítható a karakter, a térképen (M gomb) jelölt helyre kell menned a küldetésben való haladáshoz.</w:t>
+      </w:r>
+    </w:p>
+    <w:p>
+      <w:r>
+        <w:t>A küldetés során NPC-ktől kell felvenned küldetéseket, megcsinálni azokat.</w:t>
+      </w:r>
+    </w:p>
+    <w:p>
+      <w:r>
+        <w:t>Lehetséges, hogy nem vagy elég erős a küldetésben legyőzendő szörny megöléséhez, ilyenkor egyéb, kisebb szintű szörnyekre kell támadnod, hogy abból pénzt kapj, majd fejleszthesd pálcélod, fegyvered.</w:t>
+      </w:r>
+    </w:p>
+    <w:p>
+      <w:r>
+        <w:t>Az utolsó küldetésben egy erős bossal kell megküzdened, ez jelentősen több időt vesz igénybe a többi szörny megölésénél.</w:t>
+      </w:r>
+    </w:p>
+    <w:p>
+      <w:r>
+        <w:t>A főboss legyőzése után a játék véget ér, egy rövid „cinematic” után.</w:t>
+      </w:r>
+    </w:p>
+    <w:p>
+      <w:pPr>
+        <w:rPr>
+          <w:b/>
+          <w:bCs/>
+          <w:u w:val="single"/>
+        </w:rPr>
+      </w:pPr>
+    </w:p>
     <w:sectPr>
       <w:pgSz w:w="11906" w:h="16838"/>
       <w:pgMar w:top="1440" w:right="1440" w:bottom="1440" w:left="1440" w:header="708" w:footer="708" w:gutter="0"/>
@@ -653,7 +3410,7 @@
 </file>
 
 <file path=word/numbering.xml><?xml version="1.0" encoding="utf-8"?>
-<w:numbering xmlns:wpc="http://schemas.microsoft.com/office/word/2010/wordprocessingCanvas" xmlns:cx="http://schemas.microsoft.com/office/drawing/2014/chartex" xmlns:cx1="http://schemas.microsoft.com/office/drawing/2015/9/8/chartex" xmlns:cx2="http://schemas.microsoft.com/office/drawing/2015/10/21/chartex" xmlns:cx3="http://schemas.microsoft.com/office/drawing/2016/5/9/chartex" xmlns:cx4="http://schemas.microsoft.com/office/drawing/2016/5/10/chartex" xmlns:cx5="http://schemas.microsoft.com/office/drawing/2016/5/11/chartex" xmlns:cx6="http://schemas.microsoft.com/office/drawing/2016/5/12/chartex" xmlns:cx7="http://schemas.microsoft.com/office/drawing/2016/5/13/chartex" xmlns:cx8="http://schemas.microsoft.com/office/drawing/2016/5/14/chartex" xmlns:mc="http://schemas.openxmlformats.org/markup-compatibility/2006" xmlns:aink="http://schemas.microsoft.com/office/drawing/2016/ink" xmlns:am3d="http://schemas.microsoft.com/office/drawing/2017/model3d" xmlns:o="urn:schemas-microsoft-com:office:office" xmlns:oel="http://schemas.microsoft.com/office/2019/extlst" xmlns:r="http://schemas.openxmlformats.org/officeDocument/2006/relationships" xmlns:m="http://schemas.openxmlformats.org/officeDocument/2006/math" xmlns:v="urn:schemas-microsoft-com:vml" xmlns:wp14="http://schemas.microsoft.com/office/word/2010/wordprocessingDrawing" xmlns:wp="http://schemas.openxmlformats.org/drawingml/2006/wordprocessingDrawing" xmlns:w10="urn:schemas-microsoft-com:office:word" xmlns:w="http://schemas.openxmlformats.org/wordprocessingml/2006/main" xmlns:w14="http://schemas.microsoft.com/office/word/2010/wordml" xmlns:w15="http://schemas.microsoft.com/office/word/2012/wordml" xmlns:w16cex="http://schemas.microsoft.com/office/word/2018/wordml/cex" xmlns:w16cid="http://schemas.microsoft.com/office/word/2016/wordml/cid" xmlns:w16="http://schemas.microsoft.com/office/word/2018/wordml" xmlns:w16sdtdh="http://schemas.microsoft.com/office/word/2020/wordml/sdtdatahash" xmlns:w16se="http://schemas.microsoft.com/office/word/2015/wordml/symex" xmlns:wpg="http://schemas.microsoft.com/office/word/2010/wordprocessingGroup" xmlns:wpi="http://schemas.microsoft.com/office/word/2010/wordprocessingInk" xmlns:wne="http://schemas.microsoft.com/office/word/2006/wordml" xmlns:wps="http://schemas.microsoft.com/office/word/2010/wordprocessingShape" mc:Ignorable="w14 w15 w16se w16cid w16 w16cex w16sdtdh wp14">
+<w:numbering xmlns:wpc="http://schemas.microsoft.com/office/word/2010/wordprocessingCanvas" xmlns:cx="http://schemas.microsoft.com/office/drawing/2014/chartex" xmlns:cx1="http://schemas.microsoft.com/office/drawing/2015/9/8/chartex" xmlns:cx2="http://schemas.microsoft.com/office/drawing/2015/10/21/chartex" xmlns:cx3="http://schemas.microsoft.com/office/drawing/2016/5/9/chartex" xmlns:cx4="http://schemas.microsoft.com/office/drawing/2016/5/10/chartex" xmlns:cx5="http://schemas.microsoft.com/office/drawing/2016/5/11/chartex" xmlns:cx6="http://schemas.microsoft.com/office/drawing/2016/5/12/chartex" xmlns:cx7="http://schemas.microsoft.com/office/drawing/2016/5/13/chartex" xmlns:cx8="http://schemas.microsoft.com/office/drawing/2016/5/14/chartex" xmlns:mc="http://schemas.openxmlformats.org/markup-compatibility/2006" xmlns:aink="http://schemas.microsoft.com/office/drawing/2016/ink" xmlns:am3d="http://schemas.microsoft.com/office/drawing/2017/model3d" xmlns:o="urn:schemas-microsoft-com:office:office" xmlns:oel="http://schemas.microsoft.com/office/2019/extlst" xmlns:r="http://schemas.openxmlformats.org/officeDocument/2006/relationships" xmlns:m="http://schemas.openxmlformats.org/officeDocument/2006/math" xmlns:v="urn:schemas-microsoft-com:vml" xmlns:wp14="http://schemas.microsoft.com/office/word/2010/wordprocessingDrawing" xmlns:wp="http://schemas.openxmlformats.org/drawingml/2006/wordprocessingDrawing" xmlns:w10="urn:schemas-microsoft-com:office:word" xmlns:w="http://schemas.openxmlformats.org/wordprocessingml/2006/main" xmlns:w14="http://schemas.microsoft.com/office/word/2010/wordml" xmlns:w15="http://schemas.microsoft.com/office/word/2012/wordml" xmlns:w16cex="http://schemas.microsoft.com/office/word/2018/wordml/cex" xmlns:w16cid="http://schemas.microsoft.com/office/word/2016/wordml/cid" xmlns:w16="http://schemas.microsoft.com/office/word/2018/wordml" xmlns:w16du="http://schemas.microsoft.com/office/word/2023/wordml/word16du" xmlns:w16sdtdh="http://schemas.microsoft.com/office/word/2020/wordml/sdtdatahash" xmlns:w16se="http://schemas.microsoft.com/office/word/2015/wordml/symex" xmlns:wpg="http://schemas.microsoft.com/office/word/2010/wordprocessingGroup" xmlns:wpi="http://schemas.microsoft.com/office/word/2010/wordprocessingInk" xmlns:wne="http://schemas.microsoft.com/office/word/2006/wordml" xmlns:wps="http://schemas.microsoft.com/office/word/2010/wordprocessingShape" mc:Ignorable="w14 w15 w16se w16cid w16 w16cex w16sdtdh w16du wp14">
   <w:abstractNum w:abstractNumId="0" w15:restartNumberingAfterBreak="0">
     <w:nsid w:val="123407B3"/>
     <w:multiLevelType w:val="hybridMultilevel"/>
@@ -1458,7 +4215,7 @@
 </file>
 
 <file path=word/styles.xml><?xml version="1.0" encoding="utf-8"?>
-<w:styles xmlns:mc="http://schemas.openxmlformats.org/markup-compatibility/2006" xmlns:r="http://schemas.openxmlformats.org/officeDocument/2006/relationships" xmlns:w="http://schemas.openxmlformats.org/wordprocessingml/2006/main" xmlns:w14="http://schemas.microsoft.com/office/word/2010/wordml" xmlns:w15="http://schemas.microsoft.com/office/word/2012/wordml" xmlns:w16cex="http://schemas.microsoft.com/office/word/2018/wordml/cex" xmlns:w16cid="http://schemas.microsoft.com/office/word/2016/wordml/cid" xmlns:w16="http://schemas.microsoft.com/office/word/2018/wordml" xmlns:w16sdtdh="http://schemas.microsoft.com/office/word/2020/wordml/sdtdatahash" xmlns:w16se="http://schemas.microsoft.com/office/word/2015/wordml/symex" mc:Ignorable="w14 w15 w16se w16cid w16 w16cex w16sdtdh">
+<w:styles xmlns:mc="http://schemas.openxmlformats.org/markup-compatibility/2006" xmlns:r="http://schemas.openxmlformats.org/officeDocument/2006/relationships" xmlns:w="http://schemas.openxmlformats.org/wordprocessingml/2006/main" xmlns:w14="http://schemas.microsoft.com/office/word/2010/wordml" xmlns:w15="http://schemas.microsoft.com/office/word/2012/wordml" xmlns:w16cex="http://schemas.microsoft.com/office/word/2018/wordml/cex" xmlns:w16cid="http://schemas.microsoft.com/office/word/2016/wordml/cid" xmlns:w16="http://schemas.microsoft.com/office/word/2018/wordml" xmlns:w16du="http://schemas.microsoft.com/office/word/2023/wordml/word16du" xmlns:w16sdtdh="http://schemas.microsoft.com/office/word/2020/wordml/sdtdatahash" xmlns:w16se="http://schemas.microsoft.com/office/word/2015/wordml/symex" mc:Ignorable="w14 w15 w16se w16cid w16 w16cex w16sdtdh w16du">
   <w:docDefaults>
     <w:rPrDefault>
       <w:rPr>
@@ -1859,6 +4616,7 @@
   <w:style w:type="character" w:default="1" w:styleId="Bekezdsalapbettpusa">
     <w:name w:val="Default Paragraph Font"/>
     <w:uiPriority w:val="1"/>
+    <w:semiHidden/>
     <w:unhideWhenUsed/>
   </w:style>
   <w:style w:type="table" w:default="1" w:styleId="Normltblzat">

</xml_diff>

<commit_message>
Dokumentáció kiegészítve az előadáshoz.
</commit_message>
<xml_diff>
--- a/dokumentáció.docx
+++ b/dokumentáció.docx
@@ -1,6 +1,6 @@
 
 <file path=word/document.xml><?xml version="1.0" encoding="utf-8"?>
-<w:document xmlns:wpc="http://schemas.microsoft.com/office/word/2010/wordprocessingCanvas" xmlns:cx="http://schemas.microsoft.com/office/drawing/2014/chartex" xmlns:cx1="http://schemas.microsoft.com/office/drawing/2015/9/8/chartex" xmlns:cx2="http://schemas.microsoft.com/office/drawing/2015/10/21/chartex" xmlns:cx3="http://schemas.microsoft.com/office/drawing/2016/5/9/chartex" xmlns:cx4="http://schemas.microsoft.com/office/drawing/2016/5/10/chartex" xmlns:cx5="http://schemas.microsoft.com/office/drawing/2016/5/11/chartex" xmlns:cx6="http://schemas.microsoft.com/office/drawing/2016/5/12/chartex" xmlns:cx7="http://schemas.microsoft.com/office/drawing/2016/5/13/chartex" xmlns:cx8="http://schemas.microsoft.com/office/drawing/2016/5/14/chartex" xmlns:mc="http://schemas.openxmlformats.org/markup-compatibility/2006" xmlns:aink="http://schemas.microsoft.com/office/drawing/2016/ink" xmlns:am3d="http://schemas.microsoft.com/office/drawing/2017/model3d" xmlns:o="urn:schemas-microsoft-com:office:office" xmlns:oel="http://schemas.microsoft.com/office/2019/extlst" xmlns:r="http://schemas.openxmlformats.org/officeDocument/2006/relationships" xmlns:m="http://schemas.openxmlformats.org/officeDocument/2006/math" xmlns:v="urn:schemas-microsoft-com:vml" xmlns:wp14="http://schemas.microsoft.com/office/word/2010/wordprocessingDrawing" xmlns:wp="http://schemas.openxmlformats.org/drawingml/2006/wordprocessingDrawing" xmlns:w10="urn:schemas-microsoft-com:office:word" xmlns:w="http://schemas.openxmlformats.org/wordprocessingml/2006/main" xmlns:w14="http://schemas.microsoft.com/office/word/2010/wordml" xmlns:w15="http://schemas.microsoft.com/office/word/2012/wordml" xmlns:w16cex="http://schemas.microsoft.com/office/word/2018/wordml/cex" xmlns:w16cid="http://schemas.microsoft.com/office/word/2016/wordml/cid" xmlns:w16="http://schemas.microsoft.com/office/word/2018/wordml" xmlns:w16sdtdh="http://schemas.microsoft.com/office/word/2020/wordml/sdtdatahash" xmlns:w16se="http://schemas.microsoft.com/office/word/2015/wordml/symex" xmlns:wpg="http://schemas.microsoft.com/office/word/2010/wordprocessingGroup" xmlns:wpi="http://schemas.microsoft.com/office/word/2010/wordprocessingInk" xmlns:wne="http://schemas.microsoft.com/office/word/2006/wordml" xmlns:wps="http://schemas.microsoft.com/office/word/2010/wordprocessingShape" mc:Ignorable="w14 w15 w16se w16cid w16 w16cex w16sdtdh wp14">
+<w:document xmlns:wpc="http://schemas.microsoft.com/office/word/2010/wordprocessingCanvas" xmlns:cx="http://schemas.microsoft.com/office/drawing/2014/chartex" xmlns:cx1="http://schemas.microsoft.com/office/drawing/2015/9/8/chartex" xmlns:cx2="http://schemas.microsoft.com/office/drawing/2015/10/21/chartex" xmlns:cx3="http://schemas.microsoft.com/office/drawing/2016/5/9/chartex" xmlns:cx4="http://schemas.microsoft.com/office/drawing/2016/5/10/chartex" xmlns:cx5="http://schemas.microsoft.com/office/drawing/2016/5/11/chartex" xmlns:cx6="http://schemas.microsoft.com/office/drawing/2016/5/12/chartex" xmlns:cx7="http://schemas.microsoft.com/office/drawing/2016/5/13/chartex" xmlns:cx8="http://schemas.microsoft.com/office/drawing/2016/5/14/chartex" xmlns:mc="http://schemas.openxmlformats.org/markup-compatibility/2006" xmlns:aink="http://schemas.microsoft.com/office/drawing/2016/ink" xmlns:am3d="http://schemas.microsoft.com/office/drawing/2017/model3d" xmlns:o="urn:schemas-microsoft-com:office:office" xmlns:oel="http://schemas.microsoft.com/office/2019/extlst" xmlns:r="http://schemas.openxmlformats.org/officeDocument/2006/relationships" xmlns:m="http://schemas.openxmlformats.org/officeDocument/2006/math" xmlns:v="urn:schemas-microsoft-com:vml" xmlns:wp14="http://schemas.microsoft.com/office/word/2010/wordprocessingDrawing" xmlns:wp="http://schemas.openxmlformats.org/drawingml/2006/wordprocessingDrawing" xmlns:w10="urn:schemas-microsoft-com:office:word" xmlns:w="http://schemas.openxmlformats.org/wordprocessingml/2006/main" xmlns:w14="http://schemas.microsoft.com/office/word/2010/wordml" xmlns:w15="http://schemas.microsoft.com/office/word/2012/wordml" xmlns:w16cex="http://schemas.microsoft.com/office/word/2018/wordml/cex" xmlns:w16cid="http://schemas.microsoft.com/office/word/2016/wordml/cid" xmlns:w16="http://schemas.microsoft.com/office/word/2018/wordml" xmlns:w16du="http://schemas.microsoft.com/office/word/2023/wordml/word16du" xmlns:w16sdtdh="http://schemas.microsoft.com/office/word/2020/wordml/sdtdatahash" xmlns:w16se="http://schemas.microsoft.com/office/word/2015/wordml/symex" xmlns:wpg="http://schemas.microsoft.com/office/word/2010/wordprocessingGroup" xmlns:wpi="http://schemas.microsoft.com/office/word/2010/wordprocessingInk" xmlns:wne="http://schemas.microsoft.com/office/word/2006/wordml" xmlns:wps="http://schemas.microsoft.com/office/word/2010/wordprocessingShape" mc:Ignorable="w14 w15 w16se w16cid w16 w16cex w16sdtdh w16du wp14">
   <w:body>
     <w:p>
       <w:pPr>
@@ -736,7 +736,23 @@
           <w:sz w:val="24"/>
           <w:szCs w:val="24"/>
         </w:rPr>
-        <w:t xml:space="preserve"> hasonlóan), </w:t>
+        <w:t xml:space="preserve"> hasonlóan)</w:t>
+      </w:r>
+      <w:r>
+        <w:rPr>
+          <w:rFonts w:ascii="Times New Roman" w:hAnsi="Times New Roman" w:cs="Times New Roman"/>
+          <w:sz w:val="24"/>
+          <w:szCs w:val="24"/>
+        </w:rPr>
+        <w:t xml:space="preserve"> megküzdeni</w:t>
+      </w:r>
+      <w:r>
+        <w:rPr>
+          <w:rFonts w:ascii="Times New Roman" w:hAnsi="Times New Roman" w:cs="Times New Roman"/>
+          <w:sz w:val="24"/>
+          <w:szCs w:val="24"/>
+        </w:rPr>
+        <w:t>.</w:t>
       </w:r>
     </w:p>
     <w:p>
@@ -757,16 +773,7 @@
           <w:sz w:val="24"/>
           <w:szCs w:val="24"/>
         </w:rPr>
-        <w:t>a harc végén jutalmak(tárgy/pénz</w:t>
-      </w:r>
-      <w:proofErr w:type="gramStart"/>
-      <w:r>
-        <w:rPr>
-          <w:rFonts w:ascii="Times New Roman" w:hAnsi="Times New Roman" w:cs="Times New Roman"/>
-          <w:sz w:val="24"/>
-          <w:szCs w:val="24"/>
-        </w:rPr>
-        <w:t xml:space="preserve">), </w:t>
+        <w:t>a harc végén jutalmak(tárgy/pénz),</w:t>
       </w:r>
       <w:r>
         <w:rPr>
@@ -782,16 +789,125 @@
           <w:sz w:val="24"/>
           <w:szCs w:val="24"/>
         </w:rPr>
-        <w:t>melyet</w:t>
-      </w:r>
-      <w:proofErr w:type="gramEnd"/>
-      <w:r>
-        <w:rPr>
-          <w:rFonts w:ascii="Times New Roman" w:hAnsi="Times New Roman" w:cs="Times New Roman"/>
-          <w:sz w:val="24"/>
-          <w:szCs w:val="24"/>
-        </w:rPr>
-        <w:t xml:space="preserve"> megadott helyen elkölthet/eladhat/fejleszthet.</w:t>
+        <w:t>melyet megadott helyen elkölthet/eladhat/fejleszthet.</w:t>
+      </w:r>
+    </w:p>
+    <w:p>
+      <w:pPr>
+        <w:numPr>
+          <w:ilvl w:val="2"/>
+          <w:numId w:val="2"/>
+        </w:numPr>
+        <w:rPr>
+          <w:rFonts w:ascii="Times New Roman" w:hAnsi="Times New Roman" w:cs="Times New Roman"/>
+          <w:sz w:val="24"/>
+          <w:szCs w:val="24"/>
+        </w:rPr>
+      </w:pPr>
+      <w:r>
+        <w:rPr>
+          <w:rFonts w:ascii="Times New Roman" w:hAnsi="Times New Roman" w:cs="Times New Roman"/>
+          <w:sz w:val="24"/>
+          <w:szCs w:val="24"/>
+        </w:rPr>
+        <w:t>0-10 arany (fizetőeszköz)</w:t>
+      </w:r>
+    </w:p>
+    <w:p>
+      <w:pPr>
+        <w:numPr>
+          <w:ilvl w:val="2"/>
+          <w:numId w:val="2"/>
+        </w:numPr>
+        <w:rPr>
+          <w:rFonts w:ascii="Times New Roman" w:hAnsi="Times New Roman" w:cs="Times New Roman"/>
+          <w:sz w:val="24"/>
+          <w:szCs w:val="24"/>
+        </w:rPr>
+      </w:pPr>
+      <w:r>
+        <w:rPr>
+          <w:rFonts w:ascii="Times New Roman" w:hAnsi="Times New Roman" w:cs="Times New Roman"/>
+          <w:sz w:val="24"/>
+          <w:szCs w:val="24"/>
+        </w:rPr>
+        <w:t>0-2 egyszer használatos tárgy (pl.: gyógyulás itala)</w:t>
+      </w:r>
+    </w:p>
+    <w:p>
+      <w:pPr>
+        <w:numPr>
+          <w:ilvl w:val="2"/>
+          <w:numId w:val="2"/>
+        </w:numPr>
+        <w:rPr>
+          <w:rFonts w:ascii="Times New Roman" w:hAnsi="Times New Roman" w:cs="Times New Roman"/>
+          <w:sz w:val="24"/>
+          <w:szCs w:val="24"/>
+        </w:rPr>
+      </w:pPr>
+      <w:r>
+        <w:rPr>
+          <w:rFonts w:ascii="Times New Roman" w:hAnsi="Times New Roman" w:cs="Times New Roman"/>
+          <w:sz w:val="24"/>
+          <w:szCs w:val="24"/>
+        </w:rPr>
+        <w:t xml:space="preserve">5% új fegyver (gyorsabb </w:t>
+      </w:r>
+      <w:proofErr w:type="spellStart"/>
+      <w:r>
+        <w:rPr>
+          <w:rFonts w:ascii="Times New Roman" w:hAnsi="Times New Roman" w:cs="Times New Roman"/>
+          <w:sz w:val="24"/>
+          <w:szCs w:val="24"/>
+        </w:rPr>
+        <w:t>előreképés</w:t>
+      </w:r>
+      <w:proofErr w:type="spellEnd"/>
+      <w:r>
+        <w:rPr>
+          <w:rFonts w:ascii="Times New Roman" w:hAnsi="Times New Roman" w:cs="Times New Roman"/>
+          <w:sz w:val="24"/>
+          <w:szCs w:val="24"/>
+        </w:rPr>
+        <w:t>, boltban megvehető fegyvereket dobhat)</w:t>
+      </w:r>
+    </w:p>
+    <w:p>
+      <w:pPr>
+        <w:numPr>
+          <w:ilvl w:val="2"/>
+          <w:numId w:val="2"/>
+        </w:numPr>
+        <w:rPr>
+          <w:rFonts w:ascii="Times New Roman" w:hAnsi="Times New Roman" w:cs="Times New Roman"/>
+          <w:sz w:val="24"/>
+          <w:szCs w:val="24"/>
+        </w:rPr>
+      </w:pPr>
+      <w:r>
+        <w:rPr>
+          <w:rFonts w:ascii="Times New Roman" w:hAnsi="Times New Roman" w:cs="Times New Roman"/>
+          <w:sz w:val="24"/>
+          <w:szCs w:val="24"/>
+        </w:rPr>
+        <w:t>1% Segítő állat (karaktert különböző extr</w:t>
+      </w:r>
+      <w:r>
+        <w:rPr>
+          <w:rFonts w:ascii="Times New Roman" w:hAnsi="Times New Roman" w:cs="Times New Roman"/>
+          <w:sz w:val="24"/>
+          <w:szCs w:val="24"/>
+        </w:rPr>
+        <w:t>ákkal látja el pl.: extra életerő, sebzés</w:t>
+      </w:r>
+      <w:r>
+        <w:rPr>
+          <w:rFonts w:ascii="Times New Roman" w:hAnsi="Times New Roman" w:cs="Times New Roman"/>
+          <w:sz w:val="24"/>
+          <w:szCs w:val="24"/>
+        </w:rPr>
+        <w:t>)</w:t>
       </w:r>
     </w:p>
     <w:p>
@@ -814,8 +930,9 @@
           <w:szCs w:val="24"/>
           <w:lang w:val="en-US"/>
         </w:rPr>
+        <w:lastRenderedPageBreak/>
         <w:drawing>
-          <wp:anchor distT="0" distB="0" distL="114300" distR="114300" simplePos="0" relativeHeight="251658240" behindDoc="0" locked="0" layoutInCell="1" allowOverlap="1" wp14:anchorId="23B28605" wp14:editId="29A7FFF1">
+          <wp:anchor distT="0" distB="0" distL="114300" distR="114300" simplePos="0" relativeHeight="251658240" behindDoc="0" locked="0" layoutInCell="1" allowOverlap="1" wp14:anchorId="23B28605" wp14:editId="5C37CF20">
             <wp:simplePos x="0" y="0"/>
             <wp:positionH relativeFrom="column">
               <wp:posOffset>807395</wp:posOffset>
@@ -993,6 +1110,35 @@
       <w:pPr>
         <w:rPr>
           <w:rFonts w:ascii="Times New Roman" w:hAnsi="Times New Roman" w:cs="Times New Roman"/>
+          <w:sz w:val="24"/>
+          <w:szCs w:val="24"/>
+          <w:lang w:val="en-US"/>
+        </w:rPr>
+      </w:pPr>
+      <w:r>
+        <w:rPr>
+          <w:rFonts w:ascii="Times New Roman" w:hAnsi="Times New Roman" w:cs="Times New Roman"/>
+          <w:sz w:val="24"/>
+          <w:szCs w:val="24"/>
+          <w:lang w:val="en-US"/>
+        </w:rPr>
+        <w:br w:type="page"/>
+      </w:r>
+    </w:p>
+    <w:p>
+      <w:pPr>
+        <w:rPr>
+          <w:rFonts w:ascii="Times New Roman" w:hAnsi="Times New Roman" w:cs="Times New Roman"/>
+          <w:sz w:val="24"/>
+          <w:szCs w:val="24"/>
+          <w:lang w:val="en-US"/>
+        </w:rPr>
+      </w:pPr>
+    </w:p>
+    <w:p>
+      <w:pPr>
+        <w:rPr>
+          <w:rFonts w:ascii="Times New Roman" w:hAnsi="Times New Roman" w:cs="Times New Roman"/>
           <w:b/>
           <w:bCs/>
           <w:sz w:val="24"/>
@@ -1009,17 +1155,25 @@
           <w:szCs w:val="24"/>
         </w:rPr>
         <w:drawing>
-          <wp:anchor distT="0" distB="0" distL="114300" distR="114300" simplePos="0" relativeHeight="251659264" behindDoc="0" locked="0" layoutInCell="1" allowOverlap="1" wp14:anchorId="19997162" wp14:editId="49B2A3D3">
+          <wp:anchor distT="0" distB="0" distL="114300" distR="114300" simplePos="0" relativeHeight="251659264" behindDoc="1" locked="0" layoutInCell="1" allowOverlap="1" wp14:anchorId="19997162" wp14:editId="58C1E275">
             <wp:simplePos x="0" y="0"/>
-            <wp:positionH relativeFrom="column">
-              <wp:posOffset>-69215</wp:posOffset>
+            <wp:positionH relativeFrom="margin">
+              <wp:posOffset>3362325</wp:posOffset>
             </wp:positionH>
             <wp:positionV relativeFrom="paragraph">
-              <wp:posOffset>379095</wp:posOffset>
+              <wp:posOffset>14605</wp:posOffset>
             </wp:positionV>
-            <wp:extent cx="2207895" cy="2719705"/>
-            <wp:effectExtent l="0" t="0" r="1905" b="4445"/>
-            <wp:wrapTopAndBottom/>
+            <wp:extent cx="3019425" cy="3719195"/>
+            <wp:effectExtent l="0" t="0" r="9525" b="0"/>
+            <wp:wrapTight wrapText="bothSides">
+              <wp:wrapPolygon edited="0">
+                <wp:start x="0" y="0"/>
+                <wp:lineTo x="0" y="21464"/>
+                <wp:lineTo x="21532" y="21464"/>
+                <wp:lineTo x="21532" y="0"/>
+                <wp:lineTo x="0" y="0"/>
+              </wp:wrapPolygon>
+            </wp:wrapTight>
             <wp:docPr id="3" name="Kép 3" descr="A képen szöveg, képernyőkép, szoftver látható&#10;&#10;Automatikusan generált leírás"/>
             <wp:cNvGraphicFramePr>
               <a:graphicFrameLocks xmlns:a="http://schemas.openxmlformats.org/drawingml/2006/main" noChangeAspect="1"/>
@@ -1046,7 +1200,7 @@
                   <pic:spPr>
                     <a:xfrm>
                       <a:off x="0" y="0"/>
-                      <a:ext cx="2207895" cy="2719705"/>
+                      <a:ext cx="3019425" cy="3719195"/>
                     </a:xfrm>
                     <a:prstGeom prst="rect">
                       <a:avLst/>
@@ -1139,7 +1293,7 @@
         <w:spacing w:after="0" w:line="285" w:lineRule="atLeast"/>
         <w:rPr>
           <w:rFonts w:ascii="Times New Roman" w:eastAsia="Times New Roman" w:hAnsi="Times New Roman" w:cs="Times New Roman"/>
-          <w:color w:val="CCCCCC"/>
+          <w:color w:val="6A9955"/>
           <w:sz w:val="24"/>
           <w:szCs w:val="24"/>
           <w:lang w:eastAsia="hu-HU"/>
@@ -1260,69 +1414,19 @@
     </w:p>
     <w:p>
       <w:pPr>
-        <w:rPr>
-          <w:rFonts w:ascii="Times New Roman" w:hAnsi="Times New Roman" w:cs="Times New Roman"/>
-          <w:sz w:val="24"/>
-          <w:szCs w:val="24"/>
-        </w:rPr>
-      </w:pPr>
-    </w:p>
-    <w:p>
-      <w:pPr>
-        <w:rPr>
-          <w:rFonts w:ascii="Times New Roman" w:hAnsi="Times New Roman" w:cs="Times New Roman"/>
-          <w:sz w:val="24"/>
-          <w:szCs w:val="24"/>
-        </w:rPr>
-      </w:pPr>
-    </w:p>
-    <w:p>
-      <w:pPr>
-        <w:rPr>
-          <w:rFonts w:ascii="Times New Roman" w:hAnsi="Times New Roman" w:cs="Times New Roman"/>
-          <w:sz w:val="24"/>
-          <w:szCs w:val="24"/>
-        </w:rPr>
-      </w:pPr>
-    </w:p>
-    <w:p>
-      <w:pPr>
-        <w:rPr>
-          <w:rFonts w:ascii="Times New Roman" w:hAnsi="Times New Roman" w:cs="Times New Roman"/>
-          <w:sz w:val="24"/>
-          <w:szCs w:val="24"/>
-        </w:rPr>
-      </w:pPr>
-    </w:p>
-    <w:p>
-      <w:pPr>
-        <w:rPr>
-          <w:rFonts w:ascii="Times New Roman" w:hAnsi="Times New Roman" w:cs="Times New Roman"/>
-          <w:sz w:val="24"/>
-          <w:szCs w:val="24"/>
-        </w:rPr>
-      </w:pPr>
-    </w:p>
-    <w:p>
-      <w:pPr>
-        <w:rPr>
-          <w:rFonts w:ascii="Times New Roman" w:hAnsi="Times New Roman" w:cs="Times New Roman"/>
-          <w:sz w:val="24"/>
-          <w:szCs w:val="24"/>
-        </w:rPr>
-      </w:pPr>
-    </w:p>
-    <w:p>
-      <w:pPr>
-        <w:rPr>
-          <w:rFonts w:ascii="Times New Roman" w:hAnsi="Times New Roman" w:cs="Times New Roman"/>
-          <w:sz w:val="24"/>
-          <w:szCs w:val="24"/>
-        </w:rPr>
-      </w:pPr>
-    </w:p>
-    <w:p>
-      <w:pPr>
+        <w:spacing w:after="0" w:line="285" w:lineRule="atLeast"/>
+        <w:rPr>
+          <w:rFonts w:ascii="Times New Roman" w:eastAsia="Times New Roman" w:hAnsi="Times New Roman" w:cs="Times New Roman"/>
+          <w:color w:val="6A9955"/>
+          <w:sz w:val="24"/>
+          <w:szCs w:val="24"/>
+          <w:lang w:eastAsia="hu-HU"/>
+        </w:rPr>
+      </w:pPr>
+    </w:p>
+    <w:p>
+      <w:pPr>
+        <w:spacing w:after="0" w:line="285" w:lineRule="atLeast"/>
         <w:rPr>
           <w:rFonts w:ascii="Times New Roman" w:hAnsi="Times New Roman" w:cs="Times New Roman"/>
           <w:b/>
@@ -4373,7 +4477,7 @@
           <w:szCs w:val="24"/>
           <w:lang w:eastAsia="hu-HU"/>
         </w:rPr>
-        <w:t xml:space="preserve">    </w:t>
+        <w:t>}</w:t>
       </w:r>
     </w:p>
     <w:p>
@@ -4387,16 +4491,6 @@
           <w:lang w:eastAsia="hu-HU"/>
         </w:rPr>
       </w:pPr>
-      <w:r>
-        <w:rPr>
-          <w:rFonts w:ascii="Times New Roman" w:eastAsia="Times New Roman" w:hAnsi="Times New Roman" w:cs="Times New Roman"/>
-          <w:color w:val="CCCCCC"/>
-          <w:sz w:val="24"/>
-          <w:szCs w:val="24"/>
-          <w:lang w:eastAsia="hu-HU"/>
-        </w:rPr>
-        <w:t>}</w:t>
-      </w:r>
     </w:p>
     <w:p>
       <w:pPr>
@@ -4406,21 +4500,9 @@
           <w:bCs/>
           <w:sz w:val="24"/>
           <w:szCs w:val="24"/>
-          <w:u w:val="single"/>
-        </w:rPr>
-      </w:pPr>
-    </w:p>
-    <w:p>
-      <w:pPr>
-        <w:rPr>
-          <w:rFonts w:ascii="Times New Roman" w:hAnsi="Times New Roman" w:cs="Times New Roman"/>
-          <w:sz w:val="24"/>
-          <w:szCs w:val="24"/>
-        </w:rPr>
-      </w:pPr>
-    </w:p>
-    <w:p>
-      <w:pPr>
+        </w:rPr>
+      </w:pPr>
+      <w:r>
         <w:rPr>
           <w:rFonts w:ascii="Times New Roman" w:hAnsi="Times New Roman" w:cs="Times New Roman"/>
           <w:b/>
@@ -4428,16 +4510,6 @@
           <w:sz w:val="24"/>
           <w:szCs w:val="24"/>
         </w:rPr>
-      </w:pPr>
-      <w:r>
-        <w:rPr>
-          <w:rFonts w:ascii="Times New Roman" w:hAnsi="Times New Roman" w:cs="Times New Roman"/>
-          <w:b/>
-          <w:bCs/>
-          <w:sz w:val="24"/>
-          <w:szCs w:val="24"/>
-        </w:rPr>
-        <w:lastRenderedPageBreak/>
         <w:t>J</w:t>
       </w:r>
       <w:r>
@@ -4564,7 +4636,7 @@
           <w:szCs w:val="24"/>
         </w:rPr>
         <w:drawing>
-          <wp:anchor distT="0" distB="0" distL="114300" distR="114300" simplePos="0" relativeHeight="251663360" behindDoc="0" locked="0" layoutInCell="1" allowOverlap="1" wp14:anchorId="740DE7C9" wp14:editId="26C96236">
+          <wp:anchor distT="0" distB="0" distL="114300" distR="114300" simplePos="0" relativeHeight="251663360" behindDoc="0" locked="0" layoutInCell="1" allowOverlap="1" wp14:anchorId="740DE7C9" wp14:editId="49E8247E">
             <wp:simplePos x="0" y="0"/>
             <wp:positionH relativeFrom="column">
               <wp:posOffset>4174284</wp:posOffset>
@@ -4668,13 +4740,17 @@
         </w:numPr>
         <w:rPr>
           <w:rFonts w:ascii="Times New Roman" w:hAnsi="Times New Roman" w:cs="Times New Roman"/>
-          <w:sz w:val="24"/>
-          <w:szCs w:val="24"/>
-        </w:rPr>
-      </w:pPr>
-      <w:r>
-        <w:rPr>
-          <w:rFonts w:ascii="Times New Roman" w:hAnsi="Times New Roman" w:cs="Times New Roman"/>
+          <w:b/>
+          <w:bCs/>
+          <w:sz w:val="24"/>
+          <w:szCs w:val="24"/>
+        </w:rPr>
+      </w:pPr>
+      <w:r>
+        <w:rPr>
+          <w:rFonts w:ascii="Times New Roman" w:hAnsi="Times New Roman" w:cs="Times New Roman"/>
+          <w:b/>
+          <w:bCs/>
           <w:sz w:val="24"/>
           <w:szCs w:val="24"/>
         </w:rPr>
@@ -4699,16 +4775,315 @@
           <w:sz w:val="24"/>
           <w:szCs w:val="24"/>
         </w:rPr>
-        <w:t>Egyszerű, átlagos fegyverek</w:t>
-      </w:r>
-      <w:r>
-        <w:rPr>
-          <w:rFonts w:ascii="Times New Roman" w:hAnsi="Times New Roman" w:cs="Times New Roman"/>
-          <w:sz w:val="24"/>
-          <w:szCs w:val="24"/>
-        </w:rPr>
-        <w:t>, melyeket fejleszthetünk a boltban</w:t>
-      </w:r>
+        <w:t>Egyszer használatos tárgyak:</w:t>
+      </w:r>
+    </w:p>
+    <w:tbl>
+      <w:tblPr>
+        <w:tblStyle w:val="Rcsostblzat"/>
+        <w:tblW w:w="9072" w:type="dxa"/>
+        <w:tblInd w:w="562" w:type="dxa"/>
+        <w:tblLook w:val="04A0" w:firstRow="1" w:lastRow="0" w:firstColumn="1" w:lastColumn="0" w:noHBand="0" w:noVBand="1"/>
+      </w:tblPr>
+      <w:tblGrid>
+        <w:gridCol w:w="2268"/>
+        <w:gridCol w:w="3616"/>
+        <w:gridCol w:w="3188"/>
+      </w:tblGrid>
+      <w:tr>
+        <w:tc>
+          <w:tcPr>
+            <w:tcW w:w="2268" w:type="dxa"/>
+          </w:tcPr>
+          <w:p>
+            <w:pPr>
+              <w:rPr>
+                <w:rFonts w:ascii="Times New Roman" w:hAnsi="Times New Roman" w:cs="Times New Roman"/>
+                <w:b/>
+                <w:bCs/>
+                <w:sz w:val="24"/>
+                <w:szCs w:val="24"/>
+              </w:rPr>
+            </w:pPr>
+            <w:r>
+              <w:rPr>
+                <w:rFonts w:ascii="Times New Roman" w:hAnsi="Times New Roman" w:cs="Times New Roman"/>
+                <w:b/>
+                <w:bCs/>
+                <w:sz w:val="24"/>
+                <w:szCs w:val="24"/>
+              </w:rPr>
+              <w:t>Neve</w:t>
+            </w:r>
+          </w:p>
+        </w:tc>
+        <w:tc>
+          <w:tcPr>
+            <w:tcW w:w="3616" w:type="dxa"/>
+          </w:tcPr>
+          <w:p>
+            <w:pPr>
+              <w:rPr>
+                <w:rFonts w:ascii="Times New Roman" w:hAnsi="Times New Roman" w:cs="Times New Roman"/>
+                <w:b/>
+                <w:bCs/>
+                <w:sz w:val="24"/>
+                <w:szCs w:val="24"/>
+              </w:rPr>
+            </w:pPr>
+            <w:r>
+              <w:rPr>
+                <w:rFonts w:ascii="Times New Roman" w:hAnsi="Times New Roman" w:cs="Times New Roman"/>
+                <w:b/>
+                <w:bCs/>
+                <w:sz w:val="24"/>
+                <w:szCs w:val="24"/>
+              </w:rPr>
+              <w:t>Mire jó?</w:t>
+            </w:r>
+          </w:p>
+        </w:tc>
+        <w:tc>
+          <w:tcPr>
+            <w:tcW w:w="3188" w:type="dxa"/>
+          </w:tcPr>
+          <w:p>
+            <w:pPr>
+              <w:rPr>
+                <w:rFonts w:ascii="Times New Roman" w:hAnsi="Times New Roman" w:cs="Times New Roman"/>
+                <w:b/>
+                <w:bCs/>
+                <w:sz w:val="24"/>
+                <w:szCs w:val="24"/>
+              </w:rPr>
+            </w:pPr>
+            <w:r>
+              <w:rPr>
+                <w:rFonts w:ascii="Times New Roman" w:hAnsi="Times New Roman" w:cs="Times New Roman"/>
+                <w:b/>
+                <w:bCs/>
+                <w:sz w:val="24"/>
+                <w:szCs w:val="24"/>
+              </w:rPr>
+              <w:t>Kiszerelés</w:t>
+            </w:r>
+          </w:p>
+        </w:tc>
+      </w:tr>
+      <w:tr>
+        <w:tc>
+          <w:tcPr>
+            <w:tcW w:w="2268" w:type="dxa"/>
+          </w:tcPr>
+          <w:p>
+            <w:pPr>
+              <w:rPr>
+                <w:rFonts w:ascii="Times New Roman" w:hAnsi="Times New Roman" w:cs="Times New Roman"/>
+                <w:sz w:val="24"/>
+                <w:szCs w:val="24"/>
+              </w:rPr>
+            </w:pPr>
+            <w:r>
+              <w:rPr>
+                <w:rFonts w:ascii="Times New Roman" w:hAnsi="Times New Roman" w:cs="Times New Roman"/>
+                <w:sz w:val="24"/>
+                <w:szCs w:val="24"/>
+              </w:rPr>
+              <w:t>Gyógyítás itala</w:t>
+            </w:r>
+          </w:p>
+        </w:tc>
+        <w:tc>
+          <w:tcPr>
+            <w:tcW w:w="3616" w:type="dxa"/>
+          </w:tcPr>
+          <w:p>
+            <w:pPr>
+              <w:rPr>
+                <w:rFonts w:ascii="Times New Roman" w:hAnsi="Times New Roman" w:cs="Times New Roman"/>
+                <w:sz w:val="24"/>
+                <w:szCs w:val="24"/>
+              </w:rPr>
+            </w:pPr>
+            <w:r>
+              <w:rPr>
+                <w:rFonts w:ascii="Times New Roman" w:hAnsi="Times New Roman" w:cs="Times New Roman"/>
+                <w:sz w:val="24"/>
+                <w:szCs w:val="24"/>
+              </w:rPr>
+              <w:t>Gyógyítja a karaktert csata közben.</w:t>
+            </w:r>
+          </w:p>
+        </w:tc>
+        <w:tc>
+          <w:tcPr>
+            <w:tcW w:w="3188" w:type="dxa"/>
+          </w:tcPr>
+          <w:p>
+            <w:pPr>
+              <w:rPr>
+                <w:rFonts w:ascii="Times New Roman" w:hAnsi="Times New Roman" w:cs="Times New Roman"/>
+                <w:sz w:val="24"/>
+                <w:szCs w:val="24"/>
+              </w:rPr>
+            </w:pPr>
+            <w:r>
+              <w:rPr>
+                <w:rFonts w:ascii="Times New Roman" w:hAnsi="Times New Roman" w:cs="Times New Roman"/>
+                <w:sz w:val="24"/>
+                <w:szCs w:val="24"/>
+              </w:rPr>
+              <w:t xml:space="preserve">+10%, +25%, +50%, +100% </w:t>
+            </w:r>
+          </w:p>
+        </w:tc>
+      </w:tr>
+      <w:tr>
+        <w:tc>
+          <w:tcPr>
+            <w:tcW w:w="2268" w:type="dxa"/>
+          </w:tcPr>
+          <w:p>
+            <w:pPr>
+              <w:rPr>
+                <w:rFonts w:ascii="Times New Roman" w:hAnsi="Times New Roman" w:cs="Times New Roman"/>
+                <w:sz w:val="24"/>
+                <w:szCs w:val="24"/>
+              </w:rPr>
+            </w:pPr>
+            <w:r>
+              <w:rPr>
+                <w:rFonts w:ascii="Times New Roman" w:hAnsi="Times New Roman" w:cs="Times New Roman"/>
+                <w:sz w:val="24"/>
+                <w:szCs w:val="24"/>
+              </w:rPr>
+              <w:t>Energiaital</w:t>
+            </w:r>
+          </w:p>
+        </w:tc>
+        <w:tc>
+          <w:tcPr>
+            <w:tcW w:w="3616" w:type="dxa"/>
+          </w:tcPr>
+          <w:p>
+            <w:pPr>
+              <w:rPr>
+                <w:rFonts w:ascii="Times New Roman" w:hAnsi="Times New Roman" w:cs="Times New Roman"/>
+                <w:sz w:val="24"/>
+                <w:szCs w:val="24"/>
+              </w:rPr>
+            </w:pPr>
+            <w:r>
+              <w:rPr>
+                <w:rFonts w:ascii="Times New Roman" w:hAnsi="Times New Roman" w:cs="Times New Roman"/>
+                <w:sz w:val="24"/>
+                <w:szCs w:val="24"/>
+              </w:rPr>
+              <w:t>Energiát ad karakterünknek, ha elfáradna harc közben.</w:t>
+            </w:r>
+          </w:p>
+        </w:tc>
+        <w:tc>
+          <w:tcPr>
+            <w:tcW w:w="3188" w:type="dxa"/>
+          </w:tcPr>
+          <w:p>
+            <w:pPr>
+              <w:rPr>
+                <w:rFonts w:ascii="Times New Roman" w:hAnsi="Times New Roman" w:cs="Times New Roman"/>
+                <w:sz w:val="24"/>
+                <w:szCs w:val="24"/>
+              </w:rPr>
+            </w:pPr>
+            <w:r>
+              <w:rPr>
+                <w:rFonts w:ascii="Times New Roman" w:hAnsi="Times New Roman" w:cs="Times New Roman"/>
+                <w:sz w:val="24"/>
+                <w:szCs w:val="24"/>
+              </w:rPr>
+              <w:t>+50%</w:t>
+            </w:r>
+          </w:p>
+        </w:tc>
+      </w:tr>
+      <w:tr>
+        <w:tc>
+          <w:tcPr>
+            <w:tcW w:w="2268" w:type="dxa"/>
+          </w:tcPr>
+          <w:p>
+            <w:pPr>
+              <w:rPr>
+                <w:rFonts w:ascii="Times New Roman" w:hAnsi="Times New Roman" w:cs="Times New Roman"/>
+                <w:sz w:val="24"/>
+                <w:szCs w:val="24"/>
+              </w:rPr>
+            </w:pPr>
+            <w:r>
+              <w:rPr>
+                <w:rFonts w:ascii="Times New Roman" w:hAnsi="Times New Roman" w:cs="Times New Roman"/>
+                <w:sz w:val="24"/>
+                <w:szCs w:val="24"/>
+              </w:rPr>
+              <w:t>Ellenállás itala</w:t>
+            </w:r>
+          </w:p>
+        </w:tc>
+        <w:tc>
+          <w:tcPr>
+            <w:tcW w:w="3616" w:type="dxa"/>
+          </w:tcPr>
+          <w:p>
+            <w:pPr>
+              <w:rPr>
+                <w:rFonts w:ascii="Times New Roman" w:hAnsi="Times New Roman" w:cs="Times New Roman"/>
+                <w:sz w:val="24"/>
+                <w:szCs w:val="24"/>
+              </w:rPr>
+            </w:pPr>
+            <w:r>
+              <w:rPr>
+                <w:rFonts w:ascii="Times New Roman" w:hAnsi="Times New Roman" w:cs="Times New Roman"/>
+                <w:sz w:val="24"/>
+                <w:szCs w:val="24"/>
+              </w:rPr>
+              <w:t>Az ellenfél által okozott sebzés egy részét levédi.</w:t>
+            </w:r>
+          </w:p>
+        </w:tc>
+        <w:tc>
+          <w:tcPr>
+            <w:tcW w:w="3188" w:type="dxa"/>
+          </w:tcPr>
+          <w:p>
+            <w:pPr>
+              <w:rPr>
+                <w:rFonts w:ascii="Times New Roman" w:hAnsi="Times New Roman" w:cs="Times New Roman"/>
+                <w:sz w:val="24"/>
+                <w:szCs w:val="24"/>
+              </w:rPr>
+            </w:pPr>
+            <w:r>
+              <w:rPr>
+                <w:rFonts w:ascii="Times New Roman" w:hAnsi="Times New Roman" w:cs="Times New Roman"/>
+                <w:sz w:val="24"/>
+                <w:szCs w:val="24"/>
+              </w:rPr>
+              <w:t>10%</w:t>
+            </w:r>
+          </w:p>
+        </w:tc>
+      </w:tr>
+    </w:tbl>
+    <w:p>
+      <w:pPr>
+        <w:ind w:left="1440"/>
+        <w:rPr>
+          <w:rFonts w:ascii="Times New Roman" w:hAnsi="Times New Roman" w:cs="Times New Roman"/>
+          <w:sz w:val="24"/>
+          <w:szCs w:val="24"/>
+        </w:rPr>
+      </w:pPr>
     </w:p>
     <w:p>
       <w:pPr>
@@ -4729,8 +5104,1037 @@
           <w:sz w:val="24"/>
           <w:szCs w:val="24"/>
         </w:rPr>
-        <w:t>Pl.: Kard, íj, pisztoly, számszeríj, pisztoly, puska</w:t>
-      </w:r>
+        <w:t>Fegyverek:</w:t>
+      </w:r>
+    </w:p>
+    <w:tbl>
+      <w:tblPr>
+        <w:tblStyle w:val="Rcsostblzat"/>
+        <w:tblW w:w="11199" w:type="dxa"/>
+        <w:tblInd w:w="-998" w:type="dxa"/>
+        <w:tblLook w:val="04A0" w:firstRow="1" w:lastRow="0" w:firstColumn="1" w:lastColumn="0" w:noHBand="0" w:noVBand="1"/>
+      </w:tblPr>
+      <w:tblGrid>
+        <w:gridCol w:w="1702"/>
+        <w:gridCol w:w="4820"/>
+        <w:gridCol w:w="1984"/>
+        <w:gridCol w:w="2693"/>
+      </w:tblGrid>
+      <w:tr>
+        <w:tc>
+          <w:tcPr>
+            <w:tcW w:w="1702" w:type="dxa"/>
+          </w:tcPr>
+          <w:p>
+            <w:pPr>
+              <w:pStyle w:val="Listaszerbekezds"/>
+              <w:ind w:left="0"/>
+              <w:jc w:val="center"/>
+              <w:rPr>
+                <w:rFonts w:ascii="Times New Roman" w:hAnsi="Times New Roman" w:cs="Times New Roman"/>
+                <w:b/>
+                <w:bCs/>
+                <w:sz w:val="24"/>
+                <w:szCs w:val="24"/>
+              </w:rPr>
+            </w:pPr>
+            <w:r>
+              <w:rPr>
+                <w:rFonts w:ascii="Times New Roman" w:hAnsi="Times New Roman" w:cs="Times New Roman"/>
+                <w:b/>
+                <w:bCs/>
+                <w:sz w:val="24"/>
+                <w:szCs w:val="24"/>
+              </w:rPr>
+              <w:t>Fegyver neve</w:t>
+            </w:r>
+          </w:p>
+        </w:tc>
+        <w:tc>
+          <w:tcPr>
+            <w:tcW w:w="4820" w:type="dxa"/>
+          </w:tcPr>
+          <w:p>
+            <w:pPr>
+              <w:pStyle w:val="Listaszerbekezds"/>
+              <w:ind w:left="0"/>
+              <w:jc w:val="center"/>
+              <w:rPr>
+                <w:rFonts w:ascii="Times New Roman" w:hAnsi="Times New Roman" w:cs="Times New Roman"/>
+                <w:b/>
+                <w:bCs/>
+                <w:sz w:val="24"/>
+                <w:szCs w:val="24"/>
+              </w:rPr>
+            </w:pPr>
+            <w:r>
+              <w:rPr>
+                <w:rFonts w:ascii="Times New Roman" w:hAnsi="Times New Roman" w:cs="Times New Roman"/>
+                <w:b/>
+                <w:bCs/>
+                <w:sz w:val="24"/>
+                <w:szCs w:val="24"/>
+              </w:rPr>
+              <w:t>Gyorsaság/energia költség</w:t>
+            </w:r>
+          </w:p>
+        </w:tc>
+        <w:tc>
+          <w:tcPr>
+            <w:tcW w:w="1984" w:type="dxa"/>
+          </w:tcPr>
+          <w:p>
+            <w:pPr>
+              <w:pStyle w:val="Listaszerbekezds"/>
+              <w:ind w:left="0"/>
+              <w:jc w:val="center"/>
+              <w:rPr>
+                <w:rFonts w:ascii="Times New Roman" w:hAnsi="Times New Roman" w:cs="Times New Roman"/>
+                <w:b/>
+                <w:bCs/>
+                <w:sz w:val="24"/>
+                <w:szCs w:val="24"/>
+              </w:rPr>
+            </w:pPr>
+            <w:r>
+              <w:rPr>
+                <w:rFonts w:ascii="Times New Roman" w:hAnsi="Times New Roman" w:cs="Times New Roman"/>
+                <w:b/>
+                <w:bCs/>
+                <w:sz w:val="24"/>
+                <w:szCs w:val="24"/>
+              </w:rPr>
+              <w:t>Sebzés mértéke</w:t>
+            </w:r>
+          </w:p>
+        </w:tc>
+        <w:tc>
+          <w:tcPr>
+            <w:tcW w:w="2693" w:type="dxa"/>
+          </w:tcPr>
+          <w:p>
+            <w:pPr>
+              <w:pStyle w:val="Listaszerbekezds"/>
+              <w:ind w:left="0"/>
+              <w:jc w:val="center"/>
+              <w:rPr>
+                <w:rFonts w:ascii="Times New Roman" w:hAnsi="Times New Roman" w:cs="Times New Roman"/>
+                <w:b/>
+                <w:bCs/>
+                <w:sz w:val="24"/>
+                <w:szCs w:val="24"/>
+              </w:rPr>
+            </w:pPr>
+            <w:r>
+              <w:rPr>
+                <w:rFonts w:ascii="Times New Roman" w:hAnsi="Times New Roman" w:cs="Times New Roman"/>
+                <w:b/>
+                <w:bCs/>
+                <w:sz w:val="24"/>
+                <w:szCs w:val="24"/>
+              </w:rPr>
+              <w:t>Egyéb</w:t>
+            </w:r>
+          </w:p>
+        </w:tc>
+      </w:tr>
+      <w:tr>
+        <w:tc>
+          <w:tcPr>
+            <w:tcW w:w="1702" w:type="dxa"/>
+          </w:tcPr>
+          <w:p>
+            <w:pPr>
+              <w:pStyle w:val="Listaszerbekezds"/>
+              <w:ind w:left="0"/>
+              <w:jc w:val="center"/>
+              <w:rPr>
+                <w:rFonts w:ascii="Times New Roman" w:hAnsi="Times New Roman" w:cs="Times New Roman"/>
+                <w:sz w:val="24"/>
+                <w:szCs w:val="24"/>
+              </w:rPr>
+            </w:pPr>
+            <w:r>
+              <w:rPr>
+                <w:rFonts w:ascii="Times New Roman" w:hAnsi="Times New Roman" w:cs="Times New Roman"/>
+                <w:sz w:val="24"/>
+                <w:szCs w:val="24"/>
+              </w:rPr>
+              <w:t>Tőr</w:t>
+            </w:r>
+          </w:p>
+        </w:tc>
+        <w:tc>
+          <w:tcPr>
+            <w:tcW w:w="4820" w:type="dxa"/>
+          </w:tcPr>
+          <w:p>
+            <w:pPr>
+              <w:pStyle w:val="Listaszerbekezds"/>
+              <w:ind w:left="0"/>
+              <w:jc w:val="center"/>
+              <w:rPr>
+                <w:rFonts w:ascii="Times New Roman" w:hAnsi="Times New Roman" w:cs="Times New Roman"/>
+                <w:sz w:val="24"/>
+                <w:szCs w:val="24"/>
+              </w:rPr>
+            </w:pPr>
+            <w:r>
+              <w:rPr>
+                <w:rFonts w:ascii="Times New Roman" w:hAnsi="Times New Roman" w:cs="Times New Roman"/>
+                <w:sz w:val="24"/>
+                <w:szCs w:val="24"/>
+              </w:rPr>
+              <w:t>Gyors, kevés energiát igénylő fegyver</w:t>
+            </w:r>
+          </w:p>
+        </w:tc>
+        <w:tc>
+          <w:tcPr>
+            <w:tcW w:w="1984" w:type="dxa"/>
+          </w:tcPr>
+          <w:p>
+            <w:pPr>
+              <w:pStyle w:val="Listaszerbekezds"/>
+              <w:ind w:left="0"/>
+              <w:jc w:val="center"/>
+              <w:rPr>
+                <w:rFonts w:ascii="Times New Roman" w:hAnsi="Times New Roman" w:cs="Times New Roman"/>
+                <w:sz w:val="24"/>
+                <w:szCs w:val="24"/>
+              </w:rPr>
+            </w:pPr>
+            <w:r>
+              <w:rPr>
+                <w:rFonts w:ascii="Times New Roman" w:hAnsi="Times New Roman" w:cs="Times New Roman"/>
+                <w:sz w:val="24"/>
+                <w:szCs w:val="24"/>
+              </w:rPr>
+              <w:t>Alacsony sebzés</w:t>
+            </w:r>
+          </w:p>
+        </w:tc>
+        <w:tc>
+          <w:tcPr>
+            <w:tcW w:w="2693" w:type="dxa"/>
+          </w:tcPr>
+          <w:p>
+            <w:pPr>
+              <w:pStyle w:val="Listaszerbekezds"/>
+              <w:ind w:left="0"/>
+              <w:jc w:val="center"/>
+              <w:rPr>
+                <w:rFonts w:ascii="Times New Roman" w:hAnsi="Times New Roman" w:cs="Times New Roman"/>
+                <w:sz w:val="24"/>
+                <w:szCs w:val="24"/>
+              </w:rPr>
+            </w:pPr>
+            <w:r>
+              <w:rPr>
+                <w:rFonts w:ascii="Times New Roman" w:hAnsi="Times New Roman" w:cs="Times New Roman"/>
+                <w:sz w:val="24"/>
+                <w:szCs w:val="24"/>
+              </w:rPr>
+              <w:t>Kezdő fegyver</w:t>
+            </w:r>
+          </w:p>
+        </w:tc>
+      </w:tr>
+      <w:tr>
+        <w:tc>
+          <w:tcPr>
+            <w:tcW w:w="1702" w:type="dxa"/>
+          </w:tcPr>
+          <w:p>
+            <w:pPr>
+              <w:pStyle w:val="Listaszerbekezds"/>
+              <w:ind w:left="0"/>
+              <w:jc w:val="center"/>
+              <w:rPr>
+                <w:rFonts w:ascii="Times New Roman" w:hAnsi="Times New Roman" w:cs="Times New Roman"/>
+                <w:sz w:val="24"/>
+                <w:szCs w:val="24"/>
+              </w:rPr>
+            </w:pPr>
+            <w:r>
+              <w:rPr>
+                <w:rFonts w:ascii="Times New Roman" w:hAnsi="Times New Roman" w:cs="Times New Roman"/>
+                <w:sz w:val="24"/>
+                <w:szCs w:val="24"/>
+              </w:rPr>
+              <w:t>Kés</w:t>
+            </w:r>
+          </w:p>
+        </w:tc>
+        <w:tc>
+          <w:tcPr>
+            <w:tcW w:w="4820" w:type="dxa"/>
+          </w:tcPr>
+          <w:p>
+            <w:pPr>
+              <w:pStyle w:val="Listaszerbekezds"/>
+              <w:ind w:left="0"/>
+              <w:jc w:val="center"/>
+              <w:rPr>
+                <w:rFonts w:ascii="Times New Roman" w:hAnsi="Times New Roman" w:cs="Times New Roman"/>
+                <w:sz w:val="24"/>
+                <w:szCs w:val="24"/>
+              </w:rPr>
+            </w:pPr>
+            <w:r>
+              <w:rPr>
+                <w:rFonts w:ascii="Times New Roman" w:hAnsi="Times New Roman" w:cs="Times New Roman"/>
+                <w:sz w:val="24"/>
+                <w:szCs w:val="24"/>
+              </w:rPr>
+              <w:t xml:space="preserve">Gyors, </w:t>
+            </w:r>
+            <w:r>
+              <w:rPr>
+                <w:rFonts w:ascii="Times New Roman" w:hAnsi="Times New Roman" w:cs="Times New Roman"/>
+                <w:sz w:val="24"/>
+                <w:szCs w:val="24"/>
+              </w:rPr>
+              <w:t>kevés energiát igénylő</w:t>
+            </w:r>
+            <w:r>
+              <w:rPr>
+                <w:rFonts w:ascii="Times New Roman" w:hAnsi="Times New Roman" w:cs="Times New Roman"/>
+                <w:sz w:val="24"/>
+                <w:szCs w:val="24"/>
+              </w:rPr>
+              <w:t xml:space="preserve"> fegyver</w:t>
+            </w:r>
+          </w:p>
+        </w:tc>
+        <w:tc>
+          <w:tcPr>
+            <w:tcW w:w="1984" w:type="dxa"/>
+          </w:tcPr>
+          <w:p>
+            <w:pPr>
+              <w:pStyle w:val="Listaszerbekezds"/>
+              <w:ind w:left="0"/>
+              <w:jc w:val="center"/>
+              <w:rPr>
+                <w:rFonts w:ascii="Times New Roman" w:hAnsi="Times New Roman" w:cs="Times New Roman"/>
+                <w:sz w:val="24"/>
+                <w:szCs w:val="24"/>
+              </w:rPr>
+            </w:pPr>
+            <w:r>
+              <w:rPr>
+                <w:rFonts w:ascii="Times New Roman" w:hAnsi="Times New Roman" w:cs="Times New Roman"/>
+                <w:sz w:val="24"/>
+                <w:szCs w:val="24"/>
+              </w:rPr>
+              <w:t>Közepes sebzés</w:t>
+            </w:r>
+          </w:p>
+        </w:tc>
+        <w:tc>
+          <w:tcPr>
+            <w:tcW w:w="2693" w:type="dxa"/>
+            <w:vMerge w:val="restart"/>
+          </w:tcPr>
+          <w:p>
+            <w:pPr>
+              <w:pStyle w:val="Listaszerbekezds"/>
+              <w:ind w:left="0"/>
+              <w:jc w:val="center"/>
+              <w:rPr>
+                <w:rFonts w:ascii="Times New Roman" w:hAnsi="Times New Roman" w:cs="Times New Roman"/>
+                <w:sz w:val="24"/>
+                <w:szCs w:val="24"/>
+              </w:rPr>
+            </w:pPr>
+          </w:p>
+          <w:p>
+            <w:pPr>
+              <w:pStyle w:val="Listaszerbekezds"/>
+              <w:ind w:left="0"/>
+              <w:jc w:val="center"/>
+              <w:rPr>
+                <w:rFonts w:ascii="Times New Roman" w:hAnsi="Times New Roman" w:cs="Times New Roman"/>
+                <w:sz w:val="24"/>
+                <w:szCs w:val="24"/>
+              </w:rPr>
+            </w:pPr>
+            <w:r>
+              <w:rPr>
+                <w:rFonts w:ascii="Times New Roman" w:hAnsi="Times New Roman" w:cs="Times New Roman"/>
+                <w:sz w:val="24"/>
+                <w:szCs w:val="24"/>
+              </w:rPr>
+              <w:t>Boltban megvásárolható</w:t>
+            </w:r>
+          </w:p>
+        </w:tc>
+      </w:tr>
+      <w:tr>
+        <w:tc>
+          <w:tcPr>
+            <w:tcW w:w="1702" w:type="dxa"/>
+          </w:tcPr>
+          <w:p>
+            <w:pPr>
+              <w:pStyle w:val="Listaszerbekezds"/>
+              <w:ind w:left="0"/>
+              <w:jc w:val="center"/>
+              <w:rPr>
+                <w:rFonts w:ascii="Times New Roman" w:hAnsi="Times New Roman" w:cs="Times New Roman"/>
+                <w:sz w:val="24"/>
+                <w:szCs w:val="24"/>
+              </w:rPr>
+            </w:pPr>
+            <w:r>
+              <w:rPr>
+                <w:rFonts w:ascii="Times New Roman" w:hAnsi="Times New Roman" w:cs="Times New Roman"/>
+                <w:sz w:val="24"/>
+                <w:szCs w:val="24"/>
+              </w:rPr>
+              <w:t>Kard</w:t>
+            </w:r>
+          </w:p>
+        </w:tc>
+        <w:tc>
+          <w:tcPr>
+            <w:tcW w:w="4820" w:type="dxa"/>
+          </w:tcPr>
+          <w:p>
+            <w:pPr>
+              <w:pStyle w:val="Listaszerbekezds"/>
+              <w:ind w:left="0"/>
+              <w:jc w:val="center"/>
+              <w:rPr>
+                <w:rFonts w:ascii="Times New Roman" w:hAnsi="Times New Roman" w:cs="Times New Roman"/>
+                <w:sz w:val="24"/>
+                <w:szCs w:val="24"/>
+              </w:rPr>
+            </w:pPr>
+            <w:r>
+              <w:rPr>
+                <w:rFonts w:ascii="Times New Roman" w:hAnsi="Times New Roman" w:cs="Times New Roman"/>
+                <w:sz w:val="24"/>
+                <w:szCs w:val="24"/>
+              </w:rPr>
+              <w:t>Lassabb, több energiát igénylő fegyver</w:t>
+            </w:r>
+          </w:p>
+        </w:tc>
+        <w:tc>
+          <w:tcPr>
+            <w:tcW w:w="1984" w:type="dxa"/>
+          </w:tcPr>
+          <w:p>
+            <w:pPr>
+              <w:pStyle w:val="Listaszerbekezds"/>
+              <w:ind w:left="0"/>
+              <w:jc w:val="center"/>
+              <w:rPr>
+                <w:rFonts w:ascii="Times New Roman" w:hAnsi="Times New Roman" w:cs="Times New Roman"/>
+                <w:sz w:val="24"/>
+                <w:szCs w:val="24"/>
+              </w:rPr>
+            </w:pPr>
+            <w:r>
+              <w:rPr>
+                <w:rFonts w:ascii="Times New Roman" w:hAnsi="Times New Roman" w:cs="Times New Roman"/>
+                <w:sz w:val="24"/>
+                <w:szCs w:val="24"/>
+              </w:rPr>
+              <w:t>Magas sebzés</w:t>
+            </w:r>
+          </w:p>
+        </w:tc>
+        <w:tc>
+          <w:tcPr>
+            <w:tcW w:w="2693" w:type="dxa"/>
+            <w:vMerge/>
+          </w:tcPr>
+          <w:p>
+            <w:pPr>
+              <w:pStyle w:val="Listaszerbekezds"/>
+              <w:ind w:left="0"/>
+              <w:jc w:val="center"/>
+              <w:rPr>
+                <w:rFonts w:ascii="Times New Roman" w:hAnsi="Times New Roman" w:cs="Times New Roman"/>
+                <w:sz w:val="24"/>
+                <w:szCs w:val="24"/>
+              </w:rPr>
+            </w:pPr>
+          </w:p>
+        </w:tc>
+      </w:tr>
+      <w:tr>
+        <w:tc>
+          <w:tcPr>
+            <w:tcW w:w="1702" w:type="dxa"/>
+          </w:tcPr>
+          <w:p>
+            <w:pPr>
+              <w:pStyle w:val="Listaszerbekezds"/>
+              <w:ind w:left="0"/>
+              <w:jc w:val="center"/>
+              <w:rPr>
+                <w:rFonts w:ascii="Times New Roman" w:hAnsi="Times New Roman" w:cs="Times New Roman"/>
+                <w:sz w:val="24"/>
+                <w:szCs w:val="24"/>
+              </w:rPr>
+            </w:pPr>
+            <w:r>
+              <w:rPr>
+                <w:rFonts w:ascii="Times New Roman" w:hAnsi="Times New Roman" w:cs="Times New Roman"/>
+                <w:sz w:val="24"/>
+                <w:szCs w:val="24"/>
+              </w:rPr>
+              <w:t>Bárd</w:t>
+            </w:r>
+          </w:p>
+        </w:tc>
+        <w:tc>
+          <w:tcPr>
+            <w:tcW w:w="4820" w:type="dxa"/>
+          </w:tcPr>
+          <w:p>
+            <w:pPr>
+              <w:pStyle w:val="Listaszerbekezds"/>
+              <w:ind w:left="0"/>
+              <w:jc w:val="center"/>
+              <w:rPr>
+                <w:rFonts w:ascii="Times New Roman" w:hAnsi="Times New Roman" w:cs="Times New Roman"/>
+                <w:sz w:val="24"/>
+                <w:szCs w:val="24"/>
+              </w:rPr>
+            </w:pPr>
+            <w:r>
+              <w:rPr>
+                <w:rFonts w:ascii="Times New Roman" w:hAnsi="Times New Roman" w:cs="Times New Roman"/>
+                <w:sz w:val="24"/>
+                <w:szCs w:val="24"/>
+              </w:rPr>
+              <w:t>Rendkívül lassú, sok energiát igénylő fegyver</w:t>
+            </w:r>
+          </w:p>
+        </w:tc>
+        <w:tc>
+          <w:tcPr>
+            <w:tcW w:w="1984" w:type="dxa"/>
+          </w:tcPr>
+          <w:p>
+            <w:pPr>
+              <w:pStyle w:val="Listaszerbekezds"/>
+              <w:ind w:left="0"/>
+              <w:jc w:val="center"/>
+              <w:rPr>
+                <w:rFonts w:ascii="Times New Roman" w:hAnsi="Times New Roman" w:cs="Times New Roman"/>
+                <w:sz w:val="24"/>
+                <w:szCs w:val="24"/>
+              </w:rPr>
+            </w:pPr>
+            <w:r>
+              <w:rPr>
+                <w:rFonts w:ascii="Times New Roman" w:hAnsi="Times New Roman" w:cs="Times New Roman"/>
+                <w:sz w:val="24"/>
+                <w:szCs w:val="24"/>
+              </w:rPr>
+              <w:t>Rendkívüli sebzés (vérzés?)</w:t>
+            </w:r>
+          </w:p>
+        </w:tc>
+        <w:tc>
+          <w:tcPr>
+            <w:tcW w:w="2693" w:type="dxa"/>
+            <w:vMerge/>
+          </w:tcPr>
+          <w:p>
+            <w:pPr>
+              <w:pStyle w:val="Listaszerbekezds"/>
+              <w:ind w:left="0"/>
+              <w:jc w:val="center"/>
+              <w:rPr>
+                <w:rFonts w:ascii="Times New Roman" w:hAnsi="Times New Roman" w:cs="Times New Roman"/>
+                <w:sz w:val="24"/>
+                <w:szCs w:val="24"/>
+              </w:rPr>
+            </w:pPr>
+          </w:p>
+        </w:tc>
+      </w:tr>
+      <w:tr>
+        <w:tc>
+          <w:tcPr>
+            <w:tcW w:w="11199" w:type="dxa"/>
+            <w:gridSpan w:val="4"/>
+          </w:tcPr>
+          <w:p>
+            <w:pPr>
+              <w:pStyle w:val="Listaszerbekezds"/>
+              <w:ind w:left="0"/>
+              <w:jc w:val="center"/>
+              <w:rPr>
+                <w:rFonts w:ascii="Times New Roman" w:hAnsi="Times New Roman" w:cs="Times New Roman"/>
+                <w:sz w:val="24"/>
+                <w:szCs w:val="24"/>
+              </w:rPr>
+            </w:pPr>
+            <w:r>
+              <w:rPr>
+                <w:rFonts w:ascii="Times New Roman" w:hAnsi="Times New Roman" w:cs="Times New Roman"/>
+                <w:b/>
+                <w:bCs/>
+                <w:sz w:val="24"/>
+                <w:szCs w:val="24"/>
+              </w:rPr>
+              <w:t>Távolsági fegyverek</w:t>
+            </w:r>
+            <w:r>
+              <w:rPr>
+                <w:rFonts w:ascii="Times New Roman" w:hAnsi="Times New Roman" w:cs="Times New Roman"/>
+                <w:sz w:val="24"/>
+                <w:szCs w:val="24"/>
+              </w:rPr>
+              <w:br/>
+              <w:t>Fontos: Elengedhetetlen repülő ellenfelek ellen</w:t>
+            </w:r>
+          </w:p>
+        </w:tc>
+      </w:tr>
+      <w:tr>
+        <w:tc>
+          <w:tcPr>
+            <w:tcW w:w="1702" w:type="dxa"/>
+          </w:tcPr>
+          <w:p>
+            <w:pPr>
+              <w:pStyle w:val="Listaszerbekezds"/>
+              <w:ind w:left="0"/>
+              <w:jc w:val="center"/>
+              <w:rPr>
+                <w:rFonts w:ascii="Times New Roman" w:hAnsi="Times New Roman" w:cs="Times New Roman"/>
+                <w:sz w:val="24"/>
+                <w:szCs w:val="24"/>
+              </w:rPr>
+            </w:pPr>
+            <w:r>
+              <w:rPr>
+                <w:rFonts w:ascii="Times New Roman" w:hAnsi="Times New Roman" w:cs="Times New Roman"/>
+                <w:sz w:val="24"/>
+                <w:szCs w:val="24"/>
+              </w:rPr>
+              <w:t>Íj</w:t>
+            </w:r>
+          </w:p>
+        </w:tc>
+        <w:tc>
+          <w:tcPr>
+            <w:tcW w:w="4820" w:type="dxa"/>
+          </w:tcPr>
+          <w:p>
+            <w:pPr>
+              <w:pStyle w:val="Listaszerbekezds"/>
+              <w:ind w:left="0"/>
+              <w:jc w:val="center"/>
+              <w:rPr>
+                <w:rFonts w:ascii="Times New Roman" w:hAnsi="Times New Roman" w:cs="Times New Roman"/>
+                <w:sz w:val="24"/>
+                <w:szCs w:val="24"/>
+              </w:rPr>
+            </w:pPr>
+            <w:r>
+              <w:rPr>
+                <w:rFonts w:ascii="Times New Roman" w:hAnsi="Times New Roman" w:cs="Times New Roman"/>
+                <w:sz w:val="24"/>
+                <w:szCs w:val="24"/>
+              </w:rPr>
+              <w:t xml:space="preserve">Gyors, </w:t>
+            </w:r>
+            <w:r>
+              <w:rPr>
+                <w:rFonts w:ascii="Times New Roman" w:hAnsi="Times New Roman" w:cs="Times New Roman"/>
+                <w:sz w:val="24"/>
+                <w:szCs w:val="24"/>
+              </w:rPr>
+              <w:t>közepes</w:t>
+            </w:r>
+            <w:r>
+              <w:rPr>
+                <w:rFonts w:ascii="Times New Roman" w:hAnsi="Times New Roman" w:cs="Times New Roman"/>
+                <w:sz w:val="24"/>
+                <w:szCs w:val="24"/>
+              </w:rPr>
+              <w:t xml:space="preserve"> energiát igénylő fegyver</w:t>
+            </w:r>
+          </w:p>
+        </w:tc>
+        <w:tc>
+          <w:tcPr>
+            <w:tcW w:w="1984" w:type="dxa"/>
+          </w:tcPr>
+          <w:p>
+            <w:pPr>
+              <w:pStyle w:val="Listaszerbekezds"/>
+              <w:ind w:left="0"/>
+              <w:jc w:val="center"/>
+              <w:rPr>
+                <w:rFonts w:ascii="Times New Roman" w:hAnsi="Times New Roman" w:cs="Times New Roman"/>
+                <w:sz w:val="24"/>
+                <w:szCs w:val="24"/>
+              </w:rPr>
+            </w:pPr>
+            <w:r>
+              <w:rPr>
+                <w:rFonts w:ascii="Times New Roman" w:hAnsi="Times New Roman" w:cs="Times New Roman"/>
+                <w:sz w:val="24"/>
+                <w:szCs w:val="24"/>
+              </w:rPr>
+              <w:t>Alacsony sebzés</w:t>
+            </w:r>
+          </w:p>
+        </w:tc>
+        <w:tc>
+          <w:tcPr>
+            <w:tcW w:w="2693" w:type="dxa"/>
+            <w:vMerge w:val="restart"/>
+          </w:tcPr>
+          <w:p>
+            <w:pPr>
+              <w:pStyle w:val="Listaszerbekezds"/>
+              <w:ind w:left="0"/>
+              <w:jc w:val="center"/>
+              <w:rPr>
+                <w:rFonts w:ascii="Times New Roman" w:hAnsi="Times New Roman" w:cs="Times New Roman"/>
+                <w:sz w:val="24"/>
+                <w:szCs w:val="24"/>
+              </w:rPr>
+            </w:pPr>
+          </w:p>
+          <w:p>
+            <w:pPr>
+              <w:pStyle w:val="Listaszerbekezds"/>
+              <w:ind w:left="0"/>
+              <w:jc w:val="center"/>
+              <w:rPr>
+                <w:rFonts w:ascii="Times New Roman" w:hAnsi="Times New Roman" w:cs="Times New Roman"/>
+                <w:sz w:val="24"/>
+                <w:szCs w:val="24"/>
+              </w:rPr>
+            </w:pPr>
+            <w:r>
+              <w:rPr>
+                <w:rFonts w:ascii="Times New Roman" w:hAnsi="Times New Roman" w:cs="Times New Roman"/>
+                <w:sz w:val="24"/>
+                <w:szCs w:val="24"/>
+              </w:rPr>
+              <w:t>Boltban megvásárolható</w:t>
+            </w:r>
+          </w:p>
+        </w:tc>
+      </w:tr>
+      <w:tr>
+        <w:tc>
+          <w:tcPr>
+            <w:tcW w:w="1702" w:type="dxa"/>
+          </w:tcPr>
+          <w:p>
+            <w:pPr>
+              <w:pStyle w:val="Listaszerbekezds"/>
+              <w:ind w:left="0"/>
+              <w:jc w:val="center"/>
+              <w:rPr>
+                <w:rFonts w:ascii="Times New Roman" w:hAnsi="Times New Roman" w:cs="Times New Roman"/>
+                <w:sz w:val="24"/>
+                <w:szCs w:val="24"/>
+              </w:rPr>
+            </w:pPr>
+            <w:r>
+              <w:rPr>
+                <w:rFonts w:ascii="Times New Roman" w:hAnsi="Times New Roman" w:cs="Times New Roman"/>
+                <w:sz w:val="24"/>
+                <w:szCs w:val="24"/>
+              </w:rPr>
+              <w:t>Számszeríj</w:t>
+            </w:r>
+          </w:p>
+        </w:tc>
+        <w:tc>
+          <w:tcPr>
+            <w:tcW w:w="4820" w:type="dxa"/>
+          </w:tcPr>
+          <w:p>
+            <w:pPr>
+              <w:pStyle w:val="Listaszerbekezds"/>
+              <w:ind w:left="0"/>
+              <w:jc w:val="center"/>
+              <w:rPr>
+                <w:rFonts w:ascii="Times New Roman" w:hAnsi="Times New Roman" w:cs="Times New Roman"/>
+                <w:sz w:val="24"/>
+                <w:szCs w:val="24"/>
+              </w:rPr>
+            </w:pPr>
+            <w:r>
+              <w:rPr>
+                <w:rFonts w:ascii="Times New Roman" w:hAnsi="Times New Roman" w:cs="Times New Roman"/>
+                <w:sz w:val="24"/>
+                <w:szCs w:val="24"/>
+              </w:rPr>
+              <w:t>Gyors, közepes energiát igénylő fegyver</w:t>
+            </w:r>
+          </w:p>
+        </w:tc>
+        <w:tc>
+          <w:tcPr>
+            <w:tcW w:w="1984" w:type="dxa"/>
+          </w:tcPr>
+          <w:p>
+            <w:pPr>
+              <w:pStyle w:val="Listaszerbekezds"/>
+              <w:ind w:left="0"/>
+              <w:jc w:val="center"/>
+              <w:rPr>
+                <w:rFonts w:ascii="Times New Roman" w:hAnsi="Times New Roman" w:cs="Times New Roman"/>
+                <w:sz w:val="24"/>
+                <w:szCs w:val="24"/>
+              </w:rPr>
+            </w:pPr>
+            <w:r>
+              <w:rPr>
+                <w:rFonts w:ascii="Times New Roman" w:hAnsi="Times New Roman" w:cs="Times New Roman"/>
+                <w:sz w:val="24"/>
+                <w:szCs w:val="24"/>
+              </w:rPr>
+              <w:t>Közepes sebzés</w:t>
+            </w:r>
+          </w:p>
+        </w:tc>
+        <w:tc>
+          <w:tcPr>
+            <w:tcW w:w="2693" w:type="dxa"/>
+            <w:vMerge/>
+          </w:tcPr>
+          <w:p>
+            <w:pPr>
+              <w:pStyle w:val="Listaszerbekezds"/>
+              <w:ind w:left="0"/>
+              <w:jc w:val="center"/>
+              <w:rPr>
+                <w:rFonts w:ascii="Times New Roman" w:hAnsi="Times New Roman" w:cs="Times New Roman"/>
+                <w:sz w:val="24"/>
+                <w:szCs w:val="24"/>
+              </w:rPr>
+            </w:pPr>
+          </w:p>
+        </w:tc>
+      </w:tr>
+      <w:tr>
+        <w:tc>
+          <w:tcPr>
+            <w:tcW w:w="1702" w:type="dxa"/>
+          </w:tcPr>
+          <w:p>
+            <w:pPr>
+              <w:pStyle w:val="Listaszerbekezds"/>
+              <w:ind w:left="0"/>
+              <w:jc w:val="center"/>
+              <w:rPr>
+                <w:rFonts w:ascii="Times New Roman" w:hAnsi="Times New Roman" w:cs="Times New Roman"/>
+                <w:sz w:val="24"/>
+                <w:szCs w:val="24"/>
+              </w:rPr>
+            </w:pPr>
+            <w:r>
+              <w:rPr>
+                <w:rFonts w:ascii="Times New Roman" w:hAnsi="Times New Roman" w:cs="Times New Roman"/>
+                <w:sz w:val="24"/>
+                <w:szCs w:val="24"/>
+              </w:rPr>
+              <w:t>Pisztoly</w:t>
+            </w:r>
+          </w:p>
+        </w:tc>
+        <w:tc>
+          <w:tcPr>
+            <w:tcW w:w="4820" w:type="dxa"/>
+          </w:tcPr>
+          <w:p>
+            <w:pPr>
+              <w:pStyle w:val="Listaszerbekezds"/>
+              <w:ind w:left="0"/>
+              <w:jc w:val="center"/>
+              <w:rPr>
+                <w:rFonts w:ascii="Times New Roman" w:hAnsi="Times New Roman" w:cs="Times New Roman"/>
+                <w:sz w:val="24"/>
+                <w:szCs w:val="24"/>
+              </w:rPr>
+            </w:pPr>
+            <w:r>
+              <w:rPr>
+                <w:rFonts w:ascii="Times New Roman" w:hAnsi="Times New Roman" w:cs="Times New Roman"/>
+                <w:sz w:val="24"/>
+                <w:szCs w:val="24"/>
+              </w:rPr>
+              <w:t>Lassabb, energiát nem igénylő fegyver</w:t>
+            </w:r>
+          </w:p>
+        </w:tc>
+        <w:tc>
+          <w:tcPr>
+            <w:tcW w:w="1984" w:type="dxa"/>
+          </w:tcPr>
+          <w:p>
+            <w:pPr>
+              <w:pStyle w:val="Listaszerbekezds"/>
+              <w:ind w:left="0"/>
+              <w:jc w:val="center"/>
+              <w:rPr>
+                <w:rFonts w:ascii="Times New Roman" w:hAnsi="Times New Roman" w:cs="Times New Roman"/>
+                <w:sz w:val="24"/>
+                <w:szCs w:val="24"/>
+              </w:rPr>
+            </w:pPr>
+            <w:r>
+              <w:rPr>
+                <w:rFonts w:ascii="Times New Roman" w:hAnsi="Times New Roman" w:cs="Times New Roman"/>
+                <w:sz w:val="24"/>
+                <w:szCs w:val="24"/>
+              </w:rPr>
+              <w:t>Magas sebzés</w:t>
+            </w:r>
+          </w:p>
+        </w:tc>
+        <w:tc>
+          <w:tcPr>
+            <w:tcW w:w="2693" w:type="dxa"/>
+            <w:vMerge/>
+          </w:tcPr>
+          <w:p>
+            <w:pPr>
+              <w:pStyle w:val="Listaszerbekezds"/>
+              <w:ind w:left="0"/>
+              <w:jc w:val="center"/>
+              <w:rPr>
+                <w:rFonts w:ascii="Times New Roman" w:hAnsi="Times New Roman" w:cs="Times New Roman"/>
+                <w:sz w:val="24"/>
+                <w:szCs w:val="24"/>
+              </w:rPr>
+            </w:pPr>
+          </w:p>
+        </w:tc>
+      </w:tr>
+      <w:tr>
+        <w:tc>
+          <w:tcPr>
+            <w:tcW w:w="1702" w:type="dxa"/>
+          </w:tcPr>
+          <w:p>
+            <w:pPr>
+              <w:pStyle w:val="Listaszerbekezds"/>
+              <w:ind w:left="0"/>
+              <w:jc w:val="center"/>
+              <w:rPr>
+                <w:rFonts w:ascii="Times New Roman" w:hAnsi="Times New Roman" w:cs="Times New Roman"/>
+                <w:sz w:val="24"/>
+                <w:szCs w:val="24"/>
+              </w:rPr>
+            </w:pPr>
+            <w:r>
+              <w:rPr>
+                <w:rFonts w:ascii="Times New Roman" w:hAnsi="Times New Roman" w:cs="Times New Roman"/>
+                <w:sz w:val="24"/>
+                <w:szCs w:val="24"/>
+              </w:rPr>
+              <w:t>Puska</w:t>
+            </w:r>
+          </w:p>
+        </w:tc>
+        <w:tc>
+          <w:tcPr>
+            <w:tcW w:w="4820" w:type="dxa"/>
+          </w:tcPr>
+          <w:p>
+            <w:pPr>
+              <w:pStyle w:val="Listaszerbekezds"/>
+              <w:ind w:left="0"/>
+              <w:jc w:val="center"/>
+              <w:rPr>
+                <w:rFonts w:ascii="Times New Roman" w:hAnsi="Times New Roman" w:cs="Times New Roman"/>
+                <w:sz w:val="24"/>
+                <w:szCs w:val="24"/>
+              </w:rPr>
+            </w:pPr>
+            <w:r>
+              <w:rPr>
+                <w:rFonts w:ascii="Times New Roman" w:hAnsi="Times New Roman" w:cs="Times New Roman"/>
+                <w:sz w:val="24"/>
+                <w:szCs w:val="24"/>
+              </w:rPr>
+              <w:t>Rendkívül lassú</w:t>
+            </w:r>
+            <w:r>
+              <w:rPr>
+                <w:rFonts w:ascii="Times New Roman" w:hAnsi="Times New Roman" w:cs="Times New Roman"/>
+                <w:sz w:val="24"/>
+                <w:szCs w:val="24"/>
+              </w:rPr>
+              <w:t>, energiát nem igénylő fegyver</w:t>
+            </w:r>
+          </w:p>
+        </w:tc>
+        <w:tc>
+          <w:tcPr>
+            <w:tcW w:w="1984" w:type="dxa"/>
+          </w:tcPr>
+          <w:p>
+            <w:pPr>
+              <w:pStyle w:val="Listaszerbekezds"/>
+              <w:ind w:left="0"/>
+              <w:jc w:val="center"/>
+              <w:rPr>
+                <w:rFonts w:ascii="Times New Roman" w:hAnsi="Times New Roman" w:cs="Times New Roman"/>
+                <w:sz w:val="24"/>
+                <w:szCs w:val="24"/>
+              </w:rPr>
+            </w:pPr>
+            <w:r>
+              <w:rPr>
+                <w:rFonts w:ascii="Times New Roman" w:hAnsi="Times New Roman" w:cs="Times New Roman"/>
+                <w:sz w:val="24"/>
+                <w:szCs w:val="24"/>
+              </w:rPr>
+              <w:t>Rendkívüli sebzés</w:t>
+            </w:r>
+          </w:p>
+        </w:tc>
+        <w:tc>
+          <w:tcPr>
+            <w:tcW w:w="2693" w:type="dxa"/>
+            <w:vMerge/>
+          </w:tcPr>
+          <w:p>
+            <w:pPr>
+              <w:pStyle w:val="Listaszerbekezds"/>
+              <w:ind w:left="0"/>
+              <w:jc w:val="center"/>
+              <w:rPr>
+                <w:rFonts w:ascii="Times New Roman" w:hAnsi="Times New Roman" w:cs="Times New Roman"/>
+                <w:sz w:val="24"/>
+                <w:szCs w:val="24"/>
+              </w:rPr>
+            </w:pPr>
+          </w:p>
+        </w:tc>
+      </w:tr>
+    </w:tbl>
+    <w:p>
+      <w:pPr>
+        <w:pStyle w:val="Listaszerbekezds"/>
+        <w:ind w:left="1440"/>
+        <w:rPr>
+          <w:rFonts w:ascii="Times New Roman" w:hAnsi="Times New Roman" w:cs="Times New Roman"/>
+          <w:sz w:val="24"/>
+          <w:szCs w:val="24"/>
+        </w:rPr>
+      </w:pPr>
     </w:p>
     <w:p>
       <w:pPr>
@@ -4747,10 +6151,20 @@
       <w:r>
         <w:rPr>
           <w:rFonts w:ascii="Times New Roman" w:hAnsi="Times New Roman" w:cs="Times New Roman"/>
-          <w:sz w:val="24"/>
-          <w:szCs w:val="24"/>
-        </w:rPr>
-        <w:t>Képességek:</w:t>
+          <w:b/>
+          <w:bCs/>
+          <w:sz w:val="24"/>
+          <w:szCs w:val="24"/>
+        </w:rPr>
+        <w:t>Tulajdonságok</w:t>
+      </w:r>
+      <w:r>
+        <w:rPr>
+          <w:rFonts w:ascii="Times New Roman" w:hAnsi="Times New Roman" w:cs="Times New Roman"/>
+          <w:sz w:val="24"/>
+          <w:szCs w:val="24"/>
+        </w:rPr>
+        <w:t>:</w:t>
       </w:r>
     </w:p>
     <w:p>
@@ -4769,10 +6183,20 @@
       <w:r>
         <w:rPr>
           <w:rFonts w:ascii="Times New Roman" w:hAnsi="Times New Roman" w:cs="Times New Roman"/>
-          <w:sz w:val="24"/>
-          <w:szCs w:val="24"/>
-        </w:rPr>
-        <w:t xml:space="preserve">Járj </w:t>
+          <w:b/>
+          <w:bCs/>
+          <w:sz w:val="24"/>
+          <w:szCs w:val="24"/>
+        </w:rPr>
+        <w:t>Név</w:t>
+      </w:r>
+      <w:r>
+        <w:rPr>
+          <w:rFonts w:ascii="Times New Roman" w:hAnsi="Times New Roman" w:cs="Times New Roman"/>
+          <w:sz w:val="24"/>
+          <w:szCs w:val="24"/>
+        </w:rPr>
+        <w:t xml:space="preserve">: Megadhatjuk karakterünk nevét, a párbeszédeken kívül nincs </w:t>
       </w:r>
       <w:proofErr w:type="spellStart"/>
       <w:r>
@@ -4781,7 +6205,7 @@
           <w:sz w:val="24"/>
           <w:szCs w:val="24"/>
         </w:rPr>
-        <w:t>gymbe</w:t>
+        <w:t>jelentőssége</w:t>
       </w:r>
       <w:proofErr w:type="spellEnd"/>
       <w:r>
@@ -4790,7 +6214,7 @@
           <w:sz w:val="24"/>
           <w:szCs w:val="24"/>
         </w:rPr>
-        <w:t xml:space="preserve"> -&gt; erősebb leszel</w:t>
+        <w:t>.</w:t>
       </w:r>
     </w:p>
     <w:p>
@@ -4809,77 +6233,587 @@
       <w:r>
         <w:rPr>
           <w:rFonts w:ascii="Times New Roman" w:hAnsi="Times New Roman" w:cs="Times New Roman"/>
-          <w:sz w:val="24"/>
-          <w:szCs w:val="24"/>
-        </w:rPr>
-        <w:t xml:space="preserve">Fogyj le -&gt; jobb </w:t>
-      </w:r>
-      <w:proofErr w:type="spellStart"/>
-      <w:r>
-        <w:rPr>
-          <w:rFonts w:ascii="Times New Roman" w:hAnsi="Times New Roman" w:cs="Times New Roman"/>
-          <w:sz w:val="24"/>
-          <w:szCs w:val="24"/>
-        </w:rPr>
-        <w:t>stamina</w:t>
-      </w:r>
-      <w:proofErr w:type="spellEnd"/>
-    </w:p>
-    <w:p>
-      <w:pPr>
-        <w:pStyle w:val="Listaszerbekezds"/>
-        <w:rPr>
-          <w:rFonts w:ascii="Times New Roman" w:hAnsi="Times New Roman" w:cs="Times New Roman"/>
-          <w:sz w:val="24"/>
-          <w:szCs w:val="24"/>
-        </w:rPr>
-      </w:pPr>
-    </w:p>
-    <w:p>
-      <w:pPr>
-        <w:ind w:left="708"/>
-        <w:rPr>
-          <w:rFonts w:ascii="Times New Roman" w:hAnsi="Times New Roman" w:cs="Times New Roman"/>
-          <w:sz w:val="24"/>
-          <w:szCs w:val="24"/>
-        </w:rPr>
-      </w:pPr>
-    </w:p>
-    <w:p>
-      <w:pPr>
-        <w:ind w:left="708"/>
-        <w:rPr>
-          <w:rFonts w:ascii="Times New Roman" w:hAnsi="Times New Roman" w:cs="Times New Roman"/>
-          <w:sz w:val="24"/>
-          <w:szCs w:val="24"/>
-        </w:rPr>
-      </w:pPr>
-      <w:r>
-        <w:rPr>
-          <w:rFonts w:ascii="Times New Roman" w:hAnsi="Times New Roman" w:cs="Times New Roman"/>
-          <w:sz w:val="24"/>
-          <w:szCs w:val="24"/>
-        </w:rPr>
-        <w:t xml:space="preserve">   </w:t>
-      </w:r>
-    </w:p>
-    <w:p>
-      <w:pPr>
-        <w:rPr>
-          <w:rFonts w:ascii="Times New Roman" w:hAnsi="Times New Roman" w:cs="Times New Roman"/>
-          <w:sz w:val="24"/>
-          <w:szCs w:val="24"/>
-        </w:rPr>
-      </w:pPr>
-      <w:r>
-        <w:rPr>
-          <w:rFonts w:ascii="Times New Roman" w:hAnsi="Times New Roman" w:cs="Times New Roman"/>
           <w:b/>
           <w:bCs/>
           <w:sz w:val="24"/>
           <w:szCs w:val="24"/>
+        </w:rPr>
+        <w:t>Életerő</w:t>
+      </w:r>
+      <w:r>
+        <w:rPr>
+          <w:rFonts w:ascii="Times New Roman" w:hAnsi="Times New Roman" w:cs="Times New Roman"/>
+          <w:sz w:val="24"/>
+          <w:szCs w:val="24"/>
+        </w:rPr>
+        <w:t>: Ruha,</w:t>
+      </w:r>
+      <w:r>
+        <w:rPr>
+          <w:rFonts w:ascii="Times New Roman" w:hAnsi="Times New Roman" w:cs="Times New Roman"/>
+          <w:sz w:val="24"/>
+          <w:szCs w:val="24"/>
+        </w:rPr>
+        <w:t xml:space="preserve"> karakter</w:t>
+      </w:r>
+      <w:r>
+        <w:rPr>
+          <w:rFonts w:ascii="Times New Roman" w:hAnsi="Times New Roman" w:cs="Times New Roman"/>
+          <w:sz w:val="24"/>
+          <w:szCs w:val="24"/>
+        </w:rPr>
+        <w:t xml:space="preserve"> szint</w:t>
+      </w:r>
+      <w:r>
+        <w:rPr>
+          <w:rFonts w:ascii="Times New Roman" w:hAnsi="Times New Roman" w:cs="Times New Roman"/>
+          <w:sz w:val="24"/>
+          <w:szCs w:val="24"/>
+        </w:rPr>
+        <w:t>je</w:t>
+      </w:r>
+      <w:r>
+        <w:rPr>
+          <w:rFonts w:ascii="Times New Roman" w:hAnsi="Times New Roman" w:cs="Times New Roman"/>
+          <w:sz w:val="24"/>
+          <w:szCs w:val="24"/>
+        </w:rPr>
+        <w:t xml:space="preserve"> </w:t>
+      </w:r>
+      <w:r>
+        <w:rPr>
+          <w:rFonts w:ascii="Times New Roman" w:hAnsi="Times New Roman" w:cs="Times New Roman"/>
+          <w:sz w:val="24"/>
+          <w:szCs w:val="24"/>
+        </w:rPr>
+        <w:t>s</w:t>
+      </w:r>
+      <w:r>
+        <w:rPr>
+          <w:rFonts w:ascii="Times New Roman" w:hAnsi="Times New Roman" w:cs="Times New Roman"/>
+          <w:sz w:val="24"/>
+          <w:szCs w:val="24"/>
+        </w:rPr>
+        <w:t>zabja meg értékét.</w:t>
+      </w:r>
+    </w:p>
+    <w:p>
+      <w:pPr>
+        <w:pStyle w:val="Listaszerbekezds"/>
+        <w:numPr>
+          <w:ilvl w:val="1"/>
+          <w:numId w:val="6"/>
+        </w:numPr>
+        <w:rPr>
+          <w:rFonts w:ascii="Times New Roman" w:hAnsi="Times New Roman" w:cs="Times New Roman"/>
+          <w:b/>
+          <w:bCs/>
+          <w:sz w:val="24"/>
+          <w:szCs w:val="24"/>
+        </w:rPr>
+      </w:pPr>
+      <w:r>
+        <w:rPr>
+          <w:rFonts w:ascii="Times New Roman" w:hAnsi="Times New Roman" w:cs="Times New Roman"/>
+          <w:sz w:val="24"/>
+          <w:szCs w:val="24"/>
+        </w:rPr>
+        <w:t xml:space="preserve"> </w:t>
+      </w:r>
+      <w:r>
+        <w:rPr>
+          <w:rFonts w:ascii="Times New Roman" w:hAnsi="Times New Roman" w:cs="Times New Roman"/>
+          <w:b/>
+          <w:bCs/>
+          <w:sz w:val="24"/>
+          <w:szCs w:val="24"/>
+        </w:rPr>
+        <w:t xml:space="preserve">Páncél: </w:t>
+      </w:r>
+      <w:r>
+        <w:rPr>
+          <w:rFonts w:ascii="Times New Roman" w:hAnsi="Times New Roman" w:cs="Times New Roman"/>
+          <w:sz w:val="24"/>
+          <w:szCs w:val="24"/>
+        </w:rPr>
+        <w:t>Ruha, karakter szintje, edzettsége s</w:t>
+      </w:r>
+      <w:r>
+        <w:rPr>
+          <w:rFonts w:ascii="Times New Roman" w:hAnsi="Times New Roman" w:cs="Times New Roman"/>
+          <w:sz w:val="24"/>
+          <w:szCs w:val="24"/>
+        </w:rPr>
+        <w:t>zabja meg értékét.</w:t>
+      </w:r>
+    </w:p>
+    <w:p>
+      <w:pPr>
+        <w:pStyle w:val="Listaszerbekezds"/>
+        <w:numPr>
+          <w:ilvl w:val="1"/>
+          <w:numId w:val="6"/>
+        </w:numPr>
+        <w:rPr>
+          <w:rFonts w:ascii="Times New Roman" w:hAnsi="Times New Roman" w:cs="Times New Roman"/>
+          <w:b/>
+          <w:bCs/>
+          <w:sz w:val="24"/>
+          <w:szCs w:val="24"/>
+        </w:rPr>
+      </w:pPr>
+      <w:r>
+        <w:rPr>
+          <w:rFonts w:ascii="Times New Roman" w:hAnsi="Times New Roman" w:cs="Times New Roman"/>
+          <w:sz w:val="24"/>
+          <w:szCs w:val="24"/>
+        </w:rPr>
+        <w:t xml:space="preserve">Sebzés: karakter </w:t>
+      </w:r>
+      <w:proofErr w:type="spellStart"/>
+      <w:r>
+        <w:rPr>
+          <w:rFonts w:ascii="Times New Roman" w:hAnsi="Times New Roman" w:cs="Times New Roman"/>
+          <w:sz w:val="24"/>
+          <w:szCs w:val="24"/>
+        </w:rPr>
+        <w:t>szintja</w:t>
+      </w:r>
+      <w:proofErr w:type="spellEnd"/>
+      <w:r>
+        <w:rPr>
+          <w:rFonts w:ascii="Times New Roman" w:hAnsi="Times New Roman" w:cs="Times New Roman"/>
+          <w:sz w:val="24"/>
+          <w:szCs w:val="24"/>
+        </w:rPr>
+        <w:t>, edzettsége, fegyver típusa szabja meg értékét.</w:t>
+      </w:r>
+    </w:p>
+    <w:p>
+      <w:pPr>
+        <w:pStyle w:val="Listaszerbekezds"/>
+        <w:rPr>
+          <w:rFonts w:ascii="Times New Roman" w:hAnsi="Times New Roman" w:cs="Times New Roman"/>
+          <w:sz w:val="24"/>
+          <w:szCs w:val="24"/>
+        </w:rPr>
+      </w:pPr>
+    </w:p>
+    <w:p>
+      <w:pPr>
+        <w:ind w:left="708"/>
+        <w:rPr>
+          <w:rFonts w:ascii="Times New Roman" w:hAnsi="Times New Roman" w:cs="Times New Roman"/>
+          <w:sz w:val="24"/>
+          <w:szCs w:val="24"/>
+        </w:rPr>
+      </w:pPr>
+      <w:proofErr w:type="spellStart"/>
+      <w:proofErr w:type="gramStart"/>
+      <w:r>
+        <w:rPr>
+          <w:rFonts w:ascii="Cascadia Mono" w:hAnsi="Cascadia Mono" w:cs="Cascadia Mono"/>
+          <w:color w:val="2B91AF"/>
+          <w:sz w:val="19"/>
+          <w:szCs w:val="19"/>
+        </w:rPr>
+        <w:t>Player</w:t>
+      </w:r>
+      <w:proofErr w:type="spellEnd"/>
+      <w:r>
+        <w:rPr>
+          <w:rFonts w:ascii="Cascadia Mono" w:hAnsi="Cascadia Mono" w:cs="Cascadia Mono"/>
+          <w:color w:val="000000"/>
+          <w:sz w:val="19"/>
+          <w:szCs w:val="19"/>
+        </w:rPr>
+        <w:t>(</w:t>
+      </w:r>
+      <w:proofErr w:type="gramEnd"/>
+      <w:r>
+        <w:rPr>
+          <w:rFonts w:ascii="Cascadia Mono" w:hAnsi="Cascadia Mono" w:cs="Cascadia Mono"/>
+          <w:color w:val="0000FF"/>
+          <w:sz w:val="19"/>
+          <w:szCs w:val="19"/>
+        </w:rPr>
+        <w:t>int</w:t>
+      </w:r>
+      <w:r>
+        <w:rPr>
+          <w:rFonts w:ascii="Cascadia Mono" w:hAnsi="Cascadia Mono" w:cs="Cascadia Mono"/>
+          <w:color w:val="000000"/>
+          <w:sz w:val="19"/>
+          <w:szCs w:val="19"/>
+        </w:rPr>
+        <w:t xml:space="preserve"> x, </w:t>
+      </w:r>
+      <w:r>
+        <w:rPr>
+          <w:rFonts w:ascii="Cascadia Mono" w:hAnsi="Cascadia Mono" w:cs="Cascadia Mono"/>
+          <w:color w:val="0000FF"/>
+          <w:sz w:val="19"/>
+          <w:szCs w:val="19"/>
+        </w:rPr>
+        <w:t>int</w:t>
+      </w:r>
+      <w:r>
+        <w:rPr>
+          <w:rFonts w:ascii="Cascadia Mono" w:hAnsi="Cascadia Mono" w:cs="Cascadia Mono"/>
+          <w:color w:val="000000"/>
+          <w:sz w:val="19"/>
+          <w:szCs w:val="19"/>
+        </w:rPr>
+        <w:t xml:space="preserve"> y, </w:t>
+      </w:r>
+      <w:proofErr w:type="spellStart"/>
+      <w:r>
+        <w:rPr>
+          <w:rFonts w:ascii="Cascadia Mono" w:hAnsi="Cascadia Mono" w:cs="Cascadia Mono"/>
+          <w:color w:val="0000FF"/>
+          <w:sz w:val="19"/>
+          <w:szCs w:val="19"/>
+        </w:rPr>
+        <w:t>string</w:t>
+      </w:r>
+      <w:proofErr w:type="spellEnd"/>
+      <w:r>
+        <w:rPr>
+          <w:rFonts w:ascii="Cascadia Mono" w:hAnsi="Cascadia Mono" w:cs="Cascadia Mono"/>
+          <w:color w:val="000000"/>
+          <w:sz w:val="19"/>
+          <w:szCs w:val="19"/>
+        </w:rPr>
+        <w:t xml:space="preserve"> </w:t>
+      </w:r>
+      <w:proofErr w:type="spellStart"/>
+      <w:r>
+        <w:rPr>
+          <w:rFonts w:ascii="Cascadia Mono" w:hAnsi="Cascadia Mono" w:cs="Cascadia Mono"/>
+          <w:color w:val="000000"/>
+          <w:sz w:val="19"/>
+          <w:szCs w:val="19"/>
+        </w:rPr>
+        <w:t>nev</w:t>
+      </w:r>
+      <w:proofErr w:type="spellEnd"/>
+      <w:r>
+        <w:rPr>
+          <w:rFonts w:ascii="Cascadia Mono" w:hAnsi="Cascadia Mono" w:cs="Cascadia Mono"/>
+          <w:color w:val="000000"/>
+          <w:sz w:val="19"/>
+          <w:szCs w:val="19"/>
+        </w:rPr>
+        <w:t xml:space="preserve">, </w:t>
+      </w:r>
+      <w:r>
+        <w:rPr>
+          <w:rFonts w:ascii="Cascadia Mono" w:hAnsi="Cascadia Mono" w:cs="Cascadia Mono"/>
+          <w:color w:val="0000FF"/>
+          <w:sz w:val="19"/>
+          <w:szCs w:val="19"/>
+        </w:rPr>
+        <w:t>int</w:t>
+      </w:r>
+      <w:r>
+        <w:rPr>
+          <w:rFonts w:ascii="Cascadia Mono" w:hAnsi="Cascadia Mono" w:cs="Cascadia Mono"/>
+          <w:color w:val="000000"/>
+          <w:sz w:val="19"/>
+          <w:szCs w:val="19"/>
+        </w:rPr>
+        <w:t xml:space="preserve"> </w:t>
+      </w:r>
+      <w:proofErr w:type="spellStart"/>
+      <w:r>
+        <w:rPr>
+          <w:rFonts w:ascii="Cascadia Mono" w:hAnsi="Cascadia Mono" w:cs="Cascadia Mono"/>
+          <w:color w:val="000000"/>
+          <w:sz w:val="19"/>
+          <w:szCs w:val="19"/>
+        </w:rPr>
+        <w:t>sebzes</w:t>
+      </w:r>
+      <w:proofErr w:type="spellEnd"/>
+      <w:r>
+        <w:rPr>
+          <w:rFonts w:ascii="Cascadia Mono" w:hAnsi="Cascadia Mono" w:cs="Cascadia Mono"/>
+          <w:color w:val="000000"/>
+          <w:sz w:val="19"/>
+          <w:szCs w:val="19"/>
+        </w:rPr>
+        <w:t xml:space="preserve">, </w:t>
+      </w:r>
+      <w:r>
+        <w:rPr>
+          <w:rFonts w:ascii="Cascadia Mono" w:hAnsi="Cascadia Mono" w:cs="Cascadia Mono"/>
+          <w:color w:val="0000FF"/>
+          <w:sz w:val="19"/>
+          <w:szCs w:val="19"/>
+        </w:rPr>
+        <w:t>int</w:t>
+      </w:r>
+      <w:r>
+        <w:rPr>
+          <w:rFonts w:ascii="Cascadia Mono" w:hAnsi="Cascadia Mono" w:cs="Cascadia Mono"/>
+          <w:color w:val="000000"/>
+          <w:sz w:val="19"/>
+          <w:szCs w:val="19"/>
+        </w:rPr>
+        <w:t xml:space="preserve"> </w:t>
+      </w:r>
+      <w:proofErr w:type="spellStart"/>
+      <w:r>
+        <w:rPr>
+          <w:rFonts w:ascii="Cascadia Mono" w:hAnsi="Cascadia Mono" w:cs="Cascadia Mono"/>
+          <w:color w:val="000000"/>
+          <w:sz w:val="19"/>
+          <w:szCs w:val="19"/>
+        </w:rPr>
+        <w:t>armor</w:t>
+      </w:r>
+      <w:proofErr w:type="spellEnd"/>
+      <w:r>
+        <w:rPr>
+          <w:rFonts w:ascii="Cascadia Mono" w:hAnsi="Cascadia Mono" w:cs="Cascadia Mono"/>
+          <w:color w:val="000000"/>
+          <w:sz w:val="19"/>
+          <w:szCs w:val="19"/>
+        </w:rPr>
+        <w:t xml:space="preserve">, </w:t>
+      </w:r>
+      <w:r>
+        <w:rPr>
+          <w:rFonts w:ascii="Cascadia Mono" w:hAnsi="Cascadia Mono" w:cs="Cascadia Mono"/>
+          <w:color w:val="0000FF"/>
+          <w:sz w:val="19"/>
+          <w:szCs w:val="19"/>
+        </w:rPr>
+        <w:t>int</w:t>
+      </w:r>
+      <w:r>
+        <w:rPr>
+          <w:rFonts w:ascii="Cascadia Mono" w:hAnsi="Cascadia Mono" w:cs="Cascadia Mono"/>
+          <w:color w:val="000000"/>
+          <w:sz w:val="19"/>
+          <w:szCs w:val="19"/>
+        </w:rPr>
+        <w:t xml:space="preserve"> </w:t>
+      </w:r>
+      <w:proofErr w:type="spellStart"/>
+      <w:r>
+        <w:rPr>
+          <w:rFonts w:ascii="Cascadia Mono" w:hAnsi="Cascadia Mono" w:cs="Cascadia Mono"/>
+          <w:color w:val="000000"/>
+          <w:sz w:val="19"/>
+          <w:szCs w:val="19"/>
+        </w:rPr>
+        <w:t>xp</w:t>
+      </w:r>
+      <w:proofErr w:type="spellEnd"/>
+      <w:r>
+        <w:rPr>
+          <w:rFonts w:ascii="Cascadia Mono" w:hAnsi="Cascadia Mono" w:cs="Cascadia Mono"/>
+          <w:color w:val="000000"/>
+          <w:sz w:val="19"/>
+          <w:szCs w:val="19"/>
+        </w:rPr>
+        <w:t xml:space="preserve">, </w:t>
+      </w:r>
+      <w:r>
+        <w:rPr>
+          <w:rFonts w:ascii="Cascadia Mono" w:hAnsi="Cascadia Mono" w:cs="Cascadia Mono"/>
+          <w:color w:val="0000FF"/>
+          <w:sz w:val="19"/>
+          <w:szCs w:val="19"/>
+        </w:rPr>
+        <w:t>int</w:t>
+      </w:r>
+      <w:r>
+        <w:rPr>
+          <w:rFonts w:ascii="Cascadia Mono" w:hAnsi="Cascadia Mono" w:cs="Cascadia Mono"/>
+          <w:color w:val="000000"/>
+          <w:sz w:val="19"/>
+          <w:szCs w:val="19"/>
+        </w:rPr>
+        <w:t xml:space="preserve"> </w:t>
+      </w:r>
+      <w:proofErr w:type="spellStart"/>
+      <w:r>
+        <w:rPr>
+          <w:rFonts w:ascii="Cascadia Mono" w:hAnsi="Cascadia Mono" w:cs="Cascadia Mono"/>
+          <w:color w:val="000000"/>
+          <w:sz w:val="19"/>
+          <w:szCs w:val="19"/>
+        </w:rPr>
+        <w:t>level</w:t>
+      </w:r>
+      <w:proofErr w:type="spellEnd"/>
+      <w:r>
+        <w:rPr>
+          <w:rFonts w:ascii="Cascadia Mono" w:hAnsi="Cascadia Mono" w:cs="Cascadia Mono"/>
+          <w:color w:val="000000"/>
+          <w:sz w:val="19"/>
+          <w:szCs w:val="19"/>
+        </w:rPr>
+        <w:t xml:space="preserve">, </w:t>
+      </w:r>
+      <w:r>
+        <w:rPr>
+          <w:rFonts w:ascii="Cascadia Mono" w:hAnsi="Cascadia Mono" w:cs="Cascadia Mono"/>
+          <w:color w:val="0000FF"/>
+          <w:sz w:val="19"/>
+          <w:szCs w:val="19"/>
+        </w:rPr>
+        <w:t>int</w:t>
+      </w:r>
+      <w:r>
+        <w:rPr>
+          <w:rFonts w:ascii="Cascadia Mono" w:hAnsi="Cascadia Mono" w:cs="Cascadia Mono"/>
+          <w:color w:val="000000"/>
+          <w:sz w:val="19"/>
+          <w:szCs w:val="19"/>
+        </w:rPr>
+        <w:t xml:space="preserve"> </w:t>
+      </w:r>
+      <w:proofErr w:type="spellStart"/>
+      <w:r>
+        <w:rPr>
+          <w:rFonts w:ascii="Cascadia Mono" w:hAnsi="Cascadia Mono" w:cs="Cascadia Mono"/>
+          <w:color w:val="000000"/>
+          <w:sz w:val="19"/>
+          <w:szCs w:val="19"/>
+        </w:rPr>
+        <w:t>hp</w:t>
+      </w:r>
+      <w:proofErr w:type="spellEnd"/>
+      <w:r>
+        <w:rPr>
+          <w:rFonts w:ascii="Cascadia Mono" w:hAnsi="Cascadia Mono" w:cs="Cascadia Mono"/>
+          <w:color w:val="000000"/>
+          <w:sz w:val="19"/>
+          <w:szCs w:val="19"/>
+        </w:rPr>
+        <w:t xml:space="preserve">, </w:t>
+      </w:r>
+      <w:r>
+        <w:rPr>
+          <w:rFonts w:ascii="Cascadia Mono" w:hAnsi="Cascadia Mono" w:cs="Cascadia Mono"/>
+          <w:color w:val="0000FF"/>
+          <w:sz w:val="19"/>
+          <w:szCs w:val="19"/>
+        </w:rPr>
+        <w:t>int</w:t>
+      </w:r>
+      <w:r>
+        <w:rPr>
+          <w:rFonts w:ascii="Cascadia Mono" w:hAnsi="Cascadia Mono" w:cs="Cascadia Mono"/>
+          <w:color w:val="000000"/>
+          <w:sz w:val="19"/>
+          <w:szCs w:val="19"/>
+        </w:rPr>
+        <w:t xml:space="preserve"> </w:t>
+      </w:r>
+      <w:proofErr w:type="spellStart"/>
+      <w:r>
+        <w:rPr>
+          <w:rFonts w:ascii="Cascadia Mono" w:hAnsi="Cascadia Mono" w:cs="Cascadia Mono"/>
+          <w:color w:val="000000"/>
+          <w:sz w:val="19"/>
+          <w:szCs w:val="19"/>
+        </w:rPr>
+        <w:t>gold</w:t>
+      </w:r>
+      <w:proofErr w:type="spellEnd"/>
+      <w:r>
+        <w:rPr>
+          <w:rFonts w:ascii="Cascadia Mono" w:hAnsi="Cascadia Mono" w:cs="Cascadia Mono"/>
+          <w:color w:val="000000"/>
+          <w:sz w:val="19"/>
+          <w:szCs w:val="19"/>
+        </w:rPr>
+        <w:t xml:space="preserve">, </w:t>
+      </w:r>
+      <w:proofErr w:type="spellStart"/>
+      <w:r>
+        <w:rPr>
+          <w:rFonts w:ascii="Cascadia Mono" w:hAnsi="Cascadia Mono" w:cs="Cascadia Mono"/>
+          <w:color w:val="0000FF"/>
+          <w:sz w:val="19"/>
+          <w:szCs w:val="19"/>
+        </w:rPr>
+        <w:t>string</w:t>
+      </w:r>
+      <w:proofErr w:type="spellEnd"/>
+      <w:r>
+        <w:rPr>
+          <w:rFonts w:ascii="Cascadia Mono" w:hAnsi="Cascadia Mono" w:cs="Cascadia Mono"/>
+          <w:color w:val="000000"/>
+          <w:sz w:val="19"/>
+          <w:szCs w:val="19"/>
+        </w:rPr>
+        <w:t xml:space="preserve">[] </w:t>
+      </w:r>
+      <w:proofErr w:type="spellStart"/>
+      <w:r>
+        <w:rPr>
+          <w:rFonts w:ascii="Cascadia Mono" w:hAnsi="Cascadia Mono" w:cs="Cascadia Mono"/>
+          <w:color w:val="000000"/>
+          <w:sz w:val="19"/>
+          <w:szCs w:val="19"/>
+        </w:rPr>
+        <w:t>inventory</w:t>
+      </w:r>
+      <w:proofErr w:type="spellEnd"/>
+      <w:r>
+        <w:rPr>
+          <w:rFonts w:ascii="Cascadia Mono" w:hAnsi="Cascadia Mono" w:cs="Cascadia Mono"/>
+          <w:color w:val="000000"/>
+          <w:sz w:val="19"/>
+          <w:szCs w:val="19"/>
+        </w:rPr>
+        <w:t>);</w:t>
+      </w:r>
+    </w:p>
+    <w:p>
+      <w:pPr>
+        <w:ind w:left="708"/>
+        <w:rPr>
+          <w:rFonts w:ascii="Times New Roman" w:hAnsi="Times New Roman" w:cs="Times New Roman"/>
+          <w:sz w:val="24"/>
+          <w:szCs w:val="24"/>
+        </w:rPr>
+      </w:pPr>
+      <w:r>
+        <w:rPr>
+          <w:rFonts w:ascii="Times New Roman" w:hAnsi="Times New Roman" w:cs="Times New Roman"/>
+          <w:sz w:val="24"/>
+          <w:szCs w:val="24"/>
+        </w:rPr>
+        <w:lastRenderedPageBreak/>
+        <w:t xml:space="preserve">   </w:t>
+      </w:r>
+    </w:p>
+    <w:p>
+      <w:pPr>
+        <w:rPr>
+          <w:rFonts w:ascii="Times New Roman" w:hAnsi="Times New Roman" w:cs="Times New Roman"/>
+          <w:b/>
+          <w:bCs/>
+          <w:sz w:val="24"/>
+          <w:szCs w:val="24"/>
           <w:u w:val="single"/>
         </w:rPr>
+      </w:pPr>
+      <w:r>
+        <w:rPr>
+          <w:rFonts w:ascii="Times New Roman" w:hAnsi="Times New Roman" w:cs="Times New Roman"/>
+          <w:b/>
+          <w:bCs/>
+          <w:sz w:val="24"/>
+          <w:szCs w:val="24"/>
+          <w:u w:val="single"/>
+        </w:rPr>
         <w:t>Hogyan játssz a játékkal?</w:t>
       </w:r>
     </w:p>
@@ -4894,18 +6828,399 @@
       <w:r>
         <w:rPr>
           <w:rFonts w:ascii="Times New Roman" w:hAnsi="Times New Roman" w:cs="Times New Roman"/>
-          <w:sz w:val="24"/>
-          <w:szCs w:val="24"/>
-        </w:rPr>
-        <w:t>WASD-vel irányítható a karakter, a térképen (M gomb) jelölt helyre kell menned a küldetésben való haladáshoz.</w:t>
-      </w:r>
-    </w:p>
-    <w:p>
-      <w:pPr>
-        <w:rPr>
-          <w:rFonts w:ascii="Times New Roman" w:hAnsi="Times New Roman" w:cs="Times New Roman"/>
-          <w:sz w:val="24"/>
-          <w:szCs w:val="24"/>
+          <w:b/>
+          <w:bCs/>
+          <w:sz w:val="24"/>
+          <w:szCs w:val="24"/>
+        </w:rPr>
+        <w:t>Irányítás</w:t>
+      </w:r>
+      <w:r>
+        <w:rPr>
+          <w:rFonts w:ascii="Times New Roman" w:hAnsi="Times New Roman" w:cs="Times New Roman"/>
+          <w:sz w:val="24"/>
+          <w:szCs w:val="24"/>
+        </w:rPr>
+        <w:t>: WASD</w:t>
+      </w:r>
+    </w:p>
+    <w:p>
+      <w:pPr>
+        <w:rPr>
+          <w:rFonts w:ascii="Times New Roman" w:hAnsi="Times New Roman" w:cs="Times New Roman"/>
+          <w:sz w:val="24"/>
+          <w:szCs w:val="24"/>
+        </w:rPr>
+      </w:pPr>
+      <w:r>
+        <w:rPr>
+          <w:rFonts w:ascii="Times New Roman" w:hAnsi="Times New Roman" w:cs="Times New Roman"/>
+          <w:b/>
+          <w:bCs/>
+          <w:sz w:val="24"/>
+          <w:szCs w:val="24"/>
+        </w:rPr>
+        <w:t>Térkép</w:t>
+      </w:r>
+      <w:r>
+        <w:rPr>
+          <w:rFonts w:ascii="Times New Roman" w:hAnsi="Times New Roman" w:cs="Times New Roman"/>
+          <w:sz w:val="24"/>
+          <w:szCs w:val="24"/>
+        </w:rPr>
+        <w:t>: M gomb, a térképen meg van jelölve, hogy hova kell menned (küldetés).</w:t>
+      </w:r>
+    </w:p>
+    <w:p>
+      <w:pPr>
+        <w:rPr>
+          <w:rFonts w:ascii="Times New Roman" w:hAnsi="Times New Roman" w:cs="Times New Roman"/>
+          <w:sz w:val="24"/>
+          <w:szCs w:val="24"/>
+        </w:rPr>
+      </w:pPr>
+    </w:p>
+    <w:p>
+      <w:pPr>
+        <w:rPr>
+          <w:rFonts w:ascii="Times New Roman" w:hAnsi="Times New Roman" w:cs="Times New Roman"/>
+          <w:b/>
+          <w:bCs/>
+          <w:sz w:val="24"/>
+          <w:szCs w:val="24"/>
+        </w:rPr>
+      </w:pPr>
+      <w:r>
+        <w:rPr>
+          <w:rFonts w:ascii="Times New Roman" w:hAnsi="Times New Roman" w:cs="Times New Roman"/>
+          <w:b/>
+          <w:bCs/>
+          <w:sz w:val="24"/>
+          <w:szCs w:val="24"/>
+        </w:rPr>
+        <w:t>Boltrendszer:</w:t>
+      </w:r>
+    </w:p>
+    <w:p>
+      <w:pPr>
+        <w:rPr>
+          <w:rFonts w:ascii="Times New Roman" w:hAnsi="Times New Roman" w:cs="Times New Roman"/>
+          <w:sz w:val="24"/>
+          <w:szCs w:val="24"/>
+        </w:rPr>
+      </w:pPr>
+      <w:r>
+        <w:rPr>
+          <w:rFonts w:ascii="Times New Roman" w:hAnsi="Times New Roman" w:cs="Times New Roman"/>
+          <w:sz w:val="24"/>
+          <w:szCs w:val="24"/>
+        </w:rPr>
+        <w:t xml:space="preserve">A játék során gyűjtött aranyat a piacon </w:t>
+      </w:r>
+      <w:proofErr w:type="spellStart"/>
+      <w:r>
+        <w:rPr>
+          <w:rFonts w:ascii="Times New Roman" w:hAnsi="Times New Roman" w:cs="Times New Roman"/>
+          <w:sz w:val="24"/>
+          <w:szCs w:val="24"/>
+        </w:rPr>
+        <w:t>költheted</w:t>
+      </w:r>
+      <w:proofErr w:type="spellEnd"/>
+      <w:r>
+        <w:rPr>
+          <w:rFonts w:ascii="Times New Roman" w:hAnsi="Times New Roman" w:cs="Times New Roman"/>
+          <w:sz w:val="24"/>
+          <w:szCs w:val="24"/>
+        </w:rPr>
+        <w:t xml:space="preserve"> el az alábbiakra:</w:t>
+      </w:r>
+    </w:p>
+    <w:p>
+      <w:pPr>
+        <w:pStyle w:val="Listaszerbekezds"/>
+        <w:numPr>
+          <w:ilvl w:val="0"/>
+          <w:numId w:val="6"/>
+        </w:numPr>
+        <w:rPr>
+          <w:rFonts w:ascii="Times New Roman" w:hAnsi="Times New Roman" w:cs="Times New Roman"/>
+          <w:sz w:val="24"/>
+          <w:szCs w:val="24"/>
+        </w:rPr>
+      </w:pPr>
+      <w:r>
+        <w:rPr>
+          <w:rFonts w:ascii="Times New Roman" w:hAnsi="Times New Roman" w:cs="Times New Roman"/>
+          <w:sz w:val="24"/>
+          <w:szCs w:val="24"/>
+        </w:rPr>
+        <w:t>Egyszer használatos tárgyak vásárlása</w:t>
+      </w:r>
+    </w:p>
+    <w:p>
+      <w:pPr>
+        <w:pStyle w:val="Listaszerbekezds"/>
+        <w:numPr>
+          <w:ilvl w:val="0"/>
+          <w:numId w:val="6"/>
+        </w:numPr>
+        <w:rPr>
+          <w:rFonts w:ascii="Times New Roman" w:hAnsi="Times New Roman" w:cs="Times New Roman"/>
+          <w:sz w:val="24"/>
+          <w:szCs w:val="24"/>
+        </w:rPr>
+      </w:pPr>
+      <w:r>
+        <w:rPr>
+          <w:rFonts w:ascii="Times New Roman" w:hAnsi="Times New Roman" w:cs="Times New Roman"/>
+          <w:sz w:val="24"/>
+          <w:szCs w:val="24"/>
+        </w:rPr>
+        <w:t>Új fegyver vásárlása</w:t>
+      </w:r>
+    </w:p>
+    <w:p>
+      <w:pPr>
+        <w:pStyle w:val="Listaszerbekezds"/>
+        <w:numPr>
+          <w:ilvl w:val="0"/>
+          <w:numId w:val="6"/>
+        </w:numPr>
+        <w:rPr>
+          <w:rFonts w:ascii="Times New Roman" w:hAnsi="Times New Roman" w:cs="Times New Roman"/>
+          <w:sz w:val="24"/>
+          <w:szCs w:val="24"/>
+        </w:rPr>
+      </w:pPr>
+      <w:r>
+        <w:rPr>
+          <w:rFonts w:ascii="Times New Roman" w:hAnsi="Times New Roman" w:cs="Times New Roman"/>
+          <w:sz w:val="24"/>
+          <w:szCs w:val="24"/>
+        </w:rPr>
+        <w:t>Meglévő fegyver fejlesztés</w:t>
+      </w:r>
+    </w:p>
+    <w:p>
+      <w:pPr>
+        <w:pStyle w:val="Listaszerbekezds"/>
+        <w:numPr>
+          <w:ilvl w:val="0"/>
+          <w:numId w:val="6"/>
+        </w:numPr>
+        <w:rPr>
+          <w:rFonts w:ascii="Times New Roman" w:hAnsi="Times New Roman" w:cs="Times New Roman"/>
+          <w:sz w:val="24"/>
+          <w:szCs w:val="24"/>
+        </w:rPr>
+      </w:pPr>
+      <w:r>
+        <w:rPr>
+          <w:rFonts w:ascii="Times New Roman" w:hAnsi="Times New Roman" w:cs="Times New Roman"/>
+          <w:sz w:val="24"/>
+          <w:szCs w:val="24"/>
+        </w:rPr>
+        <w:t>Új ruha vásárlása</w:t>
+      </w:r>
+    </w:p>
+    <w:p>
+      <w:pPr>
+        <w:pStyle w:val="Listaszerbekezds"/>
+        <w:numPr>
+          <w:ilvl w:val="0"/>
+          <w:numId w:val="6"/>
+        </w:numPr>
+        <w:rPr>
+          <w:rFonts w:ascii="Times New Roman" w:hAnsi="Times New Roman" w:cs="Times New Roman"/>
+          <w:sz w:val="24"/>
+          <w:szCs w:val="24"/>
+        </w:rPr>
+      </w:pPr>
+      <w:r>
+        <w:rPr>
+          <w:rFonts w:ascii="Times New Roman" w:hAnsi="Times New Roman" w:cs="Times New Roman"/>
+          <w:sz w:val="24"/>
+          <w:szCs w:val="24"/>
+        </w:rPr>
+        <w:t>Meglévő ruha fejlesztése</w:t>
+      </w:r>
+    </w:p>
+    <w:p>
+      <w:pPr>
+        <w:pStyle w:val="Listaszerbekezds"/>
+        <w:rPr>
+          <w:rFonts w:ascii="Times New Roman" w:hAnsi="Times New Roman" w:cs="Times New Roman"/>
+          <w:sz w:val="24"/>
+          <w:szCs w:val="24"/>
+        </w:rPr>
+      </w:pPr>
+    </w:p>
+    <w:p>
+      <w:pPr>
+        <w:rPr>
+          <w:rFonts w:ascii="Times New Roman" w:hAnsi="Times New Roman" w:cs="Times New Roman"/>
+          <w:sz w:val="24"/>
+          <w:szCs w:val="24"/>
+        </w:rPr>
+      </w:pPr>
+      <w:r>
+        <w:rPr>
+          <w:rFonts w:ascii="Times New Roman" w:hAnsi="Times New Roman" w:cs="Times New Roman"/>
+          <w:sz w:val="24"/>
+          <w:szCs w:val="24"/>
+        </w:rPr>
+        <w:t>A küldetés során NPC-</w:t>
+      </w:r>
+      <w:proofErr w:type="spellStart"/>
+      <w:r>
+        <w:rPr>
+          <w:rFonts w:ascii="Times New Roman" w:hAnsi="Times New Roman" w:cs="Times New Roman"/>
+          <w:sz w:val="24"/>
+          <w:szCs w:val="24"/>
+        </w:rPr>
+        <w:t>ktől</w:t>
+      </w:r>
+      <w:proofErr w:type="spellEnd"/>
+      <w:r>
+        <w:rPr>
+          <w:rFonts w:ascii="Times New Roman" w:hAnsi="Times New Roman" w:cs="Times New Roman"/>
+          <w:sz w:val="24"/>
+          <w:szCs w:val="24"/>
+        </w:rPr>
+        <w:t xml:space="preserve"> kell felvenned küldetéseket, megcsinálni azokat.</w:t>
+      </w:r>
+    </w:p>
+    <w:p>
+      <w:pPr>
+        <w:rPr>
+          <w:rFonts w:ascii="Times New Roman" w:hAnsi="Times New Roman" w:cs="Times New Roman"/>
+          <w:sz w:val="24"/>
+          <w:szCs w:val="24"/>
+        </w:rPr>
+      </w:pPr>
+      <w:r>
+        <w:rPr>
+          <w:rFonts w:ascii="Times New Roman" w:hAnsi="Times New Roman" w:cs="Times New Roman"/>
+          <w:sz w:val="24"/>
+          <w:szCs w:val="24"/>
+        </w:rPr>
+        <w:t xml:space="preserve">Lehetséges, hogy nem vagy elég erős a küldetésben legyőzendő szörny megöléséhez, ilyenkor egyéb, kisebb szintű szörnyekre kell támadnod, hogy abból pénzt kapj, majd fejleszthesd </w:t>
+      </w:r>
+      <w:r>
+        <w:rPr>
+          <w:rFonts w:ascii="Times New Roman" w:hAnsi="Times New Roman" w:cs="Times New Roman"/>
+          <w:sz w:val="24"/>
+          <w:szCs w:val="24"/>
+        </w:rPr>
+        <w:t>páncélod</w:t>
+      </w:r>
+      <w:r>
+        <w:rPr>
+          <w:rFonts w:ascii="Times New Roman" w:hAnsi="Times New Roman" w:cs="Times New Roman"/>
+          <w:sz w:val="24"/>
+          <w:szCs w:val="24"/>
+        </w:rPr>
+        <w:t>, fegyvered.</w:t>
+      </w:r>
+    </w:p>
+    <w:p>
+      <w:pPr>
+        <w:rPr>
+          <w:rFonts w:ascii="Times New Roman" w:hAnsi="Times New Roman" w:cs="Times New Roman"/>
+          <w:sz w:val="24"/>
+          <w:szCs w:val="24"/>
+        </w:rPr>
+      </w:pPr>
+      <w:r>
+        <w:rPr>
+          <w:rFonts w:ascii="Times New Roman" w:hAnsi="Times New Roman" w:cs="Times New Roman"/>
+          <w:sz w:val="24"/>
+          <w:szCs w:val="24"/>
+        </w:rPr>
+        <w:t xml:space="preserve">Az utolsó küldetésben egy erős </w:t>
+      </w:r>
+      <w:proofErr w:type="spellStart"/>
+      <w:r>
+        <w:rPr>
+          <w:rFonts w:ascii="Times New Roman" w:hAnsi="Times New Roman" w:cs="Times New Roman"/>
+          <w:sz w:val="24"/>
+          <w:szCs w:val="24"/>
+        </w:rPr>
+        <w:t>bossal</w:t>
+      </w:r>
+      <w:proofErr w:type="spellEnd"/>
+      <w:r>
+        <w:rPr>
+          <w:rFonts w:ascii="Times New Roman" w:hAnsi="Times New Roman" w:cs="Times New Roman"/>
+          <w:sz w:val="24"/>
+          <w:szCs w:val="24"/>
+        </w:rPr>
+        <w:t xml:space="preserve"> kell megküzdened, ez több időt vesz igénybe a többi szörny megölésénél.</w:t>
+      </w:r>
+    </w:p>
+    <w:p>
+      <w:pPr>
+        <w:rPr>
+          <w:rFonts w:ascii="Times New Roman" w:hAnsi="Times New Roman" w:cs="Times New Roman"/>
+          <w:sz w:val="24"/>
+          <w:szCs w:val="24"/>
+        </w:rPr>
+      </w:pPr>
+      <w:r>
+        <w:rPr>
+          <w:rFonts w:ascii="Times New Roman" w:hAnsi="Times New Roman" w:cs="Times New Roman"/>
+          <w:sz w:val="24"/>
+          <w:szCs w:val="24"/>
+        </w:rPr>
+        <w:t xml:space="preserve">A </w:t>
+      </w:r>
+      <w:proofErr w:type="spellStart"/>
+      <w:r>
+        <w:rPr>
+          <w:rFonts w:ascii="Times New Roman" w:hAnsi="Times New Roman" w:cs="Times New Roman"/>
+          <w:sz w:val="24"/>
+          <w:szCs w:val="24"/>
+        </w:rPr>
+        <w:t>főboss</w:t>
+      </w:r>
+      <w:proofErr w:type="spellEnd"/>
+      <w:r>
+        <w:rPr>
+          <w:rFonts w:ascii="Times New Roman" w:hAnsi="Times New Roman" w:cs="Times New Roman"/>
+          <w:sz w:val="24"/>
+          <w:szCs w:val="24"/>
+        </w:rPr>
+        <w:t xml:space="preserve"> legyőzése után a játék véget ér, egy rövid „</w:t>
+      </w:r>
+      <w:proofErr w:type="spellStart"/>
+      <w:r>
+        <w:rPr>
+          <w:rFonts w:ascii="Times New Roman" w:hAnsi="Times New Roman" w:cs="Times New Roman"/>
+          <w:sz w:val="24"/>
+          <w:szCs w:val="24"/>
+        </w:rPr>
+        <w:t>cinematic</w:t>
+      </w:r>
+      <w:proofErr w:type="spellEnd"/>
+      <w:r>
+        <w:rPr>
+          <w:rFonts w:ascii="Times New Roman" w:hAnsi="Times New Roman" w:cs="Times New Roman"/>
+          <w:sz w:val="24"/>
+          <w:szCs w:val="24"/>
+        </w:rPr>
+        <w:t>” után.</w:t>
+      </w:r>
+    </w:p>
+    <w:p>
+      <w:pPr>
+        <w:rPr>
+          <w:rFonts w:ascii="Times New Roman" w:hAnsi="Times New Roman" w:cs="Times New Roman"/>
+          <w:b/>
+          <w:bCs/>
+          <w:sz w:val="24"/>
+          <w:szCs w:val="24"/>
+          <w:u w:val="single"/>
         </w:rPr>
       </w:pPr>
       <w:r>
@@ -4916,17 +7231,25 @@
           <w:szCs w:val="24"/>
         </w:rPr>
         <w:drawing>
-          <wp:anchor distT="0" distB="0" distL="114300" distR="114300" simplePos="0" relativeHeight="251664384" behindDoc="0" locked="0" layoutInCell="1" allowOverlap="1" wp14:anchorId="15448359" wp14:editId="07AB15F0">
+          <wp:anchor distT="0" distB="0" distL="114300" distR="114300" simplePos="0" relativeHeight="251664384" behindDoc="1" locked="0" layoutInCell="1" allowOverlap="1" wp14:anchorId="15448359" wp14:editId="2C02639B">
             <wp:simplePos x="0" y="0"/>
             <wp:positionH relativeFrom="column">
-              <wp:posOffset>-105410</wp:posOffset>
+              <wp:posOffset>-38100</wp:posOffset>
             </wp:positionH>
             <wp:positionV relativeFrom="paragraph">
-              <wp:posOffset>334645</wp:posOffset>
+              <wp:posOffset>1020445</wp:posOffset>
             </wp:positionV>
-            <wp:extent cx="2967355" cy="1906270"/>
-            <wp:effectExtent l="0" t="0" r="4445" b="0"/>
-            <wp:wrapSquare wrapText="bothSides"/>
+            <wp:extent cx="5419725" cy="3481705"/>
+            <wp:effectExtent l="0" t="0" r="9525" b="4445"/>
+            <wp:wrapTight wrapText="bothSides">
+              <wp:wrapPolygon edited="0">
+                <wp:start x="0" y="0"/>
+                <wp:lineTo x="0" y="21509"/>
+                <wp:lineTo x="21562" y="21509"/>
+                <wp:lineTo x="21562" y="0"/>
+                <wp:lineTo x="0" y="0"/>
+              </wp:wrapPolygon>
+            </wp:wrapTight>
             <wp:docPr id="1" name="Kép 1" descr="A képen képernyőkép, fekete látható&#10;&#10;Automatikusan generált leírás"/>
             <wp:cNvGraphicFramePr>
               <a:graphicFrameLocks xmlns:a="http://schemas.openxmlformats.org/drawingml/2006/main" noChangeAspect="1"/>
@@ -4956,7 +7279,7 @@
                   <pic:spPr bwMode="auto">
                     <a:xfrm>
                       <a:off x="0" y="0"/>
-                      <a:ext cx="2967355" cy="1906270"/>
+                      <a:ext cx="5419725" cy="3481705"/>
                     </a:xfrm>
                     <a:prstGeom prst="rect">
                       <a:avLst/>
@@ -4978,167 +7301,6 @@
           </wp:anchor>
         </w:drawing>
       </w:r>
-      <w:r>
-        <w:rPr>
-          <w:rFonts w:ascii="Times New Roman" w:hAnsi="Times New Roman" w:cs="Times New Roman"/>
-          <w:sz w:val="24"/>
-          <w:szCs w:val="24"/>
-        </w:rPr>
-        <w:t>A küldetés során NPC-</w:t>
-      </w:r>
-      <w:proofErr w:type="spellStart"/>
-      <w:r>
-        <w:rPr>
-          <w:rFonts w:ascii="Times New Roman" w:hAnsi="Times New Roman" w:cs="Times New Roman"/>
-          <w:sz w:val="24"/>
-          <w:szCs w:val="24"/>
-        </w:rPr>
-        <w:t>ktől</w:t>
-      </w:r>
-      <w:proofErr w:type="spellEnd"/>
-      <w:r>
-        <w:rPr>
-          <w:rFonts w:ascii="Times New Roman" w:hAnsi="Times New Roman" w:cs="Times New Roman"/>
-          <w:sz w:val="24"/>
-          <w:szCs w:val="24"/>
-        </w:rPr>
-        <w:t xml:space="preserve"> kell felvenned küldetéseket, megcsinálni azokat.</w:t>
-      </w:r>
-    </w:p>
-    <w:p>
-      <w:pPr>
-        <w:rPr>
-          <w:rFonts w:ascii="Times New Roman" w:hAnsi="Times New Roman" w:cs="Times New Roman"/>
-          <w:sz w:val="24"/>
-          <w:szCs w:val="24"/>
-        </w:rPr>
-      </w:pPr>
-      <w:r>
-        <w:rPr>
-          <w:rFonts w:ascii="Times New Roman" w:hAnsi="Times New Roman" w:cs="Times New Roman"/>
-          <w:sz w:val="24"/>
-          <w:szCs w:val="24"/>
-        </w:rPr>
-        <w:t xml:space="preserve">Lehetséges, hogy nem vagy elég erős a küldetésben legyőzendő szörny megöléséhez, ilyenkor egyéb, kisebb szintű szörnyekre kell támadnod, hogy abból pénzt kapj, majd fejleszthesd </w:t>
-      </w:r>
-      <w:proofErr w:type="spellStart"/>
-      <w:r>
-        <w:rPr>
-          <w:rFonts w:ascii="Times New Roman" w:hAnsi="Times New Roman" w:cs="Times New Roman"/>
-          <w:sz w:val="24"/>
-          <w:szCs w:val="24"/>
-        </w:rPr>
-        <w:t>pálcélod</w:t>
-      </w:r>
-      <w:proofErr w:type="spellEnd"/>
-      <w:r>
-        <w:rPr>
-          <w:rFonts w:ascii="Times New Roman" w:hAnsi="Times New Roman" w:cs="Times New Roman"/>
-          <w:sz w:val="24"/>
-          <w:szCs w:val="24"/>
-        </w:rPr>
-        <w:t>, fegyvered.</w:t>
-      </w:r>
-    </w:p>
-    <w:p>
-      <w:pPr>
-        <w:rPr>
-          <w:rFonts w:ascii="Times New Roman" w:hAnsi="Times New Roman" w:cs="Times New Roman"/>
-          <w:sz w:val="24"/>
-          <w:szCs w:val="24"/>
-        </w:rPr>
-      </w:pPr>
-      <w:r>
-        <w:rPr>
-          <w:rFonts w:ascii="Times New Roman" w:hAnsi="Times New Roman" w:cs="Times New Roman"/>
-          <w:sz w:val="24"/>
-          <w:szCs w:val="24"/>
-        </w:rPr>
-        <w:t xml:space="preserve">Az utolsó küldetésben egy erős </w:t>
-      </w:r>
-      <w:proofErr w:type="spellStart"/>
-      <w:r>
-        <w:rPr>
-          <w:rFonts w:ascii="Times New Roman" w:hAnsi="Times New Roman" w:cs="Times New Roman"/>
-          <w:sz w:val="24"/>
-          <w:szCs w:val="24"/>
-        </w:rPr>
-        <w:t>bossal</w:t>
-      </w:r>
-      <w:proofErr w:type="spellEnd"/>
-      <w:r>
-        <w:rPr>
-          <w:rFonts w:ascii="Times New Roman" w:hAnsi="Times New Roman" w:cs="Times New Roman"/>
-          <w:sz w:val="24"/>
-          <w:szCs w:val="24"/>
-        </w:rPr>
-        <w:t xml:space="preserve"> kell megküzdened, ez jelentősen több időt vesz igénybe a többi szörny megölésénél.</w:t>
-      </w:r>
-    </w:p>
-    <w:p>
-      <w:pPr>
-        <w:rPr>
-          <w:rFonts w:ascii="Times New Roman" w:hAnsi="Times New Roman" w:cs="Times New Roman"/>
-          <w:sz w:val="24"/>
-          <w:szCs w:val="24"/>
-        </w:rPr>
-      </w:pPr>
-      <w:r>
-        <w:rPr>
-          <w:rFonts w:ascii="Times New Roman" w:hAnsi="Times New Roman" w:cs="Times New Roman"/>
-          <w:sz w:val="24"/>
-          <w:szCs w:val="24"/>
-        </w:rPr>
-        <w:t xml:space="preserve">A </w:t>
-      </w:r>
-      <w:proofErr w:type="spellStart"/>
-      <w:r>
-        <w:rPr>
-          <w:rFonts w:ascii="Times New Roman" w:hAnsi="Times New Roman" w:cs="Times New Roman"/>
-          <w:sz w:val="24"/>
-          <w:szCs w:val="24"/>
-        </w:rPr>
-        <w:t>főboss</w:t>
-      </w:r>
-      <w:proofErr w:type="spellEnd"/>
-      <w:r>
-        <w:rPr>
-          <w:rFonts w:ascii="Times New Roman" w:hAnsi="Times New Roman" w:cs="Times New Roman"/>
-          <w:sz w:val="24"/>
-          <w:szCs w:val="24"/>
-        </w:rPr>
-        <w:t xml:space="preserve"> legyőzése után a játék véget ér, egy rövid „</w:t>
-      </w:r>
-      <w:proofErr w:type="spellStart"/>
-      <w:r>
-        <w:rPr>
-          <w:rFonts w:ascii="Times New Roman" w:hAnsi="Times New Roman" w:cs="Times New Roman"/>
-          <w:sz w:val="24"/>
-          <w:szCs w:val="24"/>
-        </w:rPr>
-        <w:t>cinematic</w:t>
-      </w:r>
-      <w:proofErr w:type="spellEnd"/>
-      <w:r>
-        <w:rPr>
-          <w:rFonts w:ascii="Times New Roman" w:hAnsi="Times New Roman" w:cs="Times New Roman"/>
-          <w:sz w:val="24"/>
-          <w:szCs w:val="24"/>
-        </w:rPr>
-        <w:t>” után.</w:t>
-      </w:r>
-    </w:p>
-    <w:p>
-      <w:pPr>
-        <w:rPr>
-          <w:rFonts w:ascii="Times New Roman" w:hAnsi="Times New Roman" w:cs="Times New Roman"/>
-          <w:b/>
-          <w:bCs/>
-          <w:sz w:val="24"/>
-          <w:szCs w:val="24"/>
-          <w:u w:val="single"/>
-        </w:rPr>
-      </w:pPr>
     </w:p>
     <w:sectPr>
       <w:pgSz w:w="11906" w:h="16838"/>
@@ -5151,7 +7313,7 @@
 </file>
 
 <file path=word/numbering.xml><?xml version="1.0" encoding="utf-8"?>
-<w:numbering xmlns:wpc="http://schemas.microsoft.com/office/word/2010/wordprocessingCanvas" xmlns:cx="http://schemas.microsoft.com/office/drawing/2014/chartex" xmlns:cx1="http://schemas.microsoft.com/office/drawing/2015/9/8/chartex" xmlns:cx2="http://schemas.microsoft.com/office/drawing/2015/10/21/chartex" xmlns:cx3="http://schemas.microsoft.com/office/drawing/2016/5/9/chartex" xmlns:cx4="http://schemas.microsoft.com/office/drawing/2016/5/10/chartex" xmlns:cx5="http://schemas.microsoft.com/office/drawing/2016/5/11/chartex" xmlns:cx6="http://schemas.microsoft.com/office/drawing/2016/5/12/chartex" xmlns:cx7="http://schemas.microsoft.com/office/drawing/2016/5/13/chartex" xmlns:cx8="http://schemas.microsoft.com/office/drawing/2016/5/14/chartex" xmlns:mc="http://schemas.openxmlformats.org/markup-compatibility/2006" xmlns:aink="http://schemas.microsoft.com/office/drawing/2016/ink" xmlns:am3d="http://schemas.microsoft.com/office/drawing/2017/model3d" xmlns:o="urn:schemas-microsoft-com:office:office" xmlns:oel="http://schemas.microsoft.com/office/2019/extlst" xmlns:r="http://schemas.openxmlformats.org/officeDocument/2006/relationships" xmlns:m="http://schemas.openxmlformats.org/officeDocument/2006/math" xmlns:v="urn:schemas-microsoft-com:vml" xmlns:wp14="http://schemas.microsoft.com/office/word/2010/wordprocessingDrawing" xmlns:wp="http://schemas.openxmlformats.org/drawingml/2006/wordprocessingDrawing" xmlns:w10="urn:schemas-microsoft-com:office:word" xmlns:w="http://schemas.openxmlformats.org/wordprocessingml/2006/main" xmlns:w14="http://schemas.microsoft.com/office/word/2010/wordml" xmlns:w15="http://schemas.microsoft.com/office/word/2012/wordml" xmlns:w16cex="http://schemas.microsoft.com/office/word/2018/wordml/cex" xmlns:w16cid="http://schemas.microsoft.com/office/word/2016/wordml/cid" xmlns:w16="http://schemas.microsoft.com/office/word/2018/wordml" xmlns:w16sdtdh="http://schemas.microsoft.com/office/word/2020/wordml/sdtdatahash" xmlns:w16se="http://schemas.microsoft.com/office/word/2015/wordml/symex" xmlns:wpg="http://schemas.microsoft.com/office/word/2010/wordprocessingGroup" xmlns:wpi="http://schemas.microsoft.com/office/word/2010/wordprocessingInk" xmlns:wne="http://schemas.microsoft.com/office/word/2006/wordml" xmlns:wps="http://schemas.microsoft.com/office/word/2010/wordprocessingShape" mc:Ignorable="w14 w15 w16se w16cid w16 w16cex w16sdtdh wp14">
+<w:numbering xmlns:wpc="http://schemas.microsoft.com/office/word/2010/wordprocessingCanvas" xmlns:cx="http://schemas.microsoft.com/office/drawing/2014/chartex" xmlns:cx1="http://schemas.microsoft.com/office/drawing/2015/9/8/chartex" xmlns:cx2="http://schemas.microsoft.com/office/drawing/2015/10/21/chartex" xmlns:cx3="http://schemas.microsoft.com/office/drawing/2016/5/9/chartex" xmlns:cx4="http://schemas.microsoft.com/office/drawing/2016/5/10/chartex" xmlns:cx5="http://schemas.microsoft.com/office/drawing/2016/5/11/chartex" xmlns:cx6="http://schemas.microsoft.com/office/drawing/2016/5/12/chartex" xmlns:cx7="http://schemas.microsoft.com/office/drawing/2016/5/13/chartex" xmlns:cx8="http://schemas.microsoft.com/office/drawing/2016/5/14/chartex" xmlns:mc="http://schemas.openxmlformats.org/markup-compatibility/2006" xmlns:aink="http://schemas.microsoft.com/office/drawing/2016/ink" xmlns:am3d="http://schemas.microsoft.com/office/drawing/2017/model3d" xmlns:o="urn:schemas-microsoft-com:office:office" xmlns:oel="http://schemas.microsoft.com/office/2019/extlst" xmlns:r="http://schemas.openxmlformats.org/officeDocument/2006/relationships" xmlns:m="http://schemas.openxmlformats.org/officeDocument/2006/math" xmlns:v="urn:schemas-microsoft-com:vml" xmlns:wp14="http://schemas.microsoft.com/office/word/2010/wordprocessingDrawing" xmlns:wp="http://schemas.openxmlformats.org/drawingml/2006/wordprocessingDrawing" xmlns:w10="urn:schemas-microsoft-com:office:word" xmlns:w="http://schemas.openxmlformats.org/wordprocessingml/2006/main" xmlns:w14="http://schemas.microsoft.com/office/word/2010/wordml" xmlns:w15="http://schemas.microsoft.com/office/word/2012/wordml" xmlns:w16cex="http://schemas.microsoft.com/office/word/2018/wordml/cex" xmlns:w16cid="http://schemas.microsoft.com/office/word/2016/wordml/cid" xmlns:w16="http://schemas.microsoft.com/office/word/2018/wordml" xmlns:w16du="http://schemas.microsoft.com/office/word/2023/wordml/word16du" xmlns:w16sdtdh="http://schemas.microsoft.com/office/word/2020/wordml/sdtdatahash" xmlns:w16se="http://schemas.microsoft.com/office/word/2015/wordml/symex" xmlns:wpg="http://schemas.microsoft.com/office/word/2010/wordprocessingGroup" xmlns:wpi="http://schemas.microsoft.com/office/word/2010/wordprocessingInk" xmlns:wne="http://schemas.microsoft.com/office/word/2006/wordml" xmlns:wps="http://schemas.microsoft.com/office/word/2010/wordprocessingShape" mc:Ignorable="w14 w15 w16se w16cid w16 w16cex w16sdtdh w16du wp14">
   <w:abstractNum w:abstractNumId="0" w15:restartNumberingAfterBreak="0">
     <w:nsid w:val="123407B3"/>
     <w:multiLevelType w:val="hybridMultilevel"/>
@@ -5293,7 +7455,7 @@
   <w:abstractNum w:abstractNumId="1" w15:restartNumberingAfterBreak="0">
     <w:nsid w:val="162E0CC9"/>
     <w:multiLevelType w:val="hybridMultilevel"/>
-    <w:tmpl w:val="FA588FCA"/>
+    <w:tmpl w:val="AA12F2CA"/>
     <w:lvl w:ilvl="0" w:tplc="040E0001">
       <w:start w:val="1"/>
       <w:numFmt w:val="bullet"/>
@@ -5544,7 +7706,7 @@
         <w:rFonts w:ascii="Courier New" w:hAnsi="Courier New" w:cs="Courier New" w:hint="default"/>
       </w:rPr>
     </w:lvl>
-    <w:lvl w:ilvl="2" w:tplc="040E0005" w:tentative="1">
+    <w:lvl w:ilvl="2" w:tplc="040E0005">
       <w:start w:val="1"/>
       <w:numFmt w:val="bullet"/>
       <w:lvlText w:val=""/>
@@ -6188,7 +8350,7 @@
 </file>
 
 <file path=word/styles.xml><?xml version="1.0" encoding="utf-8"?>
-<w:styles xmlns:mc="http://schemas.openxmlformats.org/markup-compatibility/2006" xmlns:r="http://schemas.openxmlformats.org/officeDocument/2006/relationships" xmlns:w="http://schemas.openxmlformats.org/wordprocessingml/2006/main" xmlns:w14="http://schemas.microsoft.com/office/word/2010/wordml" xmlns:w15="http://schemas.microsoft.com/office/word/2012/wordml" xmlns:w16cex="http://schemas.microsoft.com/office/word/2018/wordml/cex" xmlns:w16cid="http://schemas.microsoft.com/office/word/2016/wordml/cid" xmlns:w16="http://schemas.microsoft.com/office/word/2018/wordml" xmlns:w16sdtdh="http://schemas.microsoft.com/office/word/2020/wordml/sdtdatahash" xmlns:w16se="http://schemas.microsoft.com/office/word/2015/wordml/symex" mc:Ignorable="w14 w15 w16se w16cid w16 w16cex w16sdtdh">
+<w:styles xmlns:mc="http://schemas.openxmlformats.org/markup-compatibility/2006" xmlns:r="http://schemas.openxmlformats.org/officeDocument/2006/relationships" xmlns:w="http://schemas.openxmlformats.org/wordprocessingml/2006/main" xmlns:w14="http://schemas.microsoft.com/office/word/2010/wordml" xmlns:w15="http://schemas.microsoft.com/office/word/2012/wordml" xmlns:w16cex="http://schemas.microsoft.com/office/word/2018/wordml/cex" xmlns:w16cid="http://schemas.microsoft.com/office/word/2016/wordml/cid" xmlns:w16="http://schemas.microsoft.com/office/word/2018/wordml" xmlns:w16du="http://schemas.microsoft.com/office/word/2023/wordml/word16du" xmlns:w16sdtdh="http://schemas.microsoft.com/office/word/2020/wordml/sdtdatahash" xmlns:w16se="http://schemas.microsoft.com/office/word/2015/wordml/symex" mc:Ignorable="w14 w15 w16se w16cid w16 w16cex w16sdtdh w16du">
   <w:docDefaults>
     <w:rPrDefault>
       <w:rPr>
@@ -6624,6 +8786,25 @@
       <w:contextualSpacing/>
     </w:pPr>
   </w:style>
+  <w:style w:type="table" w:styleId="Rcsostblzat">
+    <w:name w:val="Table Grid"/>
+    <w:basedOn w:val="Normltblzat"/>
+    <w:uiPriority w:val="39"/>
+    <w:rsid w:val="009E285A"/>
+    <w:pPr>
+      <w:spacing w:after="0" w:line="240" w:lineRule="auto"/>
+    </w:pPr>
+    <w:tblPr>
+      <w:tblBorders>
+        <w:top w:val="single" w:sz="4" w:space="0" w:color="auto"/>
+        <w:left w:val="single" w:sz="4" w:space="0" w:color="auto"/>
+        <w:bottom w:val="single" w:sz="4" w:space="0" w:color="auto"/>
+        <w:right w:val="single" w:sz="4" w:space="0" w:color="auto"/>
+        <w:insideH w:val="single" w:sz="4" w:space="0" w:color="auto"/>
+        <w:insideV w:val="single" w:sz="4" w:space="0" w:color="auto"/>
+      </w:tblBorders>
+    </w:tblPr>
+  </w:style>
 </w:styles>
 </file>
 

</xml_diff>